<commit_message>
Epson L355 Reset Ink
Epson L355 Reset Ink
</commit_message>
<xml_diff>
--- a/Computer Troubleshooting.docx
+++ b/Computer Troubleshooting.docx
@@ -2,8 +2,6 @@
 <file path=word/document.xml><?xml version="1.0" encoding="utf-8"?>
 <w:document xmlns:wpc="http://schemas.microsoft.com/office/word/2010/wordprocessingCanvas" xmlns:mc="http://schemas.openxmlformats.org/markup-compatibility/2006" xmlns:o="urn:schemas-microsoft-com:office:office" xmlns:r="http://schemas.openxmlformats.org/officeDocument/2006/relationships" xmlns:m="http://schemas.openxmlformats.org/officeDocument/2006/math" xmlns:v="urn:schemas-microsoft-com:vml" xmlns:wp14="http://schemas.microsoft.com/office/word/2010/wordprocessingDrawing" xmlns:wp="http://schemas.openxmlformats.org/drawingml/2006/wordprocessingDrawing" xmlns:w10="urn:schemas-microsoft-com:office:word" xmlns:w="http://schemas.openxmlformats.org/wordprocessingml/2006/main" xmlns:w14="http://schemas.microsoft.com/office/word/2010/wordml" xmlns:w15="http://schemas.microsoft.com/office/word/2012/wordml" xmlns:wpg="http://schemas.microsoft.com/office/word/2010/wordprocessingGroup" xmlns:wpi="http://schemas.microsoft.com/office/word/2010/wordprocessingInk" xmlns:wne="http://schemas.microsoft.com/office/word/2006/wordml" xmlns:wps="http://schemas.microsoft.com/office/word/2010/wordprocessingShape" mc:Ignorable="w14 w15 wp14">
   <w:body>
-    <w:bookmarkStart w:id="0" w:name="_GoBack" w:displacedByCustomXml="next"/>
-    <w:bookmarkEnd w:id="0" w:displacedByCustomXml="next"/>
     <w:sdt>
       <w:sdtPr>
         <w:rPr>
@@ -31,8 +29,16 @@
           <w:pPr>
             <w:pStyle w:val="TOCHeading"/>
             <w:spacing w:line="240" w:lineRule="auto"/>
+            <w:rPr>
+              <w:rFonts w:ascii="Cambria" w:hAnsi="Cambria"/>
+              <w:caps/>
+            </w:rPr>
           </w:pPr>
           <w:r>
+            <w:rPr>
+              <w:rFonts w:ascii="Cambria" w:hAnsi="Cambria"/>
+              <w:caps/>
+            </w:rPr>
             <w:t>Contents</w:t>
           </w:r>
         </w:p>
@@ -43,30 +49,41 @@
               <w:tab w:val="right" w:leader="dot" w:pos="9350"/>
             </w:tabs>
             <w:rPr>
-              <w:rFonts w:eastAsiaTheme="minorEastAsia"/>
+              <w:rFonts w:ascii="Cambria" w:eastAsiaTheme="minorEastAsia" w:hAnsi="Cambria"/>
               <w:noProof/>
               <w:lang w:eastAsia="en-PH"/>
             </w:rPr>
           </w:pPr>
           <w:r>
+            <w:rPr>
+              <w:rFonts w:ascii="Cambria" w:hAnsi="Cambria"/>
+            </w:rPr>
             <w:fldChar w:fldCharType="begin"/>
           </w:r>
           <w:r>
+            <w:rPr>
+              <w:rFonts w:ascii="Cambria" w:hAnsi="Cambria"/>
+            </w:rPr>
             <w:instrText xml:space="preserve"> TOC \o "1-3" \h \z \u </w:instrText>
           </w:r>
           <w:r>
+            <w:rPr>
+              <w:rFonts w:ascii="Cambria" w:hAnsi="Cambria"/>
+            </w:rPr>
             <w:fldChar w:fldCharType="separate"/>
           </w:r>
           <w:hyperlink w:anchor="_Toc483494328" w:history="1">
             <w:r>
               <w:rPr>
                 <w:rStyle w:val="Hyperlink"/>
+                <w:rFonts w:ascii="Cambria" w:hAnsi="Cambria"/>
                 <w:noProof/>
               </w:rPr>
               <w:t>WINDOWS 10 RESET WINDOWS PASSWORD</w:t>
             </w:r>
             <w:r>
               <w:rPr>
+                <w:rFonts w:ascii="Cambria" w:hAnsi="Cambria"/>
                 <w:noProof/>
                 <w:webHidden/>
               </w:rPr>
@@ -74,6 +91,7 @@
             </w:r>
             <w:r>
               <w:rPr>
+                <w:rFonts w:ascii="Cambria" w:hAnsi="Cambria"/>
                 <w:noProof/>
                 <w:webHidden/>
               </w:rPr>
@@ -81,6 +99,7 @@
             </w:r>
             <w:r>
               <w:rPr>
+                <w:rFonts w:ascii="Cambria" w:hAnsi="Cambria"/>
                 <w:noProof/>
                 <w:webHidden/>
               </w:rPr>
@@ -88,12 +107,14 @@
             </w:r>
             <w:r>
               <w:rPr>
-                <w:noProof/>
-                <w:webHidden/>
-              </w:rPr>
-            </w:r>
-            <w:r>
-              <w:rPr>
+                <w:rFonts w:ascii="Cambria" w:hAnsi="Cambria"/>
+                <w:noProof/>
+                <w:webHidden/>
+              </w:rPr>
+            </w:r>
+            <w:r>
+              <w:rPr>
+                <w:rFonts w:ascii="Cambria" w:hAnsi="Cambria"/>
                 <w:noProof/>
                 <w:webHidden/>
               </w:rPr>
@@ -101,6 +122,7 @@
             </w:r>
             <w:r>
               <w:rPr>
+                <w:rFonts w:ascii="Cambria" w:hAnsi="Cambria"/>
                 <w:noProof/>
                 <w:webHidden/>
               </w:rPr>
@@ -108,6 +130,7 @@
             </w:r>
             <w:r>
               <w:rPr>
+                <w:rFonts w:ascii="Cambria" w:hAnsi="Cambria"/>
                 <w:noProof/>
                 <w:webHidden/>
               </w:rPr>
@@ -122,7 +145,7 @@
               <w:tab w:val="right" w:leader="dot" w:pos="9350"/>
             </w:tabs>
             <w:rPr>
-              <w:rFonts w:eastAsiaTheme="minorEastAsia"/>
+              <w:rFonts w:ascii="Cambria" w:eastAsiaTheme="minorEastAsia" w:hAnsi="Cambria"/>
               <w:noProof/>
               <w:lang w:eastAsia="en-PH"/>
             </w:rPr>
@@ -131,12 +154,14 @@
             <w:r>
               <w:rPr>
                 <w:rStyle w:val="Hyperlink"/>
+                <w:rFonts w:ascii="Cambria" w:hAnsi="Cambria"/>
                 <w:noProof/>
               </w:rPr>
               <w:t>FIX USER PROFILE SERVICE FAILED TO LOGIN</w:t>
             </w:r>
             <w:r>
               <w:rPr>
+                <w:rFonts w:ascii="Cambria" w:hAnsi="Cambria"/>
                 <w:noProof/>
                 <w:webHidden/>
               </w:rPr>
@@ -144,6 +169,7 @@
             </w:r>
             <w:r>
               <w:rPr>
+                <w:rFonts w:ascii="Cambria" w:hAnsi="Cambria"/>
                 <w:noProof/>
                 <w:webHidden/>
               </w:rPr>
@@ -151,6 +177,7 @@
             </w:r>
             <w:r>
               <w:rPr>
+                <w:rFonts w:ascii="Cambria" w:hAnsi="Cambria"/>
                 <w:noProof/>
                 <w:webHidden/>
               </w:rPr>
@@ -158,12 +185,14 @@
             </w:r>
             <w:r>
               <w:rPr>
-                <w:noProof/>
-                <w:webHidden/>
-              </w:rPr>
-            </w:r>
-            <w:r>
-              <w:rPr>
+                <w:rFonts w:ascii="Cambria" w:hAnsi="Cambria"/>
+                <w:noProof/>
+                <w:webHidden/>
+              </w:rPr>
+            </w:r>
+            <w:r>
+              <w:rPr>
+                <w:rFonts w:ascii="Cambria" w:hAnsi="Cambria"/>
                 <w:noProof/>
                 <w:webHidden/>
               </w:rPr>
@@ -171,6 +200,7 @@
             </w:r>
             <w:r>
               <w:rPr>
+                <w:rFonts w:ascii="Cambria" w:hAnsi="Cambria"/>
                 <w:noProof/>
                 <w:webHidden/>
               </w:rPr>
@@ -178,6 +208,7 @@
             </w:r>
             <w:r>
               <w:rPr>
+                <w:rFonts w:ascii="Cambria" w:hAnsi="Cambria"/>
                 <w:noProof/>
                 <w:webHidden/>
               </w:rPr>
@@ -192,7 +223,7 @@
               <w:tab w:val="right" w:leader="dot" w:pos="9350"/>
             </w:tabs>
             <w:rPr>
-              <w:rFonts w:eastAsiaTheme="minorEastAsia"/>
+              <w:rFonts w:ascii="Cambria" w:eastAsiaTheme="minorEastAsia" w:hAnsi="Cambria"/>
               <w:noProof/>
               <w:lang w:eastAsia="en-PH"/>
             </w:rPr>
@@ -201,12 +232,14 @@
             <w:r>
               <w:rPr>
                 <w:rStyle w:val="Hyperlink"/>
+                <w:rFonts w:ascii="Cambria" w:hAnsi="Cambria"/>
                 <w:noProof/>
               </w:rPr>
               <w:t>FIX CORRUPTED FLASH DRIVE</w:t>
             </w:r>
             <w:r>
               <w:rPr>
+                <w:rFonts w:ascii="Cambria" w:hAnsi="Cambria"/>
                 <w:noProof/>
                 <w:webHidden/>
               </w:rPr>
@@ -214,6 +247,7 @@
             </w:r>
             <w:r>
               <w:rPr>
+                <w:rFonts w:ascii="Cambria" w:hAnsi="Cambria"/>
                 <w:noProof/>
                 <w:webHidden/>
               </w:rPr>
@@ -221,6 +255,7 @@
             </w:r>
             <w:r>
               <w:rPr>
+                <w:rFonts w:ascii="Cambria" w:hAnsi="Cambria"/>
                 <w:noProof/>
                 <w:webHidden/>
               </w:rPr>
@@ -228,12 +263,14 @@
             </w:r>
             <w:r>
               <w:rPr>
-                <w:noProof/>
-                <w:webHidden/>
-              </w:rPr>
-            </w:r>
-            <w:r>
-              <w:rPr>
+                <w:rFonts w:ascii="Cambria" w:hAnsi="Cambria"/>
+                <w:noProof/>
+                <w:webHidden/>
+              </w:rPr>
+            </w:r>
+            <w:r>
+              <w:rPr>
+                <w:rFonts w:ascii="Cambria" w:hAnsi="Cambria"/>
                 <w:noProof/>
                 <w:webHidden/>
               </w:rPr>
@@ -241,6 +278,7 @@
             </w:r>
             <w:r>
               <w:rPr>
+                <w:rFonts w:ascii="Cambria" w:hAnsi="Cambria"/>
                 <w:noProof/>
                 <w:webHidden/>
               </w:rPr>
@@ -248,6 +286,7 @@
             </w:r>
             <w:r>
               <w:rPr>
+                <w:rFonts w:ascii="Cambria" w:hAnsi="Cambria"/>
                 <w:noProof/>
                 <w:webHidden/>
               </w:rPr>
@@ -262,7 +301,7 @@
               <w:tab w:val="right" w:leader="dot" w:pos="9350"/>
             </w:tabs>
             <w:rPr>
-              <w:rFonts w:eastAsiaTheme="minorEastAsia"/>
+              <w:rFonts w:ascii="Cambria" w:eastAsiaTheme="minorEastAsia" w:hAnsi="Cambria"/>
               <w:noProof/>
               <w:lang w:eastAsia="en-PH"/>
             </w:rPr>
@@ -271,12 +310,14 @@
             <w:r>
               <w:rPr>
                 <w:rStyle w:val="Hyperlink"/>
+                <w:rFonts w:ascii="Cambria" w:hAnsi="Cambria"/>
                 <w:noProof/>
               </w:rPr>
               <w:t>USB WRITE PROTECTION REMOVAL</w:t>
             </w:r>
             <w:r>
               <w:rPr>
+                <w:rFonts w:ascii="Cambria" w:hAnsi="Cambria"/>
                 <w:noProof/>
                 <w:webHidden/>
               </w:rPr>
@@ -284,6 +325,7 @@
             </w:r>
             <w:r>
               <w:rPr>
+                <w:rFonts w:ascii="Cambria" w:hAnsi="Cambria"/>
                 <w:noProof/>
                 <w:webHidden/>
               </w:rPr>
@@ -291,6 +333,7 @@
             </w:r>
             <w:r>
               <w:rPr>
+                <w:rFonts w:ascii="Cambria" w:hAnsi="Cambria"/>
                 <w:noProof/>
                 <w:webHidden/>
               </w:rPr>
@@ -298,12 +341,14 @@
             </w:r>
             <w:r>
               <w:rPr>
-                <w:noProof/>
-                <w:webHidden/>
-              </w:rPr>
-            </w:r>
-            <w:r>
-              <w:rPr>
+                <w:rFonts w:ascii="Cambria" w:hAnsi="Cambria"/>
+                <w:noProof/>
+                <w:webHidden/>
+              </w:rPr>
+            </w:r>
+            <w:r>
+              <w:rPr>
+                <w:rFonts w:ascii="Cambria" w:hAnsi="Cambria"/>
                 <w:noProof/>
                 <w:webHidden/>
               </w:rPr>
@@ -311,6 +356,7 @@
             </w:r>
             <w:r>
               <w:rPr>
+                <w:rFonts w:ascii="Cambria" w:hAnsi="Cambria"/>
                 <w:noProof/>
                 <w:webHidden/>
               </w:rPr>
@@ -318,6 +364,7 @@
             </w:r>
             <w:r>
               <w:rPr>
+                <w:rFonts w:ascii="Cambria" w:hAnsi="Cambria"/>
                 <w:noProof/>
                 <w:webHidden/>
               </w:rPr>
@@ -332,7 +379,7 @@
               <w:tab w:val="right" w:leader="dot" w:pos="9350"/>
             </w:tabs>
             <w:rPr>
-              <w:rFonts w:eastAsiaTheme="minorEastAsia"/>
+              <w:rFonts w:ascii="Cambria" w:eastAsiaTheme="minorEastAsia" w:hAnsi="Cambria"/>
               <w:noProof/>
               <w:lang w:eastAsia="en-PH"/>
             </w:rPr>
@@ -341,6 +388,7 @@
             <w:r>
               <w:rPr>
                 <w:rStyle w:val="Hyperlink"/>
+                <w:rFonts w:ascii="Cambria" w:hAnsi="Cambria"/>
                 <w:noProof/>
                 <w:shd w:val="clear" w:color="auto" w:fill="FFFFFF"/>
               </w:rPr>
@@ -348,6 +396,7 @@
             </w:r>
             <w:r>
               <w:rPr>
+                <w:rFonts w:ascii="Cambria" w:hAnsi="Cambria"/>
                 <w:noProof/>
                 <w:webHidden/>
               </w:rPr>
@@ -355,6 +404,7 @@
             </w:r>
             <w:r>
               <w:rPr>
+                <w:rFonts w:ascii="Cambria" w:hAnsi="Cambria"/>
                 <w:noProof/>
                 <w:webHidden/>
               </w:rPr>
@@ -362,6 +412,7 @@
             </w:r>
             <w:r>
               <w:rPr>
+                <w:rFonts w:ascii="Cambria" w:hAnsi="Cambria"/>
                 <w:noProof/>
                 <w:webHidden/>
               </w:rPr>
@@ -369,12 +420,14 @@
             </w:r>
             <w:r>
               <w:rPr>
-                <w:noProof/>
-                <w:webHidden/>
-              </w:rPr>
-            </w:r>
-            <w:r>
-              <w:rPr>
+                <w:rFonts w:ascii="Cambria" w:hAnsi="Cambria"/>
+                <w:noProof/>
+                <w:webHidden/>
+              </w:rPr>
+            </w:r>
+            <w:r>
+              <w:rPr>
+                <w:rFonts w:ascii="Cambria" w:hAnsi="Cambria"/>
                 <w:noProof/>
                 <w:webHidden/>
               </w:rPr>
@@ -382,6 +435,7 @@
             </w:r>
             <w:r>
               <w:rPr>
+                <w:rFonts w:ascii="Cambria" w:hAnsi="Cambria"/>
                 <w:noProof/>
                 <w:webHidden/>
               </w:rPr>
@@ -389,6 +443,7 @@
             </w:r>
             <w:r>
               <w:rPr>
+                <w:rFonts w:ascii="Cambria" w:hAnsi="Cambria"/>
                 <w:noProof/>
                 <w:webHidden/>
               </w:rPr>
@@ -402,6 +457,7 @@
           </w:pPr>
           <w:r>
             <w:rPr>
+              <w:rFonts w:ascii="Cambria" w:hAnsi="Cambria"/>
               <w:b/>
               <w:bCs/>
               <w:noProof/>
@@ -424,12 +480,20 @@
       <w:pPr>
         <w:pStyle w:val="Heading1"/>
         <w:spacing w:line="240" w:lineRule="auto"/>
-      </w:pPr>
-      <w:bookmarkStart w:id="1" w:name="_Toc483494328"/>
-      <w:r>
+        <w:rPr>
+          <w:rFonts w:ascii="Arial" w:hAnsi="Arial" w:cs="Arial"/>
+          <w:sz w:val="24"/>
+        </w:rPr>
+      </w:pPr>
+      <w:bookmarkStart w:id="0" w:name="_Toc483494328"/>
+      <w:r>
+        <w:rPr>
+          <w:rFonts w:ascii="Arial" w:hAnsi="Arial" w:cs="Arial"/>
+          <w:sz w:val="24"/>
+        </w:rPr>
         <w:t>WINDOWS 10 RESET WINDOWS PASSWORD</w:t>
       </w:r>
-      <w:bookmarkEnd w:id="1"/>
+      <w:bookmarkEnd w:id="0"/>
     </w:p>
     <w:p>
       <w:pPr>
@@ -491,16 +555,34 @@
           <w:sz w:val="24"/>
           <w:szCs w:val="28"/>
         </w:rPr>
-        <w:t>Type a command to cmd</w:t>
-      </w:r>
+        <w:t xml:space="preserve">Type a command to </w:t>
+      </w:r>
+      <w:proofErr w:type="spellStart"/>
+      <w:r>
+        <w:rPr>
+          <w:sz w:val="24"/>
+          <w:szCs w:val="28"/>
+        </w:rPr>
+        <w:t>cmd</w:t>
+      </w:r>
+      <w:proofErr w:type="spellEnd"/>
       <w:r>
         <w:rPr>
           <w:sz w:val="24"/>
           <w:szCs w:val="28"/>
         </w:rPr>
         <w:br/>
-        <w:t>- diskpart</w:t>
-      </w:r>
+        <w:t xml:space="preserve">- </w:t>
+      </w:r>
+      <w:proofErr w:type="spellStart"/>
+      <w:r>
+        <w:rPr>
+          <w:sz w:val="24"/>
+          <w:szCs w:val="28"/>
+        </w:rPr>
+        <w:t>diskpart</w:t>
+      </w:r>
+      <w:proofErr w:type="spellEnd"/>
       <w:r>
         <w:rPr>
           <w:sz w:val="24"/>
@@ -544,8 +626,17 @@
           <w:sz w:val="24"/>
           <w:szCs w:val="28"/>
         </w:rPr>
-        <w:t>Type a command to cmd</w:t>
-      </w:r>
+        <w:t xml:space="preserve">Type a command to </w:t>
+      </w:r>
+      <w:proofErr w:type="spellStart"/>
+      <w:r>
+        <w:rPr>
+          <w:sz w:val="24"/>
+          <w:szCs w:val="28"/>
+        </w:rPr>
+        <w:t>cmd</w:t>
+      </w:r>
+      <w:proofErr w:type="spellEnd"/>
       <w:r>
         <w:rPr>
           <w:sz w:val="24"/>
@@ -621,10 +712,10 @@
           <w:noProof/>
           <w:sz w:val="24"/>
           <w:szCs w:val="28"/>
-          <w:lang w:eastAsia="en-PH"/>
+          <w:lang w:val="en-GB" w:eastAsia="en-GB"/>
         </w:rPr>
         <w:drawing>
-          <wp:anchor distT="0" distB="0" distL="114300" distR="114300" simplePos="0" relativeHeight="251658240" behindDoc="1" locked="0" layoutInCell="1" allowOverlap="1" wp14:anchorId="08662375" wp14:editId="516B0796">
+          <wp:anchor distT="0" distB="0" distL="114300" distR="114300" simplePos="0" relativeHeight="251658240" behindDoc="1" locked="0" layoutInCell="1" allowOverlap="1" wp14:anchorId="5E996357" wp14:editId="3D84F977">
             <wp:simplePos x="0" y="0"/>
             <wp:positionH relativeFrom="column">
               <wp:posOffset>1362075</wp:posOffset>
@@ -713,7 +804,23 @@
           <w:sz w:val="24"/>
           <w:szCs w:val="28"/>
         </w:rPr>
-        <w:t>Type this in cmd “control userpasswords2” then enter.</w:t>
+        <w:t xml:space="preserve">Type this in </w:t>
+      </w:r>
+      <w:proofErr w:type="spellStart"/>
+      <w:r>
+        <w:rPr>
+          <w:sz w:val="24"/>
+          <w:szCs w:val="28"/>
+        </w:rPr>
+        <w:t>cmd</w:t>
+      </w:r>
+      <w:proofErr w:type="spellEnd"/>
+      <w:r>
+        <w:rPr>
+          <w:sz w:val="24"/>
+          <w:szCs w:val="28"/>
+        </w:rPr>
+        <w:t xml:space="preserve"> “control userpasswords2” then enter.</w:t>
       </w:r>
     </w:p>
     <w:p>
@@ -767,12 +874,20 @@
       <w:pPr>
         <w:pStyle w:val="Heading1"/>
         <w:spacing w:line="240" w:lineRule="auto"/>
-      </w:pPr>
-      <w:bookmarkStart w:id="2" w:name="_Toc483494329"/>
-      <w:r>
+        <w:rPr>
+          <w:rFonts w:ascii="Arial" w:hAnsi="Arial" w:cs="Arial"/>
+          <w:sz w:val="24"/>
+        </w:rPr>
+      </w:pPr>
+      <w:bookmarkStart w:id="1" w:name="_Toc483494329"/>
+      <w:r>
+        <w:rPr>
+          <w:rFonts w:ascii="Arial" w:hAnsi="Arial" w:cs="Arial"/>
+          <w:sz w:val="24"/>
+        </w:rPr>
         <w:t>FIX USER PROFILE SERVICE FAILED TO LOGIN</w:t>
       </w:r>
-      <w:bookmarkEnd w:id="2"/>
+      <w:bookmarkEnd w:id="1"/>
     </w:p>
     <w:p>
       <w:pPr>
@@ -835,56 +950,154 @@
           <w:sz w:val="24"/>
           <w:szCs w:val="28"/>
         </w:rPr>
-        <w:t>-Regedit (Run as Admin)</w:t>
-      </w:r>
-    </w:p>
-    <w:p>
-      <w:pPr>
-        <w:spacing w:after="0" w:line="240" w:lineRule="auto"/>
-        <w:rPr>
-          <w:sz w:val="24"/>
-          <w:szCs w:val="28"/>
-        </w:rPr>
-      </w:pPr>
-      <w:r>
-        <w:rPr>
-          <w:sz w:val="24"/>
-          <w:szCs w:val="28"/>
-        </w:rPr>
-        <w:t>-Hkey_LocalMachine-Software-Microsoft-Windows NT-Current Version-Profile List</w:t>
-      </w:r>
-    </w:p>
-    <w:p>
-      <w:pPr>
-        <w:spacing w:after="0" w:line="240" w:lineRule="auto"/>
-        <w:rPr>
-          <w:sz w:val="24"/>
-          <w:szCs w:val="28"/>
-        </w:rPr>
-      </w:pPr>
-      <w:r>
-        <w:rPr>
-          <w:sz w:val="24"/>
-          <w:szCs w:val="28"/>
-        </w:rPr>
-        <w:t>-Rename .bak into .ba file</w:t>
-      </w:r>
-    </w:p>
-    <w:p>
-      <w:pPr>
-        <w:spacing w:after="0" w:line="240" w:lineRule="auto"/>
-        <w:rPr>
-          <w:sz w:val="24"/>
-          <w:szCs w:val="28"/>
-        </w:rPr>
-      </w:pPr>
-      <w:r>
-        <w:rPr>
-          <w:sz w:val="24"/>
-          <w:szCs w:val="28"/>
-        </w:rPr>
-        <w:t>-Rename other into .bak</w:t>
-      </w:r>
+        <w:t>-</w:t>
+      </w:r>
+      <w:proofErr w:type="spellStart"/>
+      <w:r>
+        <w:rPr>
+          <w:sz w:val="24"/>
+          <w:szCs w:val="28"/>
+        </w:rPr>
+        <w:t>Regedit</w:t>
+      </w:r>
+      <w:proofErr w:type="spellEnd"/>
+      <w:r>
+        <w:rPr>
+          <w:sz w:val="24"/>
+          <w:szCs w:val="28"/>
+        </w:rPr>
+        <w:t xml:space="preserve"> (Run as Admin)</w:t>
+      </w:r>
+    </w:p>
+    <w:p>
+      <w:pPr>
+        <w:spacing w:after="0" w:line="240" w:lineRule="auto"/>
+        <w:rPr>
+          <w:sz w:val="24"/>
+          <w:szCs w:val="28"/>
+        </w:rPr>
+      </w:pPr>
+      <w:r>
+        <w:rPr>
+          <w:sz w:val="24"/>
+          <w:szCs w:val="28"/>
+        </w:rPr>
+        <w:t>-</w:t>
+      </w:r>
+      <w:proofErr w:type="spellStart"/>
+      <w:r>
+        <w:rPr>
+          <w:sz w:val="24"/>
+          <w:szCs w:val="28"/>
+        </w:rPr>
+        <w:t>Hkey_LocalMachine</w:t>
+      </w:r>
+      <w:proofErr w:type="spellEnd"/>
+      <w:r>
+        <w:rPr>
+          <w:sz w:val="24"/>
+          <w:szCs w:val="28"/>
+        </w:rPr>
+        <w:t>-Software-Microsoft-Windows NT-Current Version-Profile List</w:t>
+      </w:r>
+    </w:p>
+    <w:p>
+      <w:pPr>
+        <w:spacing w:after="0" w:line="240" w:lineRule="auto"/>
+        <w:rPr>
+          <w:sz w:val="24"/>
+          <w:szCs w:val="28"/>
+        </w:rPr>
+      </w:pPr>
+      <w:r>
+        <w:rPr>
+          <w:sz w:val="24"/>
+          <w:szCs w:val="28"/>
+        </w:rPr>
+        <w:t>-Rename .</w:t>
+      </w:r>
+      <w:proofErr w:type="spellStart"/>
+      <w:r>
+        <w:rPr>
+          <w:sz w:val="24"/>
+          <w:szCs w:val="28"/>
+        </w:rPr>
+        <w:t>bak</w:t>
+      </w:r>
+      <w:proofErr w:type="spellEnd"/>
+      <w:r>
+        <w:rPr>
+          <w:sz w:val="24"/>
+          <w:szCs w:val="28"/>
+        </w:rPr>
+        <w:t xml:space="preserve"> into .</w:t>
+      </w:r>
+      <w:proofErr w:type="spellStart"/>
+      <w:r>
+        <w:rPr>
+          <w:sz w:val="24"/>
+          <w:szCs w:val="28"/>
+        </w:rPr>
+        <w:t>ba</w:t>
+      </w:r>
+      <w:proofErr w:type="spellEnd"/>
+      <w:r>
+        <w:rPr>
+          <w:sz w:val="24"/>
+          <w:szCs w:val="28"/>
+        </w:rPr>
+        <w:t xml:space="preserve"> file</w:t>
+      </w:r>
+    </w:p>
+    <w:p>
+      <w:pPr>
+        <w:spacing w:after="0" w:line="240" w:lineRule="auto"/>
+        <w:rPr>
+          <w:sz w:val="24"/>
+          <w:szCs w:val="28"/>
+        </w:rPr>
+      </w:pPr>
+      <w:r>
+        <w:rPr>
+          <w:sz w:val="24"/>
+          <w:szCs w:val="28"/>
+        </w:rPr>
+        <w:t>-Rename other into .</w:t>
+      </w:r>
+      <w:proofErr w:type="spellStart"/>
+      <w:r>
+        <w:rPr>
+          <w:sz w:val="24"/>
+          <w:szCs w:val="28"/>
+        </w:rPr>
+        <w:t>bak</w:t>
+      </w:r>
+      <w:proofErr w:type="spellEnd"/>
+    </w:p>
+    <w:p>
+      <w:pPr>
+        <w:spacing w:after="0" w:line="240" w:lineRule="auto"/>
+        <w:rPr>
+          <w:sz w:val="24"/>
+          <w:szCs w:val="28"/>
+        </w:rPr>
+      </w:pPr>
+      <w:r>
+        <w:rPr>
+          <w:sz w:val="24"/>
+          <w:szCs w:val="28"/>
+        </w:rPr>
+        <w:t>-delete .</w:t>
+      </w:r>
+      <w:proofErr w:type="spellStart"/>
+      <w:r>
+        <w:rPr>
+          <w:sz w:val="24"/>
+          <w:szCs w:val="28"/>
+        </w:rPr>
+        <w:t>ba</w:t>
+      </w:r>
+      <w:proofErr w:type="spellEnd"/>
     </w:p>
     <w:p>
       <w:pPr>
@@ -900,24 +1113,17 @@
           <w:szCs w:val="28"/>
         </w:rPr>
         <w:lastRenderedPageBreak/>
-        <w:t>-delete .ba</w:t>
-      </w:r>
-    </w:p>
-    <w:p>
-      <w:pPr>
-        <w:spacing w:after="0" w:line="240" w:lineRule="auto"/>
-        <w:rPr>
-          <w:sz w:val="24"/>
-          <w:szCs w:val="28"/>
-        </w:rPr>
-      </w:pPr>
-      <w:r>
-        <w:rPr>
-          <w:sz w:val="24"/>
-          <w:szCs w:val="28"/>
-        </w:rPr>
-        <w:t>-set state=0 the deleted .ba</w:t>
-      </w:r>
+        <w:t>-set state=0 the deleted .</w:t>
+      </w:r>
+      <w:proofErr w:type="spellStart"/>
+      <w:r>
+        <w:rPr>
+          <w:sz w:val="24"/>
+          <w:szCs w:val="28"/>
+        </w:rPr>
+        <w:t>ba</w:t>
+      </w:r>
+      <w:proofErr w:type="spellEnd"/>
     </w:p>
     <w:p>
       <w:pPr>
@@ -959,28 +1165,54 @@
       <w:pPr>
         <w:pStyle w:val="Heading1"/>
         <w:spacing w:line="240" w:lineRule="auto"/>
-      </w:pPr>
-      <w:bookmarkStart w:id="3" w:name="_Toc483494330"/>
-      <w:r>
+        <w:rPr>
+          <w:rFonts w:ascii="Arial" w:hAnsi="Arial" w:cs="Arial"/>
+          <w:sz w:val="24"/>
+        </w:rPr>
+      </w:pPr>
+      <w:bookmarkStart w:id="2" w:name="_Toc483494330"/>
+      <w:r>
+        <w:rPr>
+          <w:rFonts w:ascii="Arial" w:hAnsi="Arial" w:cs="Arial"/>
+          <w:sz w:val="24"/>
+        </w:rPr>
         <w:t>FIX CORRUPTED FLASH DRIVE</w:t>
       </w:r>
-      <w:bookmarkEnd w:id="3"/>
-    </w:p>
-    <w:p>
-      <w:pPr>
-        <w:spacing w:after="0" w:line="240" w:lineRule="auto"/>
-        <w:rPr>
-          <w:sz w:val="24"/>
-          <w:szCs w:val="28"/>
-        </w:rPr>
-      </w:pPr>
-      <w:r>
-        <w:rPr>
-          <w:sz w:val="24"/>
-          <w:szCs w:val="28"/>
-        </w:rPr>
-        <w:t>Cmd- diskpart</w:t>
-      </w:r>
+      <w:bookmarkEnd w:id="2"/>
+    </w:p>
+    <w:p>
+      <w:pPr>
+        <w:spacing w:after="0" w:line="240" w:lineRule="auto"/>
+        <w:rPr>
+          <w:sz w:val="24"/>
+          <w:szCs w:val="28"/>
+        </w:rPr>
+      </w:pPr>
+      <w:proofErr w:type="spellStart"/>
+      <w:r>
+        <w:rPr>
+          <w:sz w:val="24"/>
+          <w:szCs w:val="28"/>
+        </w:rPr>
+        <w:t>Cmd</w:t>
+      </w:r>
+      <w:proofErr w:type="spellEnd"/>
+      <w:r>
+        <w:rPr>
+          <w:sz w:val="24"/>
+          <w:szCs w:val="28"/>
+        </w:rPr>
+        <w:t xml:space="preserve">- </w:t>
+      </w:r>
+      <w:proofErr w:type="spellStart"/>
+      <w:r>
+        <w:rPr>
+          <w:sz w:val="24"/>
+          <w:szCs w:val="28"/>
+        </w:rPr>
+        <w:t>diskpart</w:t>
+      </w:r>
+      <w:proofErr w:type="spellEnd"/>
     </w:p>
     <w:p>
       <w:pPr>
@@ -1064,35 +1296,68 @@
           <w:szCs w:val="28"/>
         </w:rPr>
         <w:tab/>
-        <w:t>-format fs=fat32 quick</w:t>
+        <w:t xml:space="preserve">-format </w:t>
+      </w:r>
+      <w:proofErr w:type="spellStart"/>
+      <w:r>
+        <w:rPr>
+          <w:sz w:val="24"/>
+          <w:szCs w:val="28"/>
+        </w:rPr>
+        <w:t>fs</w:t>
+      </w:r>
+      <w:proofErr w:type="spellEnd"/>
+      <w:r>
+        <w:rPr>
+          <w:sz w:val="24"/>
+          <w:szCs w:val="28"/>
+        </w:rPr>
+        <w:t>=fat32 quick</w:t>
       </w:r>
     </w:p>
     <w:p>
       <w:pPr>
         <w:pStyle w:val="Heading1"/>
         <w:spacing w:line="240" w:lineRule="auto"/>
-      </w:pPr>
-      <w:bookmarkStart w:id="4" w:name="_Toc483494331"/>
-      <w:r>
+        <w:rPr>
+          <w:rFonts w:ascii="Arial" w:hAnsi="Arial" w:cs="Arial"/>
+          <w:sz w:val="24"/>
+        </w:rPr>
+      </w:pPr>
+      <w:bookmarkStart w:id="3" w:name="_Toc483494331"/>
+      <w:r>
+        <w:rPr>
+          <w:rFonts w:ascii="Arial" w:hAnsi="Arial" w:cs="Arial"/>
+          <w:sz w:val="24"/>
+        </w:rPr>
         <w:t>USB WRITE PROTECTION REMOVAL</w:t>
       </w:r>
-      <w:bookmarkEnd w:id="4"/>
-    </w:p>
-    <w:p>
-      <w:pPr>
-        <w:spacing w:after="0" w:line="240" w:lineRule="auto"/>
-        <w:rPr>
-          <w:sz w:val="24"/>
-          <w:szCs w:val="28"/>
-        </w:rPr>
-      </w:pPr>
-      <w:r>
-        <w:rPr>
-          <w:sz w:val="24"/>
-          <w:szCs w:val="28"/>
-        </w:rPr>
-        <w:t>Open Diskpart</w:t>
-      </w:r>
+      <w:bookmarkEnd w:id="3"/>
+    </w:p>
+    <w:p>
+      <w:pPr>
+        <w:spacing w:after="0" w:line="240" w:lineRule="auto"/>
+        <w:rPr>
+          <w:sz w:val="24"/>
+          <w:szCs w:val="28"/>
+        </w:rPr>
+      </w:pPr>
+      <w:r>
+        <w:rPr>
+          <w:sz w:val="24"/>
+          <w:szCs w:val="28"/>
+        </w:rPr>
+        <w:t xml:space="preserve">Open </w:t>
+      </w:r>
+      <w:proofErr w:type="spellStart"/>
+      <w:r>
+        <w:rPr>
+          <w:sz w:val="24"/>
+          <w:szCs w:val="28"/>
+        </w:rPr>
+        <w:t>Diskpart</w:t>
+      </w:r>
+      <w:proofErr w:type="spellEnd"/>
     </w:p>
     <w:p>
       <w:pPr>
@@ -1142,8 +1407,17 @@
           <w:szCs w:val="28"/>
         </w:rPr>
         <w:tab/>
-        <w:t>-attributes disk clear readonly</w:t>
-      </w:r>
+        <w:t xml:space="preserve">-attributes disk clear </w:t>
+      </w:r>
+      <w:proofErr w:type="spellStart"/>
+      <w:r>
+        <w:rPr>
+          <w:sz w:val="24"/>
+          <w:szCs w:val="28"/>
+        </w:rPr>
+        <w:t>readonly</w:t>
+      </w:r>
+      <w:proofErr w:type="spellEnd"/>
     </w:p>
     <w:p>
       <w:pPr>
@@ -1167,25 +1441,34 @@
         <w:pStyle w:val="Heading1"/>
         <w:spacing w:line="240" w:lineRule="auto"/>
         <w:rPr>
+          <w:rFonts w:ascii="Arial" w:hAnsi="Arial" w:cs="Arial"/>
+          <w:sz w:val="24"/>
           <w:shd w:val="clear" w:color="auto" w:fill="FFFFFF"/>
         </w:rPr>
       </w:pPr>
-      <w:bookmarkStart w:id="5" w:name="_Toc483494332"/>
-      <w:r>
-        <w:rPr>
+      <w:bookmarkStart w:id="4" w:name="_Toc483494332"/>
+      <w:r>
+        <w:rPr>
+          <w:rFonts w:ascii="Arial" w:hAnsi="Arial" w:cs="Arial"/>
+          <w:sz w:val="24"/>
           <w:shd w:val="clear" w:color="auto" w:fill="FFFFFF"/>
         </w:rPr>
         <w:t>FIXED CANNOT SET DEFAULT PRINTER WITH ERROR: 0X00000709</w:t>
       </w:r>
-      <w:bookmarkEnd w:id="5"/>
-    </w:p>
-    <w:p>
-      <w:pPr>
-        <w:spacing w:after="0" w:line="240" w:lineRule="auto"/>
-      </w:pPr>
-      <w:r>
-        <w:t>Open Regedit</w:t>
-      </w:r>
+      <w:bookmarkEnd w:id="4"/>
+    </w:p>
+    <w:p>
+      <w:pPr>
+        <w:spacing w:after="0" w:line="240" w:lineRule="auto"/>
+      </w:pPr>
+      <w:r>
+        <w:t xml:space="preserve">Open </w:t>
+      </w:r>
+      <w:proofErr w:type="spellStart"/>
+      <w:r>
+        <w:t>Regedit</w:t>
+      </w:r>
+      <w:proofErr w:type="spellEnd"/>
     </w:p>
     <w:p>
       <w:pPr>
@@ -1218,11 +1501,14 @@
       <w:pPr>
         <w:pStyle w:val="Heading1"/>
         <w:rPr>
-          <w:lang w:eastAsia="en-PH"/>
-        </w:rPr>
-      </w:pPr>
-      <w:r>
-        <w:rPr>
+          <w:rFonts w:ascii="Arial" w:hAnsi="Arial" w:cs="Arial"/>
+          <w:sz w:val="24"/>
+        </w:rPr>
+      </w:pPr>
+      <w:r>
+        <w:rPr>
+          <w:rFonts w:ascii="Arial" w:hAnsi="Arial" w:cs="Arial"/>
+          <w:sz w:val="24"/>
           <w:lang w:eastAsia="en-PH"/>
         </w:rPr>
         <w:t>ATTRIBUTE COMMAND</w:t>
@@ -1231,67 +1517,127 @@
     <w:p>
       <w:pPr>
         <w:rPr>
-          <w:rFonts w:ascii="Calibri" w:hAnsi="Calibri" w:cs="Calibri"/>
-          <w:lang w:eastAsia="en-PH"/>
-        </w:rPr>
-      </w:pPr>
-      <w:r>
-        <w:rPr>
-          <w:rFonts w:ascii="Calibri" w:hAnsi="Calibri" w:cs="Calibri"/>
-          <w:lang w:eastAsia="en-PH"/>
-        </w:rPr>
-        <w:t>Click on "Start" --&gt;Run --&gt; type cmd and press Enter.</w:t>
-      </w:r>
-    </w:p>
-    <w:p>
-      <w:pPr>
-        <w:rPr>
-          <w:rFonts w:ascii="Calibri" w:hAnsi="Calibri" w:cs="Calibri"/>
-          <w:lang w:eastAsia="en-PH"/>
-        </w:rPr>
-      </w:pPr>
-      <w:r>
-        <w:rPr>
-          <w:rFonts w:ascii="Calibri" w:hAnsi="Calibri" w:cs="Calibri"/>
-          <w:lang w:eastAsia="en-PH"/>
-        </w:rPr>
-        <w:t>Here I assume your pendrive drive letter as G:</w:t>
-      </w:r>
-    </w:p>
-    <w:p>
-      <w:pPr>
-        <w:rPr>
-          <w:rFonts w:ascii="Calibri" w:hAnsi="Calibri" w:cs="Calibri"/>
-          <w:lang w:eastAsia="en-PH"/>
-        </w:rPr>
-      </w:pPr>
-      <w:r>
-        <w:rPr>
-          <w:rFonts w:ascii="Calibri" w:hAnsi="Calibri" w:cs="Calibri"/>
-          <w:lang w:eastAsia="en-PH"/>
-        </w:rPr>
-        <w:t>Enter this command : </w:t>
-      </w:r>
-    </w:p>
-    <w:p>
-      <w:pPr>
-        <w:rPr>
-          <w:rFonts w:ascii="Calibri" w:hAnsi="Calibri" w:cs="Calibri"/>
+          <w:rFonts w:ascii="Arial" w:hAnsi="Arial" w:cs="Arial"/>
+          <w:lang w:eastAsia="en-PH"/>
+        </w:rPr>
+      </w:pPr>
+      <w:r>
+        <w:rPr>
+          <w:rFonts w:ascii="Arial" w:hAnsi="Arial" w:cs="Arial"/>
+          <w:lang w:eastAsia="en-PH"/>
+        </w:rPr>
+        <w:t xml:space="preserve">Click on "Start" --&gt;Run --&gt; type </w:t>
+      </w:r>
+      <w:proofErr w:type="spellStart"/>
+      <w:r>
+        <w:rPr>
+          <w:rFonts w:ascii="Arial" w:hAnsi="Arial" w:cs="Arial"/>
+          <w:lang w:eastAsia="en-PH"/>
+        </w:rPr>
+        <w:t>cmd</w:t>
+      </w:r>
+      <w:proofErr w:type="spellEnd"/>
+      <w:r>
+        <w:rPr>
+          <w:rFonts w:ascii="Arial" w:hAnsi="Arial" w:cs="Arial"/>
+          <w:lang w:eastAsia="en-PH"/>
+        </w:rPr>
+        <w:t xml:space="preserve"> and press Enter.</w:t>
+      </w:r>
+    </w:p>
+    <w:p>
+      <w:pPr>
+        <w:rPr>
+          <w:rFonts w:ascii="Arial" w:hAnsi="Arial" w:cs="Arial"/>
+          <w:lang w:eastAsia="en-PH"/>
+        </w:rPr>
+      </w:pPr>
+      <w:r>
+        <w:rPr>
+          <w:rFonts w:ascii="Arial" w:hAnsi="Arial" w:cs="Arial"/>
+          <w:lang w:eastAsia="en-PH"/>
+        </w:rPr>
+        <w:t xml:space="preserve">Here I assume your </w:t>
+      </w:r>
+      <w:proofErr w:type="spellStart"/>
+      <w:r>
+        <w:rPr>
+          <w:rFonts w:ascii="Arial" w:hAnsi="Arial" w:cs="Arial"/>
+          <w:lang w:eastAsia="en-PH"/>
+        </w:rPr>
+        <w:t>pendrive</w:t>
+      </w:r>
+      <w:proofErr w:type="spellEnd"/>
+      <w:r>
+        <w:rPr>
+          <w:rFonts w:ascii="Arial" w:hAnsi="Arial" w:cs="Arial"/>
+          <w:lang w:eastAsia="en-PH"/>
+        </w:rPr>
+        <w:t xml:space="preserve"> drive letter as G:</w:t>
+      </w:r>
+    </w:p>
+    <w:p>
+      <w:pPr>
+        <w:rPr>
+          <w:rFonts w:ascii="Arial" w:hAnsi="Arial" w:cs="Arial"/>
+          <w:lang w:eastAsia="en-PH"/>
+        </w:rPr>
+      </w:pPr>
+      <w:r>
+        <w:rPr>
+          <w:rFonts w:ascii="Arial" w:hAnsi="Arial" w:cs="Arial"/>
+          <w:lang w:eastAsia="en-PH"/>
+        </w:rPr>
+        <w:t xml:space="preserve">Enter this </w:t>
+      </w:r>
+      <w:proofErr w:type="gramStart"/>
+      <w:r>
+        <w:rPr>
+          <w:rFonts w:ascii="Arial" w:hAnsi="Arial" w:cs="Arial"/>
+          <w:lang w:eastAsia="en-PH"/>
+        </w:rPr>
+        <w:t>command :</w:t>
+      </w:r>
+      <w:proofErr w:type="gramEnd"/>
+      <w:r>
+        <w:rPr>
+          <w:rFonts w:ascii="Arial" w:hAnsi="Arial" w:cs="Arial"/>
+          <w:lang w:eastAsia="en-PH"/>
+        </w:rPr>
+        <w:t> </w:t>
+      </w:r>
+    </w:p>
+    <w:p>
+      <w:pPr>
+        <w:rPr>
+          <w:rFonts w:ascii="Arial" w:hAnsi="Arial" w:cs="Arial"/>
           <w:color w:val="000000"/>
           <w:lang w:eastAsia="en-PH"/>
         </w:rPr>
       </w:pPr>
-      <w:r>
-        <w:rPr>
-          <w:rFonts w:ascii="Calibri" w:hAnsi="Calibri" w:cs="Calibri"/>
+      <w:proofErr w:type="spellStart"/>
+      <w:proofErr w:type="gramStart"/>
+      <w:r>
+        <w:rPr>
+          <w:rFonts w:ascii="Arial" w:hAnsi="Arial" w:cs="Arial"/>
           <w:color w:val="000000"/>
           <w:lang w:eastAsia="en-PH"/>
         </w:rPr>
-        <w:t>attrib </w:t>
-      </w:r>
-      <w:r>
-        <w:rPr>
-          <w:rFonts w:ascii="Calibri" w:hAnsi="Calibri" w:cs="Calibri"/>
+        <w:t>attrib</w:t>
+      </w:r>
+      <w:proofErr w:type="spellEnd"/>
+      <w:proofErr w:type="gramEnd"/>
+      <w:r>
+        <w:rPr>
+          <w:rFonts w:ascii="Arial" w:hAnsi="Arial" w:cs="Arial"/>
+          <w:color w:val="000000"/>
+          <w:lang w:eastAsia="en-PH"/>
+        </w:rPr>
+        <w:t> </w:t>
+      </w:r>
+      <w:r>
+        <w:rPr>
+          <w:rFonts w:ascii="Arial" w:hAnsi="Arial" w:cs="Arial"/>
           <w:b/>
           <w:bCs/>
           <w:color w:val="FF0080"/>
@@ -1301,7 +1647,7 @@
       </w:r>
       <w:r>
         <w:rPr>
-          <w:rFonts w:ascii="Calibri" w:hAnsi="Calibri" w:cs="Calibri"/>
+          <w:rFonts w:ascii="Arial" w:hAnsi="Arial" w:cs="Arial"/>
           <w:color w:val="000000"/>
           <w:lang w:eastAsia="en-PH"/>
         </w:rPr>
@@ -1309,7 +1655,7 @@
       </w:r>
       <w:r>
         <w:rPr>
-          <w:rFonts w:ascii="Calibri" w:hAnsi="Calibri" w:cs="Calibri"/>
+          <w:rFonts w:ascii="Arial" w:hAnsi="Arial" w:cs="Arial"/>
           <w:b/>
           <w:bCs/>
           <w:color w:val="FF0080"/>
@@ -1319,7 +1665,7 @@
       </w:r>
       <w:r>
         <w:rPr>
-          <w:rFonts w:ascii="Calibri" w:hAnsi="Calibri" w:cs="Calibri"/>
+          <w:rFonts w:ascii="Arial" w:hAnsi="Arial" w:cs="Arial"/>
           <w:color w:val="000000"/>
           <w:lang w:eastAsia="en-PH"/>
         </w:rPr>
@@ -1327,7 +1673,7 @@
       </w:r>
       <w:r>
         <w:rPr>
-          <w:rFonts w:ascii="Calibri" w:hAnsi="Calibri" w:cs="Calibri"/>
+          <w:rFonts w:ascii="Arial" w:hAnsi="Arial" w:cs="Arial"/>
           <w:b/>
           <w:bCs/>
           <w:color w:val="FF0080"/>
@@ -1337,7 +1683,7 @@
       </w:r>
       <w:r>
         <w:rPr>
-          <w:rFonts w:ascii="Calibri" w:hAnsi="Calibri" w:cs="Calibri"/>
+          <w:rFonts w:ascii="Arial" w:hAnsi="Arial" w:cs="Arial"/>
           <w:b/>
           <w:bCs/>
           <w:color w:val="00008B"/>
@@ -1347,7 +1693,7 @@
       </w:r>
       <w:r>
         <w:rPr>
-          <w:rFonts w:ascii="Calibri" w:hAnsi="Calibri" w:cs="Calibri"/>
+          <w:rFonts w:ascii="Arial" w:hAnsi="Arial" w:cs="Arial"/>
           <w:color w:val="000000"/>
           <w:lang w:eastAsia="en-PH"/>
         </w:rPr>
@@ -1355,7 +1701,7 @@
       </w:r>
       <w:r>
         <w:rPr>
-          <w:rFonts w:ascii="Calibri" w:hAnsi="Calibri" w:cs="Calibri"/>
+          <w:rFonts w:ascii="Arial" w:hAnsi="Arial" w:cs="Arial"/>
           <w:color w:val="A31515"/>
           <w:lang w:eastAsia="en-PH"/>
         </w:rPr>
@@ -1363,7 +1709,7 @@
       </w:r>
       <w:r>
         <w:rPr>
-          <w:rFonts w:ascii="Calibri" w:hAnsi="Calibri" w:cs="Calibri"/>
+          <w:rFonts w:ascii="Arial" w:hAnsi="Arial" w:cs="Arial"/>
           <w:color w:val="000000"/>
           <w:lang w:eastAsia="en-PH"/>
         </w:rPr>
@@ -1371,7 +1717,7 @@
       </w:r>
       <w:r>
         <w:rPr>
-          <w:rFonts w:ascii="Calibri" w:hAnsi="Calibri" w:cs="Calibri"/>
+          <w:rFonts w:ascii="Arial" w:hAnsi="Arial" w:cs="Arial"/>
           <w:b/>
           <w:bCs/>
           <w:color w:val="00008B"/>
@@ -1381,7 +1727,7 @@
       </w:r>
       <w:r>
         <w:rPr>
-          <w:rFonts w:ascii="Calibri" w:hAnsi="Calibri" w:cs="Calibri"/>
+          <w:rFonts w:ascii="Arial" w:hAnsi="Arial" w:cs="Arial"/>
           <w:b/>
           <w:bCs/>
           <w:color w:val="FF0080"/>
@@ -1393,13 +1739,13 @@
     <w:p>
       <w:pPr>
         <w:rPr>
-          <w:rFonts w:ascii="Calibri" w:hAnsi="Calibri" w:cs="Calibri"/>
-          <w:lang w:eastAsia="en-PH"/>
-        </w:rPr>
-      </w:pPr>
-      <w:r>
-        <w:rPr>
-          <w:rFonts w:ascii="Calibri" w:hAnsi="Calibri" w:cs="Calibri"/>
+          <w:rFonts w:ascii="Arial" w:hAnsi="Arial" w:cs="Arial"/>
+          <w:lang w:eastAsia="en-PH"/>
+        </w:rPr>
+      </w:pPr>
+      <w:r>
+        <w:rPr>
+          <w:rFonts w:ascii="Arial" w:hAnsi="Arial" w:cs="Arial"/>
           <w:lang w:eastAsia="en-PH"/>
         </w:rPr>
         <w:t>You can copy the above command --&gt; Right-click in the Command Prompt and paste it.</w:t>
@@ -1408,28 +1754,37 @@
     <w:p>
       <w:pPr>
         <w:rPr>
-          <w:rFonts w:ascii="Calibri" w:hAnsi="Calibri" w:cs="Calibri"/>
-          <w:lang w:eastAsia="en-PH"/>
-        </w:rPr>
-      </w:pPr>
-      <w:r>
-        <w:rPr>
-          <w:rFonts w:ascii="Calibri" w:hAnsi="Calibri" w:cs="Calibri"/>
-          <w:lang w:eastAsia="en-PH"/>
-        </w:rPr>
-        <w:t>Note : Replace the letter g with your pen drive letter.</w:t>
-      </w:r>
-    </w:p>
-    <w:p>
-      <w:pPr>
-        <w:rPr>
-          <w:rFonts w:ascii="Calibri" w:hAnsi="Calibri" w:cs="Calibri"/>
-          <w:lang w:eastAsia="en-PH"/>
-        </w:rPr>
-      </w:pPr>
-      <w:r>
-        <w:rPr>
-          <w:rFonts w:ascii="Calibri" w:hAnsi="Calibri" w:cs="Calibri"/>
+          <w:rFonts w:ascii="Arial" w:hAnsi="Arial" w:cs="Arial"/>
+          <w:lang w:eastAsia="en-PH"/>
+        </w:rPr>
+      </w:pPr>
+      <w:proofErr w:type="gramStart"/>
+      <w:r>
+        <w:rPr>
+          <w:rFonts w:ascii="Arial" w:hAnsi="Arial" w:cs="Arial"/>
+          <w:lang w:eastAsia="en-PH"/>
+        </w:rPr>
+        <w:t>Note :</w:t>
+      </w:r>
+      <w:proofErr w:type="gramEnd"/>
+      <w:r>
+        <w:rPr>
+          <w:rFonts w:ascii="Arial" w:hAnsi="Arial" w:cs="Arial"/>
+          <w:lang w:eastAsia="en-PH"/>
+        </w:rPr>
+        <w:t xml:space="preserve"> Replace the letter g with your pen drive letter.</w:t>
+      </w:r>
+    </w:p>
+    <w:p>
+      <w:pPr>
+        <w:rPr>
+          <w:rFonts w:ascii="Arial" w:hAnsi="Arial" w:cs="Arial"/>
+          <w:lang w:eastAsia="en-PH"/>
+        </w:rPr>
+      </w:pPr>
+      <w:r>
+        <w:rPr>
+          <w:rFonts w:ascii="Arial" w:hAnsi="Arial" w:cs="Arial"/>
           <w:lang w:eastAsia="en-PH"/>
         </w:rPr>
         <w:t>Now check for your files.</w:t>
@@ -1437,11 +1792,111 @@
     </w:p>
     <w:p>
       <w:pPr>
-        <w:spacing w:after="0" w:line="240" w:lineRule="auto"/>
-        <w:rPr>
-          <w:rFonts w:ascii="Calibri" w:hAnsi="Calibri" w:cs="Calibri"/>
-        </w:rPr>
-      </w:pPr>
+        <w:pStyle w:val="Heading1"/>
+        <w:rPr>
+          <w:rFonts w:ascii="Arial" w:hAnsi="Arial" w:cs="Arial"/>
+          <w:sz w:val="24"/>
+          <w:lang w:eastAsia="en-PH"/>
+        </w:rPr>
+      </w:pPr>
+      <w:r>
+        <w:rPr>
+          <w:rFonts w:ascii="Arial" w:hAnsi="Arial" w:cs="Arial"/>
+          <w:sz w:val="24"/>
+          <w:lang w:eastAsia="en-PH"/>
+        </w:rPr>
+        <w:t>EPSON</w:t>
+      </w:r>
+      <w:r>
+        <w:rPr>
+          <w:rFonts w:ascii="Arial" w:hAnsi="Arial" w:cs="Arial"/>
+          <w:sz w:val="24"/>
+          <w:lang w:eastAsia="en-PH"/>
+        </w:rPr>
+        <w:t xml:space="preserve"> L355</w:t>
+      </w:r>
+      <w:r>
+        <w:rPr>
+          <w:rFonts w:ascii="Arial" w:hAnsi="Arial" w:cs="Arial"/>
+          <w:sz w:val="24"/>
+          <w:lang w:eastAsia="en-PH"/>
+        </w:rPr>
+        <w:t xml:space="preserve"> SERIES RESET INK</w:t>
+      </w:r>
+    </w:p>
+    <w:p>
+      <w:pPr>
+        <w:pStyle w:val="ListParagraph"/>
+        <w:numPr>
+          <w:ilvl w:val="0"/>
+          <w:numId w:val="3"/>
+        </w:numPr>
+        <w:rPr>
+          <w:lang w:eastAsia="en-PH"/>
+        </w:rPr>
+      </w:pPr>
+      <w:r>
+        <w:rPr>
+          <w:lang w:eastAsia="en-PH"/>
+        </w:rPr>
+        <w:t>Press and hold Reset Button for 5 sec. then release</w:t>
+      </w:r>
+    </w:p>
+    <w:p>
+      <w:pPr>
+        <w:pStyle w:val="ListParagraph"/>
+        <w:numPr>
+          <w:ilvl w:val="0"/>
+          <w:numId w:val="3"/>
+        </w:numPr>
+        <w:rPr>
+          <w:lang w:eastAsia="en-PH"/>
+        </w:rPr>
+      </w:pPr>
+      <w:r>
+        <w:rPr>
+          <w:lang w:eastAsia="en-PH"/>
+        </w:rPr>
+        <w:t>Press and hold Reset Button for 3 sec. then release</w:t>
+      </w:r>
+    </w:p>
+    <w:p>
+      <w:pPr>
+        <w:pStyle w:val="ListParagraph"/>
+        <w:numPr>
+          <w:ilvl w:val="0"/>
+          <w:numId w:val="3"/>
+        </w:numPr>
+        <w:rPr>
+          <w:lang w:eastAsia="en-PH"/>
+        </w:rPr>
+      </w:pPr>
+      <w:r>
+        <w:rPr>
+          <w:lang w:eastAsia="en-PH"/>
+        </w:rPr>
+        <w:t>Press and Release Reset Button at once.</w:t>
+      </w:r>
+    </w:p>
+    <w:p>
+      <w:pPr>
+        <w:pStyle w:val="ListParagraph"/>
+        <w:numPr>
+          <w:ilvl w:val="0"/>
+          <w:numId w:val="3"/>
+        </w:numPr>
+        <w:rPr>
+          <w:lang w:eastAsia="en-PH"/>
+        </w:rPr>
+      </w:pPr>
+      <w:r>
+        <w:rPr>
+          <w:lang w:eastAsia="en-PH"/>
+        </w:rPr>
+        <w:t>Fixed.</w:t>
+      </w:r>
+      <w:bookmarkStart w:id="5" w:name="_GoBack"/>
+      <w:bookmarkEnd w:id="5"/>
     </w:p>
     <w:sectPr>
       <w:pgSz w:w="12240" w:h="15840"/>
@@ -1455,7 +1910,7 @@
 
 <file path=word/numbering.xml><?xml version="1.0" encoding="utf-8"?>
 <w:numbering xmlns:wpc="http://schemas.microsoft.com/office/word/2010/wordprocessingCanvas" xmlns:mc="http://schemas.openxmlformats.org/markup-compatibility/2006" xmlns:o="urn:schemas-microsoft-com:office:office" xmlns:r="http://schemas.openxmlformats.org/officeDocument/2006/relationships" xmlns:m="http://schemas.openxmlformats.org/officeDocument/2006/math" xmlns:v="urn:schemas-microsoft-com:vml" xmlns:wp14="http://schemas.microsoft.com/office/word/2010/wordprocessingDrawing" xmlns:wp="http://schemas.openxmlformats.org/drawingml/2006/wordprocessingDrawing" xmlns:w10="urn:schemas-microsoft-com:office:word" xmlns:w="http://schemas.openxmlformats.org/wordprocessingml/2006/main" xmlns:w14="http://schemas.microsoft.com/office/word/2010/wordml" xmlns:w15="http://schemas.microsoft.com/office/word/2012/wordml" xmlns:wpg="http://schemas.microsoft.com/office/word/2010/wordprocessingGroup" xmlns:wpi="http://schemas.microsoft.com/office/word/2010/wordprocessingInk" xmlns:wne="http://schemas.microsoft.com/office/word/2006/wordml" xmlns:wps="http://schemas.microsoft.com/office/word/2010/wordprocessingShape" mc:Ignorable="w14 w15 wp14">
-  <w:abstractNum w:abstractNumId="0" w15:restartNumberingAfterBreak="0">
+  <w:abstractNum w:abstractNumId="0">
     <w:nsid w:val="023C6D02"/>
     <w:multiLevelType w:val="multilevel"/>
     <w:tmpl w:val="4AE0D756"/>
@@ -1604,7 +2059,96 @@
       </w:rPr>
     </w:lvl>
   </w:abstractNum>
-  <w:abstractNum w:abstractNumId="1" w15:restartNumberingAfterBreak="0">
+  <w:abstractNum w:abstractNumId="1">
+    <w:nsid w:val="5DAC6CC1"/>
+    <w:multiLevelType w:val="hybridMultilevel"/>
+    <w:tmpl w:val="CD76CE5A"/>
+    <w:lvl w:ilvl="0" w:tplc="0809000F">
+      <w:start w:val="1"/>
+      <w:numFmt w:val="decimal"/>
+      <w:lvlText w:val="%1."/>
+      <w:lvlJc w:val="left"/>
+      <w:pPr>
+        <w:ind w:left="720" w:hanging="360"/>
+      </w:pPr>
+      <w:rPr>
+        <w:rFonts w:hint="default"/>
+      </w:rPr>
+    </w:lvl>
+    <w:lvl w:ilvl="1" w:tplc="08090019" w:tentative="1">
+      <w:start w:val="1"/>
+      <w:numFmt w:val="lowerLetter"/>
+      <w:lvlText w:val="%2."/>
+      <w:lvlJc w:val="left"/>
+      <w:pPr>
+        <w:ind w:left="1440" w:hanging="360"/>
+      </w:pPr>
+    </w:lvl>
+    <w:lvl w:ilvl="2" w:tplc="0809001B" w:tentative="1">
+      <w:start w:val="1"/>
+      <w:numFmt w:val="lowerRoman"/>
+      <w:lvlText w:val="%3."/>
+      <w:lvlJc w:val="right"/>
+      <w:pPr>
+        <w:ind w:left="2160" w:hanging="180"/>
+      </w:pPr>
+    </w:lvl>
+    <w:lvl w:ilvl="3" w:tplc="0809000F" w:tentative="1">
+      <w:start w:val="1"/>
+      <w:numFmt w:val="decimal"/>
+      <w:lvlText w:val="%4."/>
+      <w:lvlJc w:val="left"/>
+      <w:pPr>
+        <w:ind w:left="2880" w:hanging="360"/>
+      </w:pPr>
+    </w:lvl>
+    <w:lvl w:ilvl="4" w:tplc="08090019" w:tentative="1">
+      <w:start w:val="1"/>
+      <w:numFmt w:val="lowerLetter"/>
+      <w:lvlText w:val="%5."/>
+      <w:lvlJc w:val="left"/>
+      <w:pPr>
+        <w:ind w:left="3600" w:hanging="360"/>
+      </w:pPr>
+    </w:lvl>
+    <w:lvl w:ilvl="5" w:tplc="0809001B" w:tentative="1">
+      <w:start w:val="1"/>
+      <w:numFmt w:val="lowerRoman"/>
+      <w:lvlText w:val="%6."/>
+      <w:lvlJc w:val="right"/>
+      <w:pPr>
+        <w:ind w:left="4320" w:hanging="180"/>
+      </w:pPr>
+    </w:lvl>
+    <w:lvl w:ilvl="6" w:tplc="0809000F" w:tentative="1">
+      <w:start w:val="1"/>
+      <w:numFmt w:val="decimal"/>
+      <w:lvlText w:val="%7."/>
+      <w:lvlJc w:val="left"/>
+      <w:pPr>
+        <w:ind w:left="5040" w:hanging="360"/>
+      </w:pPr>
+    </w:lvl>
+    <w:lvl w:ilvl="7" w:tplc="08090019" w:tentative="1">
+      <w:start w:val="1"/>
+      <w:numFmt w:val="lowerLetter"/>
+      <w:lvlText w:val="%8."/>
+      <w:lvlJc w:val="left"/>
+      <w:pPr>
+        <w:ind w:left="5760" w:hanging="360"/>
+      </w:pPr>
+    </w:lvl>
+    <w:lvl w:ilvl="8" w:tplc="0809001B" w:tentative="1">
+      <w:start w:val="1"/>
+      <w:numFmt w:val="lowerRoman"/>
+      <w:lvlText w:val="%9."/>
+      <w:lvlJc w:val="right"/>
+      <w:pPr>
+        <w:ind w:left="6480" w:hanging="180"/>
+      </w:pPr>
+    </w:lvl>
+  </w:abstractNum>
+  <w:abstractNum w:abstractNumId="2">
     <w:nsid w:val="73D63845"/>
     <w:multiLevelType w:val="hybridMultilevel"/>
     <w:tmpl w:val="E6BEB4BA"/>
@@ -1691,10 +2235,13 @@
     </w:lvl>
   </w:abstractNum>
   <w:num w:numId="1">
-    <w:abstractNumId w:val="1"/>
+    <w:abstractNumId w:val="2"/>
   </w:num>
   <w:num w:numId="2">
     <w:abstractNumId w:val="0"/>
+  </w:num>
+  <w:num w:numId="3">
+    <w:abstractNumId w:val="1"/>
   </w:num>
 </w:numbering>
 </file>
@@ -2273,6 +2820,36 @@
     <w:basedOn w:val="DefaultParagraphFont"/>
     <w:rsid w:val="00A5429C"/>
   </w:style>
+  <w:style w:type="paragraph" w:styleId="BalloonText">
+    <w:name w:val="Balloon Text"/>
+    <w:basedOn w:val="Normal"/>
+    <w:link w:val="BalloonTextChar"/>
+    <w:uiPriority w:val="99"/>
+    <w:semiHidden/>
+    <w:unhideWhenUsed/>
+    <w:rsid w:val="0001609D"/>
+    <w:pPr>
+      <w:spacing w:after="0" w:line="240" w:lineRule="auto"/>
+    </w:pPr>
+    <w:rPr>
+      <w:rFonts w:ascii="Segoe UI" w:hAnsi="Segoe UI" w:cs="Segoe UI"/>
+      <w:sz w:val="18"/>
+      <w:szCs w:val="18"/>
+    </w:rPr>
+  </w:style>
+  <w:style w:type="character" w:customStyle="1" w:styleId="BalloonTextChar">
+    <w:name w:val="Balloon Text Char"/>
+    <w:basedOn w:val="DefaultParagraphFont"/>
+    <w:link w:val="BalloonText"/>
+    <w:uiPriority w:val="99"/>
+    <w:semiHidden/>
+    <w:rsid w:val="0001609D"/>
+    <w:rPr>
+      <w:rFonts w:ascii="Segoe UI" w:hAnsi="Segoe UI" w:cs="Segoe UI"/>
+      <w:sz w:val="18"/>
+      <w:szCs w:val="18"/>
+    </w:rPr>
+  </w:style>
 </w:styles>
 </file>
 
@@ -2542,7 +3119,7 @@
 </file>
 
 <file path=customXml/itemProps1.xml><?xml version="1.0" encoding="utf-8"?>
-<ds:datastoreItem xmlns:ds="http://schemas.openxmlformats.org/officeDocument/2006/customXml" ds:itemID="{0DCC9E0E-E1FF-41DB-9068-0929BCA83DB6}">
+<ds:datastoreItem xmlns:ds="http://schemas.openxmlformats.org/officeDocument/2006/customXml" ds:itemID="{3C33041D-59F4-4FAA-A27E-9E2D71DBF849}">
   <ds:schemaRefs>
     <ds:schemaRef ds:uri="http://schemas.openxmlformats.org/officeDocument/2006/bibliography"/>
   </ds:schemaRefs>

</xml_diff>

<commit_message>
update L355 reset ink
update L355 reset ink
</commit_message>
<xml_diff>
--- a/Computer Troubleshooting.docx
+++ b/Computer Troubleshooting.docx
@@ -49,9 +49,9 @@
               <w:tab w:val="right" w:leader="dot" w:pos="9350"/>
             </w:tabs>
             <w:rPr>
-              <w:rFonts w:ascii="Cambria" w:eastAsiaTheme="minorEastAsia" w:hAnsi="Cambria"/>
+              <w:rFonts w:eastAsiaTheme="minorEastAsia"/>
               <w:noProof/>
-              <w:lang w:eastAsia="en-PH"/>
+              <w:lang w:val="en-GB" w:eastAsia="en-GB"/>
             </w:rPr>
           </w:pPr>
           <w:r>
@@ -72,18 +72,17 @@
             </w:rPr>
             <w:fldChar w:fldCharType="separate"/>
           </w:r>
-          <w:hyperlink w:anchor="_Toc483494328" w:history="1">
+          <w:hyperlink w:anchor="_Toc502837552" w:history="1">
             <w:r>
               <w:rPr>
                 <w:rStyle w:val="Hyperlink"/>
-                <w:rFonts w:ascii="Cambria" w:hAnsi="Cambria"/>
+                <w:rFonts w:ascii="Arial" w:hAnsi="Arial" w:cs="Arial"/>
                 <w:noProof/>
               </w:rPr>
               <w:t>WINDOWS 10 RESET WINDOWS PASSWORD</w:t>
             </w:r>
             <w:r>
               <w:rPr>
-                <w:rFonts w:ascii="Cambria" w:hAnsi="Cambria"/>
                 <w:noProof/>
                 <w:webHidden/>
               </w:rPr>
@@ -91,7 +90,6 @@
             </w:r>
             <w:r>
               <w:rPr>
-                <w:rFonts w:ascii="Cambria" w:hAnsi="Cambria"/>
                 <w:noProof/>
                 <w:webHidden/>
               </w:rPr>
@@ -99,22 +97,19 @@
             </w:r>
             <w:r>
               <w:rPr>
-                <w:rFonts w:ascii="Cambria" w:hAnsi="Cambria"/>
-                <w:noProof/>
-                <w:webHidden/>
-              </w:rPr>
-              <w:instrText xml:space="preserve"> PAGEREF _Toc483494328 \h </w:instrText>
-            </w:r>
-            <w:r>
-              <w:rPr>
-                <w:rFonts w:ascii="Cambria" w:hAnsi="Cambria"/>
-                <w:noProof/>
-                <w:webHidden/>
-              </w:rPr>
-            </w:r>
-            <w:r>
-              <w:rPr>
-                <w:rFonts w:ascii="Cambria" w:hAnsi="Cambria"/>
+                <w:noProof/>
+                <w:webHidden/>
+              </w:rPr>
+              <w:instrText xml:space="preserve"> PAGEREF _Toc502837552 \h </w:instrText>
+            </w:r>
+            <w:r>
+              <w:rPr>
+                <w:noProof/>
+                <w:webHidden/>
+              </w:rPr>
+            </w:r>
+            <w:r>
+              <w:rPr>
                 <w:noProof/>
                 <w:webHidden/>
               </w:rPr>
@@ -122,7 +117,6 @@
             </w:r>
             <w:r>
               <w:rPr>
-                <w:rFonts w:ascii="Cambria" w:hAnsi="Cambria"/>
                 <w:noProof/>
                 <w:webHidden/>
               </w:rPr>
@@ -130,7 +124,6 @@
             </w:r>
             <w:r>
               <w:rPr>
-                <w:rFonts w:ascii="Cambria" w:hAnsi="Cambria"/>
                 <w:noProof/>
                 <w:webHidden/>
               </w:rPr>
@@ -145,23 +138,22 @@
               <w:tab w:val="right" w:leader="dot" w:pos="9350"/>
             </w:tabs>
             <w:rPr>
-              <w:rFonts w:ascii="Cambria" w:eastAsiaTheme="minorEastAsia" w:hAnsi="Cambria"/>
+              <w:rFonts w:eastAsiaTheme="minorEastAsia"/>
               <w:noProof/>
-              <w:lang w:eastAsia="en-PH"/>
+              <w:lang w:val="en-GB" w:eastAsia="en-GB"/>
             </w:rPr>
           </w:pPr>
-          <w:hyperlink w:anchor="_Toc483494329" w:history="1">
+          <w:hyperlink w:anchor="_Toc502837553" w:history="1">
             <w:r>
               <w:rPr>
                 <w:rStyle w:val="Hyperlink"/>
-                <w:rFonts w:ascii="Cambria" w:hAnsi="Cambria"/>
+                <w:rFonts w:ascii="Arial" w:hAnsi="Arial" w:cs="Arial"/>
                 <w:noProof/>
               </w:rPr>
               <w:t>FIX USER PROFILE SERVICE FAILED TO LOGIN</w:t>
             </w:r>
             <w:r>
               <w:rPr>
-                <w:rFonts w:ascii="Cambria" w:hAnsi="Cambria"/>
                 <w:noProof/>
                 <w:webHidden/>
               </w:rPr>
@@ -169,7 +161,6 @@
             </w:r>
             <w:r>
               <w:rPr>
-                <w:rFonts w:ascii="Cambria" w:hAnsi="Cambria"/>
                 <w:noProof/>
                 <w:webHidden/>
               </w:rPr>
@@ -177,22 +168,19 @@
             </w:r>
             <w:r>
               <w:rPr>
-                <w:rFonts w:ascii="Cambria" w:hAnsi="Cambria"/>
-                <w:noProof/>
-                <w:webHidden/>
-              </w:rPr>
-              <w:instrText xml:space="preserve"> PAGEREF _Toc483494329 \h </w:instrText>
-            </w:r>
-            <w:r>
-              <w:rPr>
-                <w:rFonts w:ascii="Cambria" w:hAnsi="Cambria"/>
-                <w:noProof/>
-                <w:webHidden/>
-              </w:rPr>
-            </w:r>
-            <w:r>
-              <w:rPr>
-                <w:rFonts w:ascii="Cambria" w:hAnsi="Cambria"/>
+                <w:noProof/>
+                <w:webHidden/>
+              </w:rPr>
+              <w:instrText xml:space="preserve"> PAGEREF _Toc502837553 \h </w:instrText>
+            </w:r>
+            <w:r>
+              <w:rPr>
+                <w:noProof/>
+                <w:webHidden/>
+              </w:rPr>
+            </w:r>
+            <w:r>
+              <w:rPr>
                 <w:noProof/>
                 <w:webHidden/>
               </w:rPr>
@@ -200,7 +188,6 @@
             </w:r>
             <w:r>
               <w:rPr>
-                <w:rFonts w:ascii="Cambria" w:hAnsi="Cambria"/>
                 <w:noProof/>
                 <w:webHidden/>
               </w:rPr>
@@ -208,7 +195,6 @@
             </w:r>
             <w:r>
               <w:rPr>
-                <w:rFonts w:ascii="Cambria" w:hAnsi="Cambria"/>
                 <w:noProof/>
                 <w:webHidden/>
               </w:rPr>
@@ -223,23 +209,22 @@
               <w:tab w:val="right" w:leader="dot" w:pos="9350"/>
             </w:tabs>
             <w:rPr>
-              <w:rFonts w:ascii="Cambria" w:eastAsiaTheme="minorEastAsia" w:hAnsi="Cambria"/>
+              <w:rFonts w:eastAsiaTheme="minorEastAsia"/>
               <w:noProof/>
-              <w:lang w:eastAsia="en-PH"/>
+              <w:lang w:val="en-GB" w:eastAsia="en-GB"/>
             </w:rPr>
           </w:pPr>
-          <w:hyperlink w:anchor="_Toc483494330" w:history="1">
+          <w:hyperlink w:anchor="_Toc502837554" w:history="1">
             <w:r>
               <w:rPr>
                 <w:rStyle w:val="Hyperlink"/>
-                <w:rFonts w:ascii="Cambria" w:hAnsi="Cambria"/>
+                <w:rFonts w:ascii="Arial" w:hAnsi="Arial" w:cs="Arial"/>
                 <w:noProof/>
               </w:rPr>
               <w:t>FIX CORRUPTED FLASH DRIVE</w:t>
             </w:r>
             <w:r>
               <w:rPr>
-                <w:rFonts w:ascii="Cambria" w:hAnsi="Cambria"/>
                 <w:noProof/>
                 <w:webHidden/>
               </w:rPr>
@@ -247,7 +232,6 @@
             </w:r>
             <w:r>
               <w:rPr>
-                <w:rFonts w:ascii="Cambria" w:hAnsi="Cambria"/>
                 <w:noProof/>
                 <w:webHidden/>
               </w:rPr>
@@ -255,22 +239,19 @@
             </w:r>
             <w:r>
               <w:rPr>
-                <w:rFonts w:ascii="Cambria" w:hAnsi="Cambria"/>
-                <w:noProof/>
-                <w:webHidden/>
-              </w:rPr>
-              <w:instrText xml:space="preserve"> PAGEREF _Toc483494330 \h </w:instrText>
-            </w:r>
-            <w:r>
-              <w:rPr>
-                <w:rFonts w:ascii="Cambria" w:hAnsi="Cambria"/>
-                <w:noProof/>
-                <w:webHidden/>
-              </w:rPr>
-            </w:r>
-            <w:r>
-              <w:rPr>
-                <w:rFonts w:ascii="Cambria" w:hAnsi="Cambria"/>
+                <w:noProof/>
+                <w:webHidden/>
+              </w:rPr>
+              <w:instrText xml:space="preserve"> PAGEREF _Toc502837554 \h </w:instrText>
+            </w:r>
+            <w:r>
+              <w:rPr>
+                <w:noProof/>
+                <w:webHidden/>
+              </w:rPr>
+            </w:r>
+            <w:r>
+              <w:rPr>
                 <w:noProof/>
                 <w:webHidden/>
               </w:rPr>
@@ -278,15 +259,13 @@
             </w:r>
             <w:r>
               <w:rPr>
-                <w:rFonts w:ascii="Cambria" w:hAnsi="Cambria"/>
-                <w:noProof/>
-                <w:webHidden/>
-              </w:rPr>
-              <w:t>2</w:t>
-            </w:r>
-            <w:r>
-              <w:rPr>
-                <w:rFonts w:ascii="Cambria" w:hAnsi="Cambria"/>
+                <w:noProof/>
+                <w:webHidden/>
+              </w:rPr>
+              <w:t>1</w:t>
+            </w:r>
+            <w:r>
+              <w:rPr>
                 <w:noProof/>
                 <w:webHidden/>
               </w:rPr>
@@ -301,23 +280,22 @@
               <w:tab w:val="right" w:leader="dot" w:pos="9350"/>
             </w:tabs>
             <w:rPr>
-              <w:rFonts w:ascii="Cambria" w:eastAsiaTheme="minorEastAsia" w:hAnsi="Cambria"/>
+              <w:rFonts w:eastAsiaTheme="minorEastAsia"/>
               <w:noProof/>
-              <w:lang w:eastAsia="en-PH"/>
+              <w:lang w:val="en-GB" w:eastAsia="en-GB"/>
             </w:rPr>
           </w:pPr>
-          <w:hyperlink w:anchor="_Toc483494331" w:history="1">
+          <w:hyperlink w:anchor="_Toc502837555" w:history="1">
             <w:r>
               <w:rPr>
                 <w:rStyle w:val="Hyperlink"/>
-                <w:rFonts w:ascii="Cambria" w:hAnsi="Cambria"/>
+                <w:rFonts w:ascii="Arial" w:hAnsi="Arial" w:cs="Arial"/>
                 <w:noProof/>
               </w:rPr>
               <w:t>USB WRITE PROTECTION REMOVAL</w:t>
             </w:r>
             <w:r>
               <w:rPr>
-                <w:rFonts w:ascii="Cambria" w:hAnsi="Cambria"/>
                 <w:noProof/>
                 <w:webHidden/>
               </w:rPr>
@@ -325,7 +303,6 @@
             </w:r>
             <w:r>
               <w:rPr>
-                <w:rFonts w:ascii="Cambria" w:hAnsi="Cambria"/>
                 <w:noProof/>
                 <w:webHidden/>
               </w:rPr>
@@ -333,22 +310,19 @@
             </w:r>
             <w:r>
               <w:rPr>
-                <w:rFonts w:ascii="Cambria" w:hAnsi="Cambria"/>
-                <w:noProof/>
-                <w:webHidden/>
-              </w:rPr>
-              <w:instrText xml:space="preserve"> PAGEREF _Toc483494331 \h </w:instrText>
-            </w:r>
-            <w:r>
-              <w:rPr>
-                <w:rFonts w:ascii="Cambria" w:hAnsi="Cambria"/>
-                <w:noProof/>
-                <w:webHidden/>
-              </w:rPr>
-            </w:r>
-            <w:r>
-              <w:rPr>
-                <w:rFonts w:ascii="Cambria" w:hAnsi="Cambria"/>
+                <w:noProof/>
+                <w:webHidden/>
+              </w:rPr>
+              <w:instrText xml:space="preserve"> PAGEREF _Toc502837555 \h </w:instrText>
+            </w:r>
+            <w:r>
+              <w:rPr>
+                <w:noProof/>
+                <w:webHidden/>
+              </w:rPr>
+            </w:r>
+            <w:r>
+              <w:rPr>
                 <w:noProof/>
                 <w:webHidden/>
               </w:rPr>
@@ -356,15 +330,13 @@
             </w:r>
             <w:r>
               <w:rPr>
-                <w:rFonts w:ascii="Cambria" w:hAnsi="Cambria"/>
-                <w:noProof/>
-                <w:webHidden/>
-              </w:rPr>
-              <w:t>2</w:t>
-            </w:r>
-            <w:r>
-              <w:rPr>
-                <w:rFonts w:ascii="Cambria" w:hAnsi="Cambria"/>
+                <w:noProof/>
+                <w:webHidden/>
+              </w:rPr>
+              <w:t>1</w:t>
+            </w:r>
+            <w:r>
+              <w:rPr>
                 <w:noProof/>
                 <w:webHidden/>
               </w:rPr>
@@ -379,16 +351,16 @@
               <w:tab w:val="right" w:leader="dot" w:pos="9350"/>
             </w:tabs>
             <w:rPr>
-              <w:rFonts w:ascii="Cambria" w:eastAsiaTheme="minorEastAsia" w:hAnsi="Cambria"/>
+              <w:rFonts w:eastAsiaTheme="minorEastAsia"/>
               <w:noProof/>
-              <w:lang w:eastAsia="en-PH"/>
+              <w:lang w:val="en-GB" w:eastAsia="en-GB"/>
             </w:rPr>
           </w:pPr>
-          <w:hyperlink w:anchor="_Toc483494332" w:history="1">
+          <w:hyperlink w:anchor="_Toc502837556" w:history="1">
             <w:r>
               <w:rPr>
                 <w:rStyle w:val="Hyperlink"/>
-                <w:rFonts w:ascii="Cambria" w:hAnsi="Cambria"/>
+                <w:rFonts w:ascii="Arial" w:hAnsi="Arial" w:cs="Arial"/>
                 <w:noProof/>
                 <w:shd w:val="clear" w:color="auto" w:fill="FFFFFF"/>
               </w:rPr>
@@ -396,7 +368,6 @@
             </w:r>
             <w:r>
               <w:rPr>
-                <w:rFonts w:ascii="Cambria" w:hAnsi="Cambria"/>
                 <w:noProof/>
                 <w:webHidden/>
               </w:rPr>
@@ -404,7 +375,6 @@
             </w:r>
             <w:r>
               <w:rPr>
-                <w:rFonts w:ascii="Cambria" w:hAnsi="Cambria"/>
                 <w:noProof/>
                 <w:webHidden/>
               </w:rPr>
@@ -412,22 +382,19 @@
             </w:r>
             <w:r>
               <w:rPr>
-                <w:rFonts w:ascii="Cambria" w:hAnsi="Cambria"/>
-                <w:noProof/>
-                <w:webHidden/>
-              </w:rPr>
-              <w:instrText xml:space="preserve"> PAGEREF _Toc483494332 \h </w:instrText>
-            </w:r>
-            <w:r>
-              <w:rPr>
-                <w:rFonts w:ascii="Cambria" w:hAnsi="Cambria"/>
-                <w:noProof/>
-                <w:webHidden/>
-              </w:rPr>
-            </w:r>
-            <w:r>
-              <w:rPr>
-                <w:rFonts w:ascii="Cambria" w:hAnsi="Cambria"/>
+                <w:noProof/>
+                <w:webHidden/>
+              </w:rPr>
+              <w:instrText xml:space="preserve"> PAGEREF _Toc502837556 \h </w:instrText>
+            </w:r>
+            <w:r>
+              <w:rPr>
+                <w:noProof/>
+                <w:webHidden/>
+              </w:rPr>
+            </w:r>
+            <w:r>
+              <w:rPr>
                 <w:noProof/>
                 <w:webHidden/>
               </w:rPr>
@@ -435,15 +402,159 @@
             </w:r>
             <w:r>
               <w:rPr>
-                <w:rFonts w:ascii="Cambria" w:hAnsi="Cambria"/>
-                <w:noProof/>
-                <w:webHidden/>
-              </w:rPr>
-              <w:t>2</w:t>
-            </w:r>
-            <w:r>
-              <w:rPr>
-                <w:rFonts w:ascii="Cambria" w:hAnsi="Cambria"/>
+                <w:noProof/>
+                <w:webHidden/>
+              </w:rPr>
+              <w:t>1</w:t>
+            </w:r>
+            <w:r>
+              <w:rPr>
+                <w:noProof/>
+                <w:webHidden/>
+              </w:rPr>
+              <w:fldChar w:fldCharType="end"/>
+            </w:r>
+          </w:hyperlink>
+        </w:p>
+        <w:p>
+          <w:pPr>
+            <w:pStyle w:val="TOC1"/>
+            <w:tabs>
+              <w:tab w:val="right" w:leader="dot" w:pos="9350"/>
+            </w:tabs>
+            <w:rPr>
+              <w:rFonts w:eastAsiaTheme="minorEastAsia"/>
+              <w:noProof/>
+              <w:lang w:val="en-GB" w:eastAsia="en-GB"/>
+            </w:rPr>
+          </w:pPr>
+          <w:hyperlink w:anchor="_Toc502837557" w:history="1">
+            <w:r>
+              <w:rPr>
+                <w:rStyle w:val="Hyperlink"/>
+                <w:rFonts w:ascii="Arial" w:hAnsi="Arial" w:cs="Arial"/>
+                <w:noProof/>
+                <w:lang w:eastAsia="en-PH"/>
+              </w:rPr>
+              <w:t>ATTRIBUTE COMMAND</w:t>
+            </w:r>
+            <w:r>
+              <w:rPr>
+                <w:noProof/>
+                <w:webHidden/>
+              </w:rPr>
+              <w:tab/>
+            </w:r>
+            <w:r>
+              <w:rPr>
+                <w:noProof/>
+                <w:webHidden/>
+              </w:rPr>
+              <w:fldChar w:fldCharType="begin"/>
+            </w:r>
+            <w:r>
+              <w:rPr>
+                <w:noProof/>
+                <w:webHidden/>
+              </w:rPr>
+              <w:instrText xml:space="preserve"> PAGEREF _Toc502837557 \h </w:instrText>
+            </w:r>
+            <w:r>
+              <w:rPr>
+                <w:noProof/>
+                <w:webHidden/>
+              </w:rPr>
+            </w:r>
+            <w:r>
+              <w:rPr>
+                <w:noProof/>
+                <w:webHidden/>
+              </w:rPr>
+              <w:fldChar w:fldCharType="separate"/>
+            </w:r>
+            <w:r>
+              <w:rPr>
+                <w:noProof/>
+                <w:webHidden/>
+              </w:rPr>
+              <w:t>1</w:t>
+            </w:r>
+            <w:r>
+              <w:rPr>
+                <w:noProof/>
+                <w:webHidden/>
+              </w:rPr>
+              <w:fldChar w:fldCharType="end"/>
+            </w:r>
+          </w:hyperlink>
+        </w:p>
+        <w:p>
+          <w:pPr>
+            <w:pStyle w:val="TOC1"/>
+            <w:tabs>
+              <w:tab w:val="right" w:leader="dot" w:pos="9350"/>
+            </w:tabs>
+            <w:rPr>
+              <w:rFonts w:eastAsiaTheme="minorEastAsia"/>
+              <w:noProof/>
+              <w:lang w:val="en-GB" w:eastAsia="en-GB"/>
+            </w:rPr>
+          </w:pPr>
+          <w:hyperlink w:anchor="_Toc502837558" w:history="1">
+            <w:r>
+              <w:rPr>
+                <w:rStyle w:val="Hyperlink"/>
+                <w:rFonts w:ascii="Arial" w:hAnsi="Arial" w:cs="Arial"/>
+                <w:noProof/>
+                <w:lang w:eastAsia="en-PH"/>
+              </w:rPr>
+              <w:t>EPSON L355 SERIES RESET INK</w:t>
+            </w:r>
+            <w:bookmarkStart w:id="0" w:name="_GoBack"/>
+            <w:bookmarkEnd w:id="0"/>
+            <w:r>
+              <w:rPr>
+                <w:noProof/>
+                <w:webHidden/>
+              </w:rPr>
+              <w:tab/>
+            </w:r>
+            <w:r>
+              <w:rPr>
+                <w:noProof/>
+                <w:webHidden/>
+              </w:rPr>
+              <w:fldChar w:fldCharType="begin"/>
+            </w:r>
+            <w:r>
+              <w:rPr>
+                <w:noProof/>
+                <w:webHidden/>
+              </w:rPr>
+              <w:instrText xml:space="preserve"> PAGEREF _Toc502837558 \h </w:instrText>
+            </w:r>
+            <w:r>
+              <w:rPr>
+                <w:noProof/>
+                <w:webHidden/>
+              </w:rPr>
+            </w:r>
+            <w:r>
+              <w:rPr>
+                <w:noProof/>
+                <w:webHidden/>
+              </w:rPr>
+              <w:fldChar w:fldCharType="separate"/>
+            </w:r>
+            <w:r>
+              <w:rPr>
+                <w:noProof/>
+                <w:webHidden/>
+              </w:rPr>
+              <w:t>1</w:t>
+            </w:r>
+            <w:r>
+              <w:rPr>
                 <w:noProof/>
                 <w:webHidden/>
               </w:rPr>
@@ -485,7 +596,7 @@
           <w:sz w:val="24"/>
         </w:rPr>
       </w:pPr>
-      <w:bookmarkStart w:id="0" w:name="_Toc483494328"/>
+      <w:bookmarkStart w:id="1" w:name="_Toc502837552"/>
       <w:r>
         <w:rPr>
           <w:rFonts w:ascii="Arial" w:hAnsi="Arial" w:cs="Arial"/>
@@ -493,7 +604,7 @@
         </w:rPr>
         <w:t>WINDOWS 10 RESET WINDOWS PASSWORD</w:t>
       </w:r>
-      <w:bookmarkEnd w:id="0"/>
+      <w:bookmarkEnd w:id="1"/>
     </w:p>
     <w:p>
       <w:pPr>
@@ -879,7 +990,7 @@
           <w:sz w:val="24"/>
         </w:rPr>
       </w:pPr>
-      <w:bookmarkStart w:id="1" w:name="_Toc483494329"/>
+      <w:bookmarkStart w:id="2" w:name="_Toc502837553"/>
       <w:r>
         <w:rPr>
           <w:rFonts w:ascii="Arial" w:hAnsi="Arial" w:cs="Arial"/>
@@ -887,7 +998,7 @@
         </w:rPr>
         <w:t>FIX USER PROFILE SERVICE FAILED TO LOGIN</w:t>
       </w:r>
-      <w:bookmarkEnd w:id="1"/>
+      <w:bookmarkEnd w:id="2"/>
     </w:p>
     <w:p>
       <w:pPr>
@@ -1112,7 +1223,6 @@
           <w:sz w:val="24"/>
           <w:szCs w:val="28"/>
         </w:rPr>
-        <w:lastRenderedPageBreak/>
         <w:t>-set state=0 the deleted .</w:t>
       </w:r>
       <w:proofErr w:type="spellStart"/>
@@ -1170,7 +1280,7 @@
           <w:sz w:val="24"/>
         </w:rPr>
       </w:pPr>
-      <w:bookmarkStart w:id="2" w:name="_Toc483494330"/>
+      <w:bookmarkStart w:id="3" w:name="_Toc502837554"/>
       <w:r>
         <w:rPr>
           <w:rFonts w:ascii="Arial" w:hAnsi="Arial" w:cs="Arial"/>
@@ -1178,7 +1288,7 @@
         </w:rPr>
         <w:t>FIX CORRUPTED FLASH DRIVE</w:t>
       </w:r>
-      <w:bookmarkEnd w:id="2"/>
+      <w:bookmarkEnd w:id="3"/>
     </w:p>
     <w:p>
       <w:pPr>
@@ -1324,7 +1434,7 @@
           <w:sz w:val="24"/>
         </w:rPr>
       </w:pPr>
-      <w:bookmarkStart w:id="3" w:name="_Toc483494331"/>
+      <w:bookmarkStart w:id="4" w:name="_Toc502837555"/>
       <w:r>
         <w:rPr>
           <w:rFonts w:ascii="Arial" w:hAnsi="Arial" w:cs="Arial"/>
@@ -1332,7 +1442,7 @@
         </w:rPr>
         <w:t>USB WRITE PROTECTION REMOVAL</w:t>
       </w:r>
-      <w:bookmarkEnd w:id="3"/>
+      <w:bookmarkEnd w:id="4"/>
     </w:p>
     <w:p>
       <w:pPr>
@@ -1446,7 +1556,7 @@
           <w:shd w:val="clear" w:color="auto" w:fill="FFFFFF"/>
         </w:rPr>
       </w:pPr>
-      <w:bookmarkStart w:id="4" w:name="_Toc483494332"/>
+      <w:bookmarkStart w:id="5" w:name="_Toc502837556"/>
       <w:r>
         <w:rPr>
           <w:rFonts w:ascii="Arial" w:hAnsi="Arial" w:cs="Arial"/>
@@ -1455,7 +1565,7 @@
         </w:rPr>
         <w:t>FIXED CANNOT SET DEFAULT PRINTER WITH ERROR: 0X00000709</w:t>
       </w:r>
-      <w:bookmarkEnd w:id="4"/>
+      <w:bookmarkEnd w:id="5"/>
     </w:p>
     <w:p>
       <w:pPr>
@@ -1505,6 +1615,7 @@
           <w:sz w:val="24"/>
         </w:rPr>
       </w:pPr>
+      <w:bookmarkStart w:id="6" w:name="_Toc502837557"/>
       <w:r>
         <w:rPr>
           <w:rFonts w:ascii="Arial" w:hAnsi="Arial" w:cs="Arial"/>
@@ -1513,6 +1624,7 @@
         </w:rPr>
         <w:t>ATTRIBUTE COMMAND</w:t>
       </w:r>
+      <w:bookmarkEnd w:id="6"/>
     </w:p>
     <w:p>
       <w:pPr>
@@ -1799,6 +1911,7 @@
           <w:lang w:eastAsia="en-PH"/>
         </w:rPr>
       </w:pPr>
+      <w:bookmarkStart w:id="7" w:name="_Toc502837558"/>
       <w:r>
         <w:rPr>
           <w:rFonts w:ascii="Arial" w:hAnsi="Arial" w:cs="Arial"/>
@@ -1823,6 +1936,7 @@
         </w:rPr>
         <w:t xml:space="preserve"> SERIES RESET INK</w:t>
       </w:r>
+      <w:bookmarkEnd w:id="7"/>
     </w:p>
     <w:p>
       <w:pPr>
@@ -1895,8 +2009,6 @@
         </w:rPr>
         <w:t>Fixed.</w:t>
       </w:r>
-      <w:bookmarkStart w:id="5" w:name="_GoBack"/>
-      <w:bookmarkEnd w:id="5"/>
     </w:p>
     <w:sectPr>
       <w:pgSz w:w="12240" w:h="15840"/>
@@ -3119,7 +3231,7 @@
 </file>
 
 <file path=customXml/itemProps1.xml><?xml version="1.0" encoding="utf-8"?>
-<ds:datastoreItem xmlns:ds="http://schemas.openxmlformats.org/officeDocument/2006/customXml" ds:itemID="{3C33041D-59F4-4FAA-A27E-9E2D71DBF849}">
+<ds:datastoreItem xmlns:ds="http://schemas.openxmlformats.org/officeDocument/2006/customXml" ds:itemID="{46EE5C03-1D28-4B25-AE89-C6B93DC0C358}">
   <ds:schemaRefs>
     <ds:schemaRef ds:uri="http://schemas.openxmlformats.org/officeDocument/2006/bibliography"/>
   </ds:schemaRefs>

</xml_diff>

<commit_message>
Windows winsock reset adapter
Windows winsock reset adapter
</commit_message>
<xml_diff>
--- a/Computer Troubleshooting.docx
+++ b/Computer Troubleshooting.docx
@@ -5,7 +5,7 @@
     <w:sdt>
       <w:sdtPr>
         <w:rPr>
-          <w:rFonts w:asciiTheme="minorHAnsi" w:eastAsiaTheme="minorHAnsi" w:hAnsiTheme="minorHAnsi" w:cstheme="minorBidi"/>
+          <w:rFonts w:ascii="Cambria" w:eastAsiaTheme="minorHAnsi" w:hAnsi="Cambria" w:cstheme="minorBidi"/>
           <w:color w:val="auto"/>
           <w:sz w:val="22"/>
           <w:szCs w:val="22"/>
@@ -49,7 +49,7 @@
               <w:tab w:val="right" w:leader="dot" w:pos="9350"/>
             </w:tabs>
             <w:rPr>
-              <w:rFonts w:eastAsiaTheme="minorEastAsia"/>
+              <w:rFonts w:ascii="Cambria" w:eastAsiaTheme="minorEastAsia" w:hAnsi="Cambria"/>
               <w:noProof/>
               <w:lang w:val="en-GB" w:eastAsia="en-GB"/>
             </w:rPr>
@@ -76,13 +76,14 @@
             <w:r>
               <w:rPr>
                 <w:rStyle w:val="Hyperlink"/>
-                <w:rFonts w:ascii="Arial" w:hAnsi="Arial" w:cs="Arial"/>
+                <w:rFonts w:ascii="Cambria" w:hAnsi="Cambria" w:cs="Arial"/>
                 <w:noProof/>
               </w:rPr>
               <w:t>WINDOWS 10 RESET WINDOWS PASSWORD</w:t>
             </w:r>
             <w:r>
               <w:rPr>
+                <w:rFonts w:ascii="Cambria" w:hAnsi="Cambria"/>
                 <w:noProof/>
                 <w:webHidden/>
               </w:rPr>
@@ -90,6 +91,7 @@
             </w:r>
             <w:r>
               <w:rPr>
+                <w:rFonts w:ascii="Cambria" w:hAnsi="Cambria"/>
                 <w:noProof/>
                 <w:webHidden/>
               </w:rPr>
@@ -97,6 +99,7 @@
             </w:r>
             <w:r>
               <w:rPr>
+                <w:rFonts w:ascii="Cambria" w:hAnsi="Cambria"/>
                 <w:noProof/>
                 <w:webHidden/>
               </w:rPr>
@@ -104,12 +107,14 @@
             </w:r>
             <w:r>
               <w:rPr>
+                <w:rFonts w:ascii="Cambria" w:hAnsi="Cambria"/>
                 <w:noProof/>
                 <w:webHidden/>
               </w:rPr>
             </w:r>
             <w:r>
               <w:rPr>
+                <w:rFonts w:ascii="Cambria" w:hAnsi="Cambria"/>
                 <w:noProof/>
                 <w:webHidden/>
               </w:rPr>
@@ -117,6 +122,7 @@
             </w:r>
             <w:r>
               <w:rPr>
+                <w:rFonts w:ascii="Cambria" w:hAnsi="Cambria"/>
                 <w:noProof/>
                 <w:webHidden/>
               </w:rPr>
@@ -124,6 +130,7 @@
             </w:r>
             <w:r>
               <w:rPr>
+                <w:rFonts w:ascii="Cambria" w:hAnsi="Cambria"/>
                 <w:noProof/>
                 <w:webHidden/>
               </w:rPr>
@@ -138,7 +145,7 @@
               <w:tab w:val="right" w:leader="dot" w:pos="9350"/>
             </w:tabs>
             <w:rPr>
-              <w:rFonts w:eastAsiaTheme="minorEastAsia"/>
+              <w:rFonts w:ascii="Cambria" w:eastAsiaTheme="minorEastAsia" w:hAnsi="Cambria"/>
               <w:noProof/>
               <w:lang w:val="en-GB" w:eastAsia="en-GB"/>
             </w:rPr>
@@ -147,13 +154,14 @@
             <w:r>
               <w:rPr>
                 <w:rStyle w:val="Hyperlink"/>
-                <w:rFonts w:ascii="Arial" w:hAnsi="Arial" w:cs="Arial"/>
+                <w:rFonts w:ascii="Cambria" w:hAnsi="Cambria" w:cs="Arial"/>
                 <w:noProof/>
               </w:rPr>
               <w:t>FIX USER PROFILE SERVICE FAILED TO LOGIN</w:t>
             </w:r>
             <w:r>
               <w:rPr>
+                <w:rFonts w:ascii="Cambria" w:hAnsi="Cambria"/>
                 <w:noProof/>
                 <w:webHidden/>
               </w:rPr>
@@ -161,6 +169,7 @@
             </w:r>
             <w:r>
               <w:rPr>
+                <w:rFonts w:ascii="Cambria" w:hAnsi="Cambria"/>
                 <w:noProof/>
                 <w:webHidden/>
               </w:rPr>
@@ -168,6 +177,7 @@
             </w:r>
             <w:r>
               <w:rPr>
+                <w:rFonts w:ascii="Cambria" w:hAnsi="Cambria"/>
                 <w:noProof/>
                 <w:webHidden/>
               </w:rPr>
@@ -175,12 +185,14 @@
             </w:r>
             <w:r>
               <w:rPr>
+                <w:rFonts w:ascii="Cambria" w:hAnsi="Cambria"/>
                 <w:noProof/>
                 <w:webHidden/>
               </w:rPr>
             </w:r>
             <w:r>
               <w:rPr>
+                <w:rFonts w:ascii="Cambria" w:hAnsi="Cambria"/>
                 <w:noProof/>
                 <w:webHidden/>
               </w:rPr>
@@ -188,6 +200,7 @@
             </w:r>
             <w:r>
               <w:rPr>
+                <w:rFonts w:ascii="Cambria" w:hAnsi="Cambria"/>
                 <w:noProof/>
                 <w:webHidden/>
               </w:rPr>
@@ -195,6 +208,7 @@
             </w:r>
             <w:r>
               <w:rPr>
+                <w:rFonts w:ascii="Cambria" w:hAnsi="Cambria"/>
                 <w:noProof/>
                 <w:webHidden/>
               </w:rPr>
@@ -209,7 +223,7 @@
               <w:tab w:val="right" w:leader="dot" w:pos="9350"/>
             </w:tabs>
             <w:rPr>
-              <w:rFonts w:eastAsiaTheme="minorEastAsia"/>
+              <w:rFonts w:ascii="Cambria" w:eastAsiaTheme="minorEastAsia" w:hAnsi="Cambria"/>
               <w:noProof/>
               <w:lang w:val="en-GB" w:eastAsia="en-GB"/>
             </w:rPr>
@@ -218,13 +232,14 @@
             <w:r>
               <w:rPr>
                 <w:rStyle w:val="Hyperlink"/>
-                <w:rFonts w:ascii="Arial" w:hAnsi="Arial" w:cs="Arial"/>
+                <w:rFonts w:ascii="Cambria" w:hAnsi="Cambria" w:cs="Arial"/>
                 <w:noProof/>
               </w:rPr>
               <w:t>FIX CORRUPTED FLASH DRIVE</w:t>
             </w:r>
             <w:r>
               <w:rPr>
+                <w:rFonts w:ascii="Cambria" w:hAnsi="Cambria"/>
                 <w:noProof/>
                 <w:webHidden/>
               </w:rPr>
@@ -232,6 +247,7 @@
             </w:r>
             <w:r>
               <w:rPr>
+                <w:rFonts w:ascii="Cambria" w:hAnsi="Cambria"/>
                 <w:noProof/>
                 <w:webHidden/>
               </w:rPr>
@@ -239,6 +255,7 @@
             </w:r>
             <w:r>
               <w:rPr>
+                <w:rFonts w:ascii="Cambria" w:hAnsi="Cambria"/>
                 <w:noProof/>
                 <w:webHidden/>
               </w:rPr>
@@ -246,12 +263,14 @@
             </w:r>
             <w:r>
               <w:rPr>
+                <w:rFonts w:ascii="Cambria" w:hAnsi="Cambria"/>
                 <w:noProof/>
                 <w:webHidden/>
               </w:rPr>
             </w:r>
             <w:r>
               <w:rPr>
+                <w:rFonts w:ascii="Cambria" w:hAnsi="Cambria"/>
                 <w:noProof/>
                 <w:webHidden/>
               </w:rPr>
@@ -259,6 +278,7 @@
             </w:r>
             <w:r>
               <w:rPr>
+                <w:rFonts w:ascii="Cambria" w:hAnsi="Cambria"/>
                 <w:noProof/>
                 <w:webHidden/>
               </w:rPr>
@@ -266,6 +286,7 @@
             </w:r>
             <w:r>
               <w:rPr>
+                <w:rFonts w:ascii="Cambria" w:hAnsi="Cambria"/>
                 <w:noProof/>
                 <w:webHidden/>
               </w:rPr>
@@ -280,7 +301,7 @@
               <w:tab w:val="right" w:leader="dot" w:pos="9350"/>
             </w:tabs>
             <w:rPr>
-              <w:rFonts w:eastAsiaTheme="minorEastAsia"/>
+              <w:rFonts w:ascii="Cambria" w:eastAsiaTheme="minorEastAsia" w:hAnsi="Cambria"/>
               <w:noProof/>
               <w:lang w:val="en-GB" w:eastAsia="en-GB"/>
             </w:rPr>
@@ -289,13 +310,14 @@
             <w:r>
               <w:rPr>
                 <w:rStyle w:val="Hyperlink"/>
-                <w:rFonts w:ascii="Arial" w:hAnsi="Arial" w:cs="Arial"/>
+                <w:rFonts w:ascii="Cambria" w:hAnsi="Cambria" w:cs="Arial"/>
                 <w:noProof/>
               </w:rPr>
               <w:t>USB WRITE PROTECTION REMOVAL</w:t>
             </w:r>
             <w:r>
               <w:rPr>
+                <w:rFonts w:ascii="Cambria" w:hAnsi="Cambria"/>
                 <w:noProof/>
                 <w:webHidden/>
               </w:rPr>
@@ -303,6 +325,7 @@
             </w:r>
             <w:r>
               <w:rPr>
+                <w:rFonts w:ascii="Cambria" w:hAnsi="Cambria"/>
                 <w:noProof/>
                 <w:webHidden/>
               </w:rPr>
@@ -310,6 +333,7 @@
             </w:r>
             <w:r>
               <w:rPr>
+                <w:rFonts w:ascii="Cambria" w:hAnsi="Cambria"/>
                 <w:noProof/>
                 <w:webHidden/>
               </w:rPr>
@@ -317,12 +341,14 @@
             </w:r>
             <w:r>
               <w:rPr>
+                <w:rFonts w:ascii="Cambria" w:hAnsi="Cambria"/>
                 <w:noProof/>
                 <w:webHidden/>
               </w:rPr>
             </w:r>
             <w:r>
               <w:rPr>
+                <w:rFonts w:ascii="Cambria" w:hAnsi="Cambria"/>
                 <w:noProof/>
                 <w:webHidden/>
               </w:rPr>
@@ -330,6 +356,7 @@
             </w:r>
             <w:r>
               <w:rPr>
+                <w:rFonts w:ascii="Cambria" w:hAnsi="Cambria"/>
                 <w:noProof/>
                 <w:webHidden/>
               </w:rPr>
@@ -337,6 +364,7 @@
             </w:r>
             <w:r>
               <w:rPr>
+                <w:rFonts w:ascii="Cambria" w:hAnsi="Cambria"/>
                 <w:noProof/>
                 <w:webHidden/>
               </w:rPr>
@@ -351,7 +379,7 @@
               <w:tab w:val="right" w:leader="dot" w:pos="9350"/>
             </w:tabs>
             <w:rPr>
-              <w:rFonts w:eastAsiaTheme="minorEastAsia"/>
+              <w:rFonts w:ascii="Cambria" w:eastAsiaTheme="minorEastAsia" w:hAnsi="Cambria"/>
               <w:noProof/>
               <w:lang w:val="en-GB" w:eastAsia="en-GB"/>
             </w:rPr>
@@ -360,7 +388,7 @@
             <w:r>
               <w:rPr>
                 <w:rStyle w:val="Hyperlink"/>
-                <w:rFonts w:ascii="Arial" w:hAnsi="Arial" w:cs="Arial"/>
+                <w:rFonts w:ascii="Cambria" w:hAnsi="Cambria" w:cs="Arial"/>
                 <w:noProof/>
                 <w:shd w:val="clear" w:color="auto" w:fill="FFFFFF"/>
               </w:rPr>
@@ -368,6 +396,7 @@
             </w:r>
             <w:r>
               <w:rPr>
+                <w:rFonts w:ascii="Cambria" w:hAnsi="Cambria"/>
                 <w:noProof/>
                 <w:webHidden/>
               </w:rPr>
@@ -375,6 +404,7 @@
             </w:r>
             <w:r>
               <w:rPr>
+                <w:rFonts w:ascii="Cambria" w:hAnsi="Cambria"/>
                 <w:noProof/>
                 <w:webHidden/>
               </w:rPr>
@@ -382,6 +412,7 @@
             </w:r>
             <w:r>
               <w:rPr>
+                <w:rFonts w:ascii="Cambria" w:hAnsi="Cambria"/>
                 <w:noProof/>
                 <w:webHidden/>
               </w:rPr>
@@ -389,12 +420,14 @@
             </w:r>
             <w:r>
               <w:rPr>
+                <w:rFonts w:ascii="Cambria" w:hAnsi="Cambria"/>
                 <w:noProof/>
                 <w:webHidden/>
               </w:rPr>
             </w:r>
             <w:r>
               <w:rPr>
+                <w:rFonts w:ascii="Cambria" w:hAnsi="Cambria"/>
                 <w:noProof/>
                 <w:webHidden/>
               </w:rPr>
@@ -402,6 +435,7 @@
             </w:r>
             <w:r>
               <w:rPr>
+                <w:rFonts w:ascii="Cambria" w:hAnsi="Cambria"/>
                 <w:noProof/>
                 <w:webHidden/>
               </w:rPr>
@@ -409,6 +443,7 @@
             </w:r>
             <w:r>
               <w:rPr>
+                <w:rFonts w:ascii="Cambria" w:hAnsi="Cambria"/>
                 <w:noProof/>
                 <w:webHidden/>
               </w:rPr>
@@ -423,7 +458,7 @@
               <w:tab w:val="right" w:leader="dot" w:pos="9350"/>
             </w:tabs>
             <w:rPr>
-              <w:rFonts w:eastAsiaTheme="minorEastAsia"/>
+              <w:rFonts w:ascii="Cambria" w:eastAsiaTheme="minorEastAsia" w:hAnsi="Cambria"/>
               <w:noProof/>
               <w:lang w:val="en-GB" w:eastAsia="en-GB"/>
             </w:rPr>
@@ -432,7 +467,7 @@
             <w:r>
               <w:rPr>
                 <w:rStyle w:val="Hyperlink"/>
-                <w:rFonts w:ascii="Arial" w:hAnsi="Arial" w:cs="Arial"/>
+                <w:rFonts w:ascii="Cambria" w:hAnsi="Cambria" w:cs="Arial"/>
                 <w:noProof/>
                 <w:lang w:eastAsia="en-PH"/>
               </w:rPr>
@@ -440,6 +475,7 @@
             </w:r>
             <w:r>
               <w:rPr>
+                <w:rFonts w:ascii="Cambria" w:hAnsi="Cambria"/>
                 <w:noProof/>
                 <w:webHidden/>
               </w:rPr>
@@ -447,6 +483,7 @@
             </w:r>
             <w:r>
               <w:rPr>
+                <w:rFonts w:ascii="Cambria" w:hAnsi="Cambria"/>
                 <w:noProof/>
                 <w:webHidden/>
               </w:rPr>
@@ -454,6 +491,7 @@
             </w:r>
             <w:r>
               <w:rPr>
+                <w:rFonts w:ascii="Cambria" w:hAnsi="Cambria"/>
                 <w:noProof/>
                 <w:webHidden/>
               </w:rPr>
@@ -461,12 +499,14 @@
             </w:r>
             <w:r>
               <w:rPr>
+                <w:rFonts w:ascii="Cambria" w:hAnsi="Cambria"/>
                 <w:noProof/>
                 <w:webHidden/>
               </w:rPr>
             </w:r>
             <w:r>
               <w:rPr>
+                <w:rFonts w:ascii="Cambria" w:hAnsi="Cambria"/>
                 <w:noProof/>
                 <w:webHidden/>
               </w:rPr>
@@ -474,6 +514,7 @@
             </w:r>
             <w:r>
               <w:rPr>
+                <w:rFonts w:ascii="Cambria" w:hAnsi="Cambria"/>
                 <w:noProof/>
                 <w:webHidden/>
               </w:rPr>
@@ -481,6 +522,7 @@
             </w:r>
             <w:r>
               <w:rPr>
+                <w:rFonts w:ascii="Cambria" w:hAnsi="Cambria"/>
                 <w:noProof/>
                 <w:webHidden/>
               </w:rPr>
@@ -495,7 +537,7 @@
               <w:tab w:val="right" w:leader="dot" w:pos="9350"/>
             </w:tabs>
             <w:rPr>
-              <w:rFonts w:eastAsiaTheme="minorEastAsia"/>
+              <w:rFonts w:ascii="Cambria" w:eastAsiaTheme="minorEastAsia" w:hAnsi="Cambria"/>
               <w:noProof/>
               <w:lang w:val="en-GB" w:eastAsia="en-GB"/>
             </w:rPr>
@@ -504,16 +546,15 @@
             <w:r>
               <w:rPr>
                 <w:rStyle w:val="Hyperlink"/>
-                <w:rFonts w:ascii="Arial" w:hAnsi="Arial" w:cs="Arial"/>
+                <w:rFonts w:ascii="Cambria" w:hAnsi="Cambria" w:cs="Arial"/>
                 <w:noProof/>
                 <w:lang w:eastAsia="en-PH"/>
               </w:rPr>
               <w:t>EPSON L355 SERIES RESET INK</w:t>
             </w:r>
-            <w:bookmarkStart w:id="0" w:name="_GoBack"/>
-            <w:bookmarkEnd w:id="0"/>
-            <w:r>
-              <w:rPr>
+            <w:r>
+              <w:rPr>
+                <w:rFonts w:ascii="Cambria" w:hAnsi="Cambria"/>
                 <w:noProof/>
                 <w:webHidden/>
               </w:rPr>
@@ -521,6 +562,7 @@
             </w:r>
             <w:r>
               <w:rPr>
+                <w:rFonts w:ascii="Cambria" w:hAnsi="Cambria"/>
                 <w:noProof/>
                 <w:webHidden/>
               </w:rPr>
@@ -528,6 +570,7 @@
             </w:r>
             <w:r>
               <w:rPr>
+                <w:rFonts w:ascii="Cambria" w:hAnsi="Cambria"/>
                 <w:noProof/>
                 <w:webHidden/>
               </w:rPr>
@@ -535,12 +578,14 @@
             </w:r>
             <w:r>
               <w:rPr>
+                <w:rFonts w:ascii="Cambria" w:hAnsi="Cambria"/>
                 <w:noProof/>
                 <w:webHidden/>
               </w:rPr>
             </w:r>
             <w:r>
               <w:rPr>
+                <w:rFonts w:ascii="Cambria" w:hAnsi="Cambria"/>
                 <w:noProof/>
                 <w:webHidden/>
               </w:rPr>
@@ -548,6 +593,7 @@
             </w:r>
             <w:r>
               <w:rPr>
+                <w:rFonts w:ascii="Cambria" w:hAnsi="Cambria"/>
                 <w:noProof/>
                 <w:webHidden/>
               </w:rPr>
@@ -555,6 +601,7 @@
             </w:r>
             <w:r>
               <w:rPr>
+                <w:rFonts w:ascii="Cambria" w:hAnsi="Cambria"/>
                 <w:noProof/>
                 <w:webHidden/>
               </w:rPr>
@@ -565,6 +612,9 @@
         <w:p>
           <w:pPr>
             <w:spacing w:after="0" w:line="240" w:lineRule="auto"/>
+            <w:rPr>
+              <w:rFonts w:ascii="Cambria" w:hAnsi="Cambria"/>
+            </w:rPr>
           </w:pPr>
           <w:r>
             <w:rPr>
@@ -582,6 +632,7 @@
       <w:pPr>
         <w:spacing w:after="0" w:line="240" w:lineRule="auto"/>
         <w:rPr>
+          <w:rFonts w:ascii="Cambria" w:hAnsi="Cambria"/>
           <w:sz w:val="24"/>
           <w:szCs w:val="28"/>
         </w:rPr>
@@ -592,19 +643,19 @@
         <w:pStyle w:val="Heading1"/>
         <w:spacing w:line="240" w:lineRule="auto"/>
         <w:rPr>
-          <w:rFonts w:ascii="Arial" w:hAnsi="Arial" w:cs="Arial"/>
-          <w:sz w:val="24"/>
-        </w:rPr>
-      </w:pPr>
-      <w:bookmarkStart w:id="1" w:name="_Toc502837552"/>
-      <w:r>
-        <w:rPr>
-          <w:rFonts w:ascii="Arial" w:hAnsi="Arial" w:cs="Arial"/>
+          <w:rFonts w:ascii="Cambria" w:hAnsi="Cambria" w:cs="Arial"/>
+          <w:sz w:val="24"/>
+        </w:rPr>
+      </w:pPr>
+      <w:bookmarkStart w:id="0" w:name="_Toc502837552"/>
+      <w:r>
+        <w:rPr>
+          <w:rFonts w:ascii="Cambria" w:hAnsi="Cambria" w:cs="Arial"/>
           <w:sz w:val="24"/>
         </w:rPr>
         <w:t>WINDOWS 10 RESET WINDOWS PASSWORD</w:t>
       </w:r>
-      <w:bookmarkEnd w:id="1"/>
+      <w:bookmarkEnd w:id="0"/>
     </w:p>
     <w:p>
       <w:pPr>
@@ -615,12 +666,14 @@
         </w:numPr>
         <w:spacing w:after="0" w:line="240" w:lineRule="auto"/>
         <w:rPr>
-          <w:sz w:val="24"/>
-          <w:szCs w:val="28"/>
-        </w:rPr>
-      </w:pPr>
-      <w:r>
-        <w:rPr>
+          <w:rFonts w:ascii="Cambria" w:hAnsi="Cambria"/>
+          <w:sz w:val="24"/>
+          <w:szCs w:val="28"/>
+        </w:rPr>
+      </w:pPr>
+      <w:r>
+        <w:rPr>
+          <w:rFonts w:ascii="Cambria" w:hAnsi="Cambria"/>
           <w:sz w:val="24"/>
           <w:szCs w:val="28"/>
         </w:rPr>
@@ -636,12 +689,14 @@
         </w:numPr>
         <w:spacing w:after="0" w:line="240" w:lineRule="auto"/>
         <w:rPr>
-          <w:sz w:val="24"/>
-          <w:szCs w:val="28"/>
-        </w:rPr>
-      </w:pPr>
-      <w:r>
-        <w:rPr>
+          <w:rFonts w:ascii="Cambria" w:hAnsi="Cambria"/>
+          <w:sz w:val="24"/>
+          <w:szCs w:val="28"/>
+        </w:rPr>
+      </w:pPr>
+      <w:r>
+        <w:rPr>
+          <w:rFonts w:ascii="Cambria" w:hAnsi="Cambria"/>
           <w:sz w:val="24"/>
           <w:szCs w:val="28"/>
         </w:rPr>
@@ -657,12 +712,14 @@
         </w:numPr>
         <w:spacing w:after="0" w:line="240" w:lineRule="auto"/>
         <w:rPr>
-          <w:sz w:val="24"/>
-          <w:szCs w:val="28"/>
-        </w:rPr>
-      </w:pPr>
-      <w:r>
-        <w:rPr>
+          <w:rFonts w:ascii="Cambria" w:hAnsi="Cambria"/>
+          <w:sz w:val="24"/>
+          <w:szCs w:val="28"/>
+        </w:rPr>
+      </w:pPr>
+      <w:r>
+        <w:rPr>
+          <w:rFonts w:ascii="Cambria" w:hAnsi="Cambria"/>
           <w:sz w:val="24"/>
           <w:szCs w:val="28"/>
         </w:rPr>
@@ -671,6 +728,7 @@
       <w:proofErr w:type="spellStart"/>
       <w:r>
         <w:rPr>
+          <w:rFonts w:ascii="Cambria" w:hAnsi="Cambria"/>
           <w:sz w:val="24"/>
           <w:szCs w:val="28"/>
         </w:rPr>
@@ -679,6 +737,7 @@
       <w:proofErr w:type="spellEnd"/>
       <w:r>
         <w:rPr>
+          <w:rFonts w:ascii="Cambria" w:hAnsi="Cambria"/>
           <w:sz w:val="24"/>
           <w:szCs w:val="28"/>
         </w:rPr>
@@ -688,6 +747,7 @@
       <w:proofErr w:type="spellStart"/>
       <w:r>
         <w:rPr>
+          <w:rFonts w:ascii="Cambria" w:hAnsi="Cambria"/>
           <w:sz w:val="24"/>
           <w:szCs w:val="28"/>
         </w:rPr>
@@ -696,6 +756,7 @@
       <w:proofErr w:type="spellEnd"/>
       <w:r>
         <w:rPr>
+          <w:rFonts w:ascii="Cambria" w:hAnsi="Cambria"/>
           <w:sz w:val="24"/>
           <w:szCs w:val="28"/>
         </w:rPr>
@@ -704,6 +765,7 @@
       </w:r>
       <w:r>
         <w:rPr>
+          <w:rFonts w:ascii="Cambria" w:hAnsi="Cambria"/>
           <w:sz w:val="24"/>
           <w:szCs w:val="28"/>
         </w:rPr>
@@ -712,6 +774,7 @@
       </w:r>
       <w:r>
         <w:rPr>
+          <w:rFonts w:ascii="Cambria" w:hAnsi="Cambria"/>
           <w:sz w:val="24"/>
           <w:szCs w:val="28"/>
         </w:rPr>
@@ -728,12 +791,14 @@
         </w:numPr>
         <w:spacing w:after="0" w:line="240" w:lineRule="auto"/>
         <w:rPr>
-          <w:sz w:val="24"/>
-          <w:szCs w:val="28"/>
-        </w:rPr>
-      </w:pPr>
-      <w:r>
-        <w:rPr>
+          <w:rFonts w:ascii="Cambria" w:hAnsi="Cambria"/>
+          <w:sz w:val="24"/>
+          <w:szCs w:val="28"/>
+        </w:rPr>
+      </w:pPr>
+      <w:r>
+        <w:rPr>
+          <w:rFonts w:ascii="Cambria" w:hAnsi="Cambria"/>
           <w:sz w:val="24"/>
           <w:szCs w:val="28"/>
         </w:rPr>
@@ -742,6 +807,7 @@
       <w:proofErr w:type="spellStart"/>
       <w:r>
         <w:rPr>
+          <w:rFonts w:ascii="Cambria" w:hAnsi="Cambria"/>
           <w:sz w:val="24"/>
           <w:szCs w:val="28"/>
         </w:rPr>
@@ -750,6 +816,7 @@
       <w:proofErr w:type="spellEnd"/>
       <w:r>
         <w:rPr>
+          <w:rFonts w:ascii="Cambria" w:hAnsi="Cambria"/>
           <w:sz w:val="24"/>
           <w:szCs w:val="28"/>
         </w:rPr>
@@ -758,6 +825,7 @@
       </w:r>
       <w:r>
         <w:rPr>
+          <w:rFonts w:ascii="Cambria" w:hAnsi="Cambria"/>
           <w:sz w:val="24"/>
           <w:szCs w:val="28"/>
         </w:rPr>
@@ -766,6 +834,7 @@
       </w:r>
       <w:r>
         <w:rPr>
+          <w:rFonts w:ascii="Cambria" w:hAnsi="Cambria"/>
           <w:sz w:val="24"/>
           <w:szCs w:val="28"/>
         </w:rPr>
@@ -774,6 +843,7 @@
       </w:r>
       <w:r>
         <w:rPr>
+          <w:rFonts w:ascii="Cambria" w:hAnsi="Cambria"/>
           <w:sz w:val="24"/>
           <w:szCs w:val="28"/>
         </w:rPr>
@@ -782,6 +852,7 @@
       </w:r>
       <w:r>
         <w:rPr>
+          <w:rFonts w:ascii="Cambria" w:hAnsi="Cambria"/>
           <w:sz w:val="24"/>
           <w:szCs w:val="28"/>
         </w:rPr>
@@ -790,6 +861,7 @@
       </w:r>
       <w:r>
         <w:rPr>
+          <w:rFonts w:ascii="Cambria" w:hAnsi="Cambria"/>
           <w:sz w:val="24"/>
           <w:szCs w:val="28"/>
         </w:rPr>
@@ -798,6 +870,7 @@
       </w:r>
       <w:r>
         <w:rPr>
+          <w:rFonts w:ascii="Cambria" w:hAnsi="Cambria"/>
           <w:sz w:val="24"/>
           <w:szCs w:val="28"/>
         </w:rPr>
@@ -814,12 +887,14 @@
         </w:numPr>
         <w:spacing w:after="0" w:line="240" w:lineRule="auto"/>
         <w:rPr>
-          <w:sz w:val="24"/>
-          <w:szCs w:val="28"/>
-        </w:rPr>
-      </w:pPr>
-      <w:r>
-        <w:rPr>
+          <w:rFonts w:ascii="Cambria" w:hAnsi="Cambria"/>
+          <w:sz w:val="24"/>
+          <w:szCs w:val="28"/>
+        </w:rPr>
+      </w:pPr>
+      <w:r>
+        <w:rPr>
+          <w:rFonts w:ascii="Cambria" w:hAnsi="Cambria"/>
           <w:noProof/>
           <w:sz w:val="24"/>
           <w:szCs w:val="28"/>
@@ -883,6 +958,7 @@
       </w:r>
       <w:r>
         <w:rPr>
+          <w:rFonts w:ascii="Cambria" w:hAnsi="Cambria"/>
           <w:sz w:val="24"/>
           <w:szCs w:val="28"/>
         </w:rPr>
@@ -890,6 +966,7 @@
       </w:r>
       <w:r>
         <w:rPr>
+          <w:rFonts w:ascii="Cambria" w:hAnsi="Cambria"/>
           <w:sz w:val="24"/>
           <w:szCs w:val="28"/>
         </w:rPr>
@@ -906,12 +983,14 @@
         </w:numPr>
         <w:spacing w:after="0" w:line="240" w:lineRule="auto"/>
         <w:rPr>
-          <w:sz w:val="24"/>
-          <w:szCs w:val="28"/>
-        </w:rPr>
-      </w:pPr>
-      <w:r>
-        <w:rPr>
+          <w:rFonts w:ascii="Cambria" w:hAnsi="Cambria"/>
+          <w:sz w:val="24"/>
+          <w:szCs w:val="28"/>
+        </w:rPr>
+      </w:pPr>
+      <w:r>
+        <w:rPr>
+          <w:rFonts w:ascii="Cambria" w:hAnsi="Cambria"/>
           <w:sz w:val="24"/>
           <w:szCs w:val="28"/>
         </w:rPr>
@@ -920,6 +999,7 @@
       <w:proofErr w:type="spellStart"/>
       <w:r>
         <w:rPr>
+          <w:rFonts w:ascii="Cambria" w:hAnsi="Cambria"/>
           <w:sz w:val="24"/>
           <w:szCs w:val="28"/>
         </w:rPr>
@@ -928,6 +1008,7 @@
       <w:proofErr w:type="spellEnd"/>
       <w:r>
         <w:rPr>
+          <w:rFonts w:ascii="Cambria" w:hAnsi="Cambria"/>
           <w:sz w:val="24"/>
           <w:szCs w:val="28"/>
         </w:rPr>
@@ -943,12 +1024,14 @@
         </w:numPr>
         <w:spacing w:after="0" w:line="240" w:lineRule="auto"/>
         <w:rPr>
-          <w:sz w:val="24"/>
-          <w:szCs w:val="28"/>
-        </w:rPr>
-      </w:pPr>
-      <w:r>
-        <w:rPr>
+          <w:rFonts w:ascii="Cambria" w:hAnsi="Cambria"/>
+          <w:sz w:val="24"/>
+          <w:szCs w:val="28"/>
+        </w:rPr>
+      </w:pPr>
+      <w:r>
+        <w:rPr>
+          <w:rFonts w:ascii="Cambria" w:hAnsi="Cambria"/>
           <w:sz w:val="24"/>
           <w:szCs w:val="28"/>
         </w:rPr>
@@ -956,6 +1039,7 @@
       </w:r>
       <w:r>
         <w:rPr>
+          <w:rFonts w:ascii="Cambria" w:hAnsi="Cambria"/>
           <w:sz w:val="24"/>
           <w:szCs w:val="28"/>
         </w:rPr>
@@ -967,6 +1051,7 @@
       <w:pPr>
         <w:spacing w:after="0" w:line="240" w:lineRule="auto"/>
         <w:rPr>
+          <w:rFonts w:ascii="Cambria" w:hAnsi="Cambria"/>
           <w:sz w:val="24"/>
           <w:szCs w:val="28"/>
         </w:rPr>
@@ -976,6 +1061,7 @@
       <w:pPr>
         <w:spacing w:after="0" w:line="240" w:lineRule="auto"/>
         <w:rPr>
+          <w:rFonts w:ascii="Cambria" w:hAnsi="Cambria"/>
           <w:sz w:val="24"/>
           <w:szCs w:val="28"/>
         </w:rPr>
@@ -986,30 +1072,32 @@
         <w:pStyle w:val="Heading1"/>
         <w:spacing w:line="240" w:lineRule="auto"/>
         <w:rPr>
-          <w:rFonts w:ascii="Arial" w:hAnsi="Arial" w:cs="Arial"/>
-          <w:sz w:val="24"/>
-        </w:rPr>
-      </w:pPr>
-      <w:bookmarkStart w:id="2" w:name="_Toc502837553"/>
-      <w:r>
-        <w:rPr>
-          <w:rFonts w:ascii="Arial" w:hAnsi="Arial" w:cs="Arial"/>
+          <w:rFonts w:ascii="Cambria" w:hAnsi="Cambria" w:cs="Arial"/>
+          <w:sz w:val="24"/>
+        </w:rPr>
+      </w:pPr>
+      <w:bookmarkStart w:id="1" w:name="_Toc502837553"/>
+      <w:r>
+        <w:rPr>
+          <w:rFonts w:ascii="Cambria" w:hAnsi="Cambria" w:cs="Arial"/>
           <w:sz w:val="24"/>
         </w:rPr>
         <w:t>FIX USER PROFILE SERVICE FAILED TO LOGIN</w:t>
       </w:r>
-      <w:bookmarkEnd w:id="2"/>
+      <w:bookmarkEnd w:id="1"/>
     </w:p>
     <w:p>
       <w:pPr>
         <w:spacing w:after="0" w:line="240" w:lineRule="auto"/>
         <w:rPr>
-          <w:sz w:val="24"/>
-          <w:szCs w:val="28"/>
-        </w:rPr>
-      </w:pPr>
-      <w:r>
-        <w:rPr>
+          <w:rFonts w:ascii="Cambria" w:hAnsi="Cambria"/>
+          <w:sz w:val="24"/>
+          <w:szCs w:val="28"/>
+        </w:rPr>
+      </w:pPr>
+      <w:r>
+        <w:rPr>
+          <w:rFonts w:ascii="Cambria" w:hAnsi="Cambria"/>
           <w:sz w:val="24"/>
           <w:szCs w:val="28"/>
         </w:rPr>
@@ -1020,12 +1108,14 @@
       <w:pPr>
         <w:spacing w:after="0" w:line="240" w:lineRule="auto"/>
         <w:rPr>
-          <w:sz w:val="24"/>
-          <w:szCs w:val="28"/>
-        </w:rPr>
-      </w:pPr>
-      <w:r>
-        <w:rPr>
+          <w:rFonts w:ascii="Cambria" w:hAnsi="Cambria"/>
+          <w:sz w:val="24"/>
+          <w:szCs w:val="28"/>
+        </w:rPr>
+      </w:pPr>
+      <w:r>
+        <w:rPr>
+          <w:rFonts w:ascii="Cambria" w:hAnsi="Cambria"/>
           <w:sz w:val="24"/>
           <w:szCs w:val="28"/>
         </w:rPr>
@@ -1036,12 +1126,14 @@
       <w:pPr>
         <w:spacing w:after="0" w:line="240" w:lineRule="auto"/>
         <w:rPr>
-          <w:sz w:val="24"/>
-          <w:szCs w:val="28"/>
-        </w:rPr>
-      </w:pPr>
-      <w:r>
-        <w:rPr>
+          <w:rFonts w:ascii="Cambria" w:hAnsi="Cambria"/>
+          <w:sz w:val="24"/>
+          <w:szCs w:val="28"/>
+        </w:rPr>
+      </w:pPr>
+      <w:r>
+        <w:rPr>
+          <w:rFonts w:ascii="Cambria" w:hAnsi="Cambria"/>
           <w:sz w:val="24"/>
           <w:szCs w:val="28"/>
         </w:rPr>
@@ -1052,12 +1144,14 @@
       <w:pPr>
         <w:spacing w:after="0" w:line="240" w:lineRule="auto"/>
         <w:rPr>
-          <w:sz w:val="24"/>
-          <w:szCs w:val="28"/>
-        </w:rPr>
-      </w:pPr>
-      <w:r>
-        <w:rPr>
+          <w:rFonts w:ascii="Cambria" w:hAnsi="Cambria"/>
+          <w:sz w:val="24"/>
+          <w:szCs w:val="28"/>
+        </w:rPr>
+      </w:pPr>
+      <w:r>
+        <w:rPr>
+          <w:rFonts w:ascii="Cambria" w:hAnsi="Cambria"/>
           <w:sz w:val="24"/>
           <w:szCs w:val="28"/>
         </w:rPr>
@@ -1066,6 +1160,7 @@
       <w:proofErr w:type="spellStart"/>
       <w:r>
         <w:rPr>
+          <w:rFonts w:ascii="Cambria" w:hAnsi="Cambria"/>
           <w:sz w:val="24"/>
           <w:szCs w:val="28"/>
         </w:rPr>
@@ -1074,6 +1169,7 @@
       <w:proofErr w:type="spellEnd"/>
       <w:r>
         <w:rPr>
+          <w:rFonts w:ascii="Cambria" w:hAnsi="Cambria"/>
           <w:sz w:val="24"/>
           <w:szCs w:val="28"/>
         </w:rPr>
@@ -1084,12 +1180,14 @@
       <w:pPr>
         <w:spacing w:after="0" w:line="240" w:lineRule="auto"/>
         <w:rPr>
-          <w:sz w:val="24"/>
-          <w:szCs w:val="28"/>
-        </w:rPr>
-      </w:pPr>
-      <w:r>
-        <w:rPr>
+          <w:rFonts w:ascii="Cambria" w:hAnsi="Cambria"/>
+          <w:sz w:val="24"/>
+          <w:szCs w:val="28"/>
+        </w:rPr>
+      </w:pPr>
+      <w:r>
+        <w:rPr>
+          <w:rFonts w:ascii="Cambria" w:hAnsi="Cambria"/>
           <w:sz w:val="24"/>
           <w:szCs w:val="28"/>
         </w:rPr>
@@ -1098,6 +1196,7 @@
       <w:proofErr w:type="spellStart"/>
       <w:r>
         <w:rPr>
+          <w:rFonts w:ascii="Cambria" w:hAnsi="Cambria"/>
           <w:sz w:val="24"/>
           <w:szCs w:val="28"/>
         </w:rPr>
@@ -1106,6 +1205,7 @@
       <w:proofErr w:type="spellEnd"/>
       <w:r>
         <w:rPr>
+          <w:rFonts w:ascii="Cambria" w:hAnsi="Cambria"/>
           <w:sz w:val="24"/>
           <w:szCs w:val="28"/>
         </w:rPr>
@@ -1116,12 +1216,14 @@
       <w:pPr>
         <w:spacing w:after="0" w:line="240" w:lineRule="auto"/>
         <w:rPr>
-          <w:sz w:val="24"/>
-          <w:szCs w:val="28"/>
-        </w:rPr>
-      </w:pPr>
-      <w:r>
-        <w:rPr>
+          <w:rFonts w:ascii="Cambria" w:hAnsi="Cambria"/>
+          <w:sz w:val="24"/>
+          <w:szCs w:val="28"/>
+        </w:rPr>
+      </w:pPr>
+      <w:r>
+        <w:rPr>
+          <w:rFonts w:ascii="Cambria" w:hAnsi="Cambria"/>
           <w:sz w:val="24"/>
           <w:szCs w:val="28"/>
         </w:rPr>
@@ -1130,6 +1232,7 @@
       <w:proofErr w:type="spellStart"/>
       <w:r>
         <w:rPr>
+          <w:rFonts w:ascii="Cambria" w:hAnsi="Cambria"/>
           <w:sz w:val="24"/>
           <w:szCs w:val="28"/>
         </w:rPr>
@@ -1138,6 +1241,7 @@
       <w:proofErr w:type="spellEnd"/>
       <w:r>
         <w:rPr>
+          <w:rFonts w:ascii="Cambria" w:hAnsi="Cambria"/>
           <w:sz w:val="24"/>
           <w:szCs w:val="28"/>
         </w:rPr>
@@ -1146,6 +1250,7 @@
       <w:proofErr w:type="spellStart"/>
       <w:r>
         <w:rPr>
+          <w:rFonts w:ascii="Cambria" w:hAnsi="Cambria"/>
           <w:sz w:val="24"/>
           <w:szCs w:val="28"/>
         </w:rPr>
@@ -1154,6 +1259,7 @@
       <w:proofErr w:type="spellEnd"/>
       <w:r>
         <w:rPr>
+          <w:rFonts w:ascii="Cambria" w:hAnsi="Cambria"/>
           <w:sz w:val="24"/>
           <w:szCs w:val="28"/>
         </w:rPr>
@@ -1164,12 +1270,14 @@
       <w:pPr>
         <w:spacing w:after="0" w:line="240" w:lineRule="auto"/>
         <w:rPr>
-          <w:sz w:val="24"/>
-          <w:szCs w:val="28"/>
-        </w:rPr>
-      </w:pPr>
-      <w:r>
-        <w:rPr>
+          <w:rFonts w:ascii="Cambria" w:hAnsi="Cambria"/>
+          <w:sz w:val="24"/>
+          <w:szCs w:val="28"/>
+        </w:rPr>
+      </w:pPr>
+      <w:r>
+        <w:rPr>
+          <w:rFonts w:ascii="Cambria" w:hAnsi="Cambria"/>
           <w:sz w:val="24"/>
           <w:szCs w:val="28"/>
         </w:rPr>
@@ -1178,6 +1286,7 @@
       <w:proofErr w:type="spellStart"/>
       <w:r>
         <w:rPr>
+          <w:rFonts w:ascii="Cambria" w:hAnsi="Cambria"/>
           <w:sz w:val="24"/>
           <w:szCs w:val="28"/>
         </w:rPr>
@@ -1189,12 +1298,14 @@
       <w:pPr>
         <w:spacing w:after="0" w:line="240" w:lineRule="auto"/>
         <w:rPr>
-          <w:sz w:val="24"/>
-          <w:szCs w:val="28"/>
-        </w:rPr>
-      </w:pPr>
-      <w:r>
-        <w:rPr>
+          <w:rFonts w:ascii="Cambria" w:hAnsi="Cambria"/>
+          <w:sz w:val="24"/>
+          <w:szCs w:val="28"/>
+        </w:rPr>
+      </w:pPr>
+      <w:r>
+        <w:rPr>
+          <w:rFonts w:ascii="Cambria" w:hAnsi="Cambria"/>
           <w:sz w:val="24"/>
           <w:szCs w:val="28"/>
         </w:rPr>
@@ -1203,6 +1314,7 @@
       <w:proofErr w:type="spellStart"/>
       <w:r>
         <w:rPr>
+          <w:rFonts w:ascii="Cambria" w:hAnsi="Cambria"/>
           <w:sz w:val="24"/>
           <w:szCs w:val="28"/>
         </w:rPr>
@@ -1214,12 +1326,14 @@
       <w:pPr>
         <w:spacing w:after="0" w:line="240" w:lineRule="auto"/>
         <w:rPr>
-          <w:sz w:val="24"/>
-          <w:szCs w:val="28"/>
-        </w:rPr>
-      </w:pPr>
-      <w:r>
-        <w:rPr>
+          <w:rFonts w:ascii="Cambria" w:hAnsi="Cambria"/>
+          <w:sz w:val="24"/>
+          <w:szCs w:val="28"/>
+        </w:rPr>
+      </w:pPr>
+      <w:r>
+        <w:rPr>
+          <w:rFonts w:ascii="Cambria" w:hAnsi="Cambria"/>
           <w:sz w:val="24"/>
           <w:szCs w:val="28"/>
         </w:rPr>
@@ -1228,6 +1342,7 @@
       <w:proofErr w:type="spellStart"/>
       <w:r>
         <w:rPr>
+          <w:rFonts w:ascii="Cambria" w:hAnsi="Cambria"/>
           <w:sz w:val="24"/>
           <w:szCs w:val="28"/>
         </w:rPr>
@@ -1239,6 +1354,7 @@
       <w:pPr>
         <w:spacing w:after="0" w:line="240" w:lineRule="auto"/>
         <w:rPr>
+          <w:rFonts w:ascii="Cambria" w:hAnsi="Cambria"/>
           <w:sz w:val="24"/>
           <w:szCs w:val="28"/>
         </w:rPr>
@@ -1248,6 +1364,7 @@
       <w:pPr>
         <w:spacing w:after="0" w:line="240" w:lineRule="auto"/>
         <w:rPr>
+          <w:rFonts w:ascii="Cambria" w:hAnsi="Cambria"/>
           <w:sz w:val="24"/>
           <w:szCs w:val="28"/>
         </w:rPr>
@@ -1257,6 +1374,7 @@
       <w:pPr>
         <w:spacing w:after="0" w:line="240" w:lineRule="auto"/>
         <w:rPr>
+          <w:rFonts w:ascii="Cambria" w:hAnsi="Cambria"/>
           <w:sz w:val="24"/>
           <w:szCs w:val="28"/>
         </w:rPr>
@@ -1266,6 +1384,7 @@
       <w:pPr>
         <w:spacing w:after="0" w:line="240" w:lineRule="auto"/>
         <w:rPr>
+          <w:rFonts w:ascii="Cambria" w:hAnsi="Cambria"/>
           <w:sz w:val="24"/>
           <w:szCs w:val="28"/>
         </w:rPr>
@@ -1276,24 +1395,25 @@
         <w:pStyle w:val="Heading1"/>
         <w:spacing w:line="240" w:lineRule="auto"/>
         <w:rPr>
-          <w:rFonts w:ascii="Arial" w:hAnsi="Arial" w:cs="Arial"/>
-          <w:sz w:val="24"/>
-        </w:rPr>
-      </w:pPr>
-      <w:bookmarkStart w:id="3" w:name="_Toc502837554"/>
-      <w:r>
-        <w:rPr>
-          <w:rFonts w:ascii="Arial" w:hAnsi="Arial" w:cs="Arial"/>
+          <w:rFonts w:ascii="Cambria" w:hAnsi="Cambria" w:cs="Arial"/>
+          <w:sz w:val="24"/>
+        </w:rPr>
+      </w:pPr>
+      <w:bookmarkStart w:id="2" w:name="_Toc502837554"/>
+      <w:r>
+        <w:rPr>
+          <w:rFonts w:ascii="Cambria" w:hAnsi="Cambria" w:cs="Arial"/>
           <w:sz w:val="24"/>
         </w:rPr>
         <w:t>FIX CORRUPTED FLASH DRIVE</w:t>
       </w:r>
-      <w:bookmarkEnd w:id="3"/>
+      <w:bookmarkEnd w:id="2"/>
     </w:p>
     <w:p>
       <w:pPr>
         <w:spacing w:after="0" w:line="240" w:lineRule="auto"/>
         <w:rPr>
+          <w:rFonts w:ascii="Cambria" w:hAnsi="Cambria"/>
           <w:sz w:val="24"/>
           <w:szCs w:val="28"/>
         </w:rPr>
@@ -1301,6 +1421,7 @@
       <w:proofErr w:type="spellStart"/>
       <w:r>
         <w:rPr>
+          <w:rFonts w:ascii="Cambria" w:hAnsi="Cambria"/>
           <w:sz w:val="24"/>
           <w:szCs w:val="28"/>
         </w:rPr>
@@ -1309,6 +1430,7 @@
       <w:proofErr w:type="spellEnd"/>
       <w:r>
         <w:rPr>
+          <w:rFonts w:ascii="Cambria" w:hAnsi="Cambria"/>
           <w:sz w:val="24"/>
           <w:szCs w:val="28"/>
         </w:rPr>
@@ -1317,6 +1439,7 @@
       <w:proofErr w:type="spellStart"/>
       <w:r>
         <w:rPr>
+          <w:rFonts w:ascii="Cambria" w:hAnsi="Cambria"/>
           <w:sz w:val="24"/>
           <w:szCs w:val="28"/>
         </w:rPr>
@@ -1328,12 +1451,14 @@
       <w:pPr>
         <w:spacing w:after="0" w:line="240" w:lineRule="auto"/>
         <w:rPr>
-          <w:sz w:val="24"/>
-          <w:szCs w:val="28"/>
-        </w:rPr>
-      </w:pPr>
-      <w:r>
-        <w:rPr>
+          <w:rFonts w:ascii="Cambria" w:hAnsi="Cambria"/>
+          <w:sz w:val="24"/>
+          <w:szCs w:val="28"/>
+        </w:rPr>
+      </w:pPr>
+      <w:r>
+        <w:rPr>
+          <w:rFonts w:ascii="Cambria" w:hAnsi="Cambria"/>
           <w:sz w:val="24"/>
           <w:szCs w:val="28"/>
         </w:rPr>
@@ -1345,12 +1470,14 @@
       <w:pPr>
         <w:spacing w:after="0" w:line="240" w:lineRule="auto"/>
         <w:rPr>
-          <w:sz w:val="24"/>
-          <w:szCs w:val="28"/>
-        </w:rPr>
-      </w:pPr>
-      <w:r>
-        <w:rPr>
+          <w:rFonts w:ascii="Cambria" w:hAnsi="Cambria"/>
+          <w:sz w:val="24"/>
+          <w:szCs w:val="28"/>
+        </w:rPr>
+      </w:pPr>
+      <w:r>
+        <w:rPr>
+          <w:rFonts w:ascii="Cambria" w:hAnsi="Cambria"/>
           <w:sz w:val="24"/>
           <w:szCs w:val="28"/>
         </w:rPr>
@@ -1362,12 +1489,14 @@
       <w:pPr>
         <w:spacing w:after="0" w:line="240" w:lineRule="auto"/>
         <w:rPr>
-          <w:sz w:val="24"/>
-          <w:szCs w:val="28"/>
-        </w:rPr>
-      </w:pPr>
-      <w:r>
-        <w:rPr>
+          <w:rFonts w:ascii="Cambria" w:hAnsi="Cambria"/>
+          <w:sz w:val="24"/>
+          <w:szCs w:val="28"/>
+        </w:rPr>
+      </w:pPr>
+      <w:r>
+        <w:rPr>
+          <w:rFonts w:ascii="Cambria" w:hAnsi="Cambria"/>
           <w:sz w:val="24"/>
           <w:szCs w:val="28"/>
         </w:rPr>
@@ -1379,12 +1508,14 @@
       <w:pPr>
         <w:spacing w:after="0" w:line="240" w:lineRule="auto"/>
         <w:rPr>
-          <w:sz w:val="24"/>
-          <w:szCs w:val="28"/>
-        </w:rPr>
-      </w:pPr>
-      <w:r>
-        <w:rPr>
+          <w:rFonts w:ascii="Cambria" w:hAnsi="Cambria"/>
+          <w:sz w:val="24"/>
+          <w:szCs w:val="28"/>
+        </w:rPr>
+      </w:pPr>
+      <w:r>
+        <w:rPr>
+          <w:rFonts w:ascii="Cambria" w:hAnsi="Cambria"/>
           <w:sz w:val="24"/>
           <w:szCs w:val="28"/>
         </w:rPr>
@@ -1396,33 +1527,19 @@
       <w:pPr>
         <w:spacing w:after="0" w:line="240" w:lineRule="auto"/>
         <w:rPr>
-          <w:sz w:val="24"/>
-          <w:szCs w:val="28"/>
-        </w:rPr>
-      </w:pPr>
-      <w:r>
-        <w:rPr>
+          <w:rFonts w:ascii="Cambria" w:hAnsi="Cambria"/>
+          <w:sz w:val="24"/>
+          <w:szCs w:val="28"/>
+        </w:rPr>
+      </w:pPr>
+      <w:r>
+        <w:rPr>
+          <w:rFonts w:ascii="Cambria" w:hAnsi="Cambria"/>
           <w:sz w:val="24"/>
           <w:szCs w:val="28"/>
         </w:rPr>
         <w:tab/>
-        <w:t xml:space="preserve">-format </w:t>
-      </w:r>
-      <w:proofErr w:type="spellStart"/>
-      <w:r>
-        <w:rPr>
-          <w:sz w:val="24"/>
-          <w:szCs w:val="28"/>
-        </w:rPr>
-        <w:t>fs</w:t>
-      </w:r>
-      <w:proofErr w:type="spellEnd"/>
-      <w:r>
-        <w:rPr>
-          <w:sz w:val="24"/>
-          <w:szCs w:val="28"/>
-        </w:rPr>
-        <w:t>=fat32 quick</w:t>
+        <w:t>-format fs=fat32 quick</w:t>
       </w:r>
     </w:p>
     <w:p>
@@ -1430,30 +1547,32 @@
         <w:pStyle w:val="Heading1"/>
         <w:spacing w:line="240" w:lineRule="auto"/>
         <w:rPr>
-          <w:rFonts w:ascii="Arial" w:hAnsi="Arial" w:cs="Arial"/>
-          <w:sz w:val="24"/>
-        </w:rPr>
-      </w:pPr>
-      <w:bookmarkStart w:id="4" w:name="_Toc502837555"/>
-      <w:r>
-        <w:rPr>
-          <w:rFonts w:ascii="Arial" w:hAnsi="Arial" w:cs="Arial"/>
+          <w:rFonts w:ascii="Cambria" w:hAnsi="Cambria" w:cs="Arial"/>
+          <w:sz w:val="24"/>
+        </w:rPr>
+      </w:pPr>
+      <w:bookmarkStart w:id="3" w:name="_Toc502837555"/>
+      <w:r>
+        <w:rPr>
+          <w:rFonts w:ascii="Cambria" w:hAnsi="Cambria" w:cs="Arial"/>
           <w:sz w:val="24"/>
         </w:rPr>
         <w:t>USB WRITE PROTECTION REMOVAL</w:t>
       </w:r>
-      <w:bookmarkEnd w:id="4"/>
+      <w:bookmarkEnd w:id="3"/>
     </w:p>
     <w:p>
       <w:pPr>
         <w:spacing w:after="0" w:line="240" w:lineRule="auto"/>
         <w:rPr>
-          <w:sz w:val="24"/>
-          <w:szCs w:val="28"/>
-        </w:rPr>
-      </w:pPr>
-      <w:r>
-        <w:rPr>
+          <w:rFonts w:ascii="Cambria" w:hAnsi="Cambria"/>
+          <w:sz w:val="24"/>
+          <w:szCs w:val="28"/>
+        </w:rPr>
+      </w:pPr>
+      <w:r>
+        <w:rPr>
+          <w:rFonts w:ascii="Cambria" w:hAnsi="Cambria"/>
           <w:sz w:val="24"/>
           <w:szCs w:val="28"/>
         </w:rPr>
@@ -1462,6 +1581,7 @@
       <w:proofErr w:type="spellStart"/>
       <w:r>
         <w:rPr>
+          <w:rFonts w:ascii="Cambria" w:hAnsi="Cambria"/>
           <w:sz w:val="24"/>
           <w:szCs w:val="28"/>
         </w:rPr>
@@ -1473,12 +1593,14 @@
       <w:pPr>
         <w:spacing w:after="0" w:line="240" w:lineRule="auto"/>
         <w:rPr>
-          <w:sz w:val="24"/>
-          <w:szCs w:val="28"/>
-        </w:rPr>
-      </w:pPr>
-      <w:r>
-        <w:rPr>
+          <w:rFonts w:ascii="Cambria" w:hAnsi="Cambria"/>
+          <w:sz w:val="24"/>
+          <w:szCs w:val="28"/>
+        </w:rPr>
+      </w:pPr>
+      <w:r>
+        <w:rPr>
+          <w:rFonts w:ascii="Cambria" w:hAnsi="Cambria"/>
           <w:sz w:val="24"/>
           <w:szCs w:val="28"/>
         </w:rPr>
@@ -1490,12 +1612,14 @@
       <w:pPr>
         <w:spacing w:after="0" w:line="240" w:lineRule="auto"/>
         <w:rPr>
-          <w:sz w:val="24"/>
-          <w:szCs w:val="28"/>
-        </w:rPr>
-      </w:pPr>
-      <w:r>
-        <w:rPr>
+          <w:rFonts w:ascii="Cambria" w:hAnsi="Cambria"/>
+          <w:sz w:val="24"/>
+          <w:szCs w:val="28"/>
+        </w:rPr>
+      </w:pPr>
+      <w:r>
+        <w:rPr>
+          <w:rFonts w:ascii="Cambria" w:hAnsi="Cambria"/>
           <w:sz w:val="24"/>
           <w:szCs w:val="28"/>
         </w:rPr>
@@ -1507,12 +1631,14 @@
       <w:pPr>
         <w:spacing w:after="0" w:line="240" w:lineRule="auto"/>
         <w:rPr>
-          <w:sz w:val="24"/>
-          <w:szCs w:val="28"/>
-        </w:rPr>
-      </w:pPr>
-      <w:r>
-        <w:rPr>
+          <w:rFonts w:ascii="Cambria" w:hAnsi="Cambria"/>
+          <w:sz w:val="24"/>
+          <w:szCs w:val="28"/>
+        </w:rPr>
+      </w:pPr>
+      <w:r>
+        <w:rPr>
+          <w:rFonts w:ascii="Cambria" w:hAnsi="Cambria"/>
           <w:sz w:val="24"/>
           <w:szCs w:val="28"/>
         </w:rPr>
@@ -1522,6 +1648,7 @@
       <w:proofErr w:type="spellStart"/>
       <w:r>
         <w:rPr>
+          <w:rFonts w:ascii="Cambria" w:hAnsi="Cambria"/>
           <w:sz w:val="24"/>
           <w:szCs w:val="28"/>
         </w:rPr>
@@ -1533,12 +1660,14 @@
       <w:pPr>
         <w:spacing w:after="0" w:line="240" w:lineRule="auto"/>
         <w:rPr>
-          <w:sz w:val="24"/>
-          <w:szCs w:val="28"/>
-        </w:rPr>
-      </w:pPr>
-      <w:r>
-        <w:rPr>
+          <w:rFonts w:ascii="Cambria" w:hAnsi="Cambria"/>
+          <w:sz w:val="24"/>
+          <w:szCs w:val="28"/>
+        </w:rPr>
+      </w:pPr>
+      <w:r>
+        <w:rPr>
+          <w:rFonts w:ascii="Cambria" w:hAnsi="Cambria"/>
           <w:sz w:val="24"/>
           <w:szCs w:val="28"/>
         </w:rPr>
@@ -1551,31 +1680,40 @@
         <w:pStyle w:val="Heading1"/>
         <w:spacing w:line="240" w:lineRule="auto"/>
         <w:rPr>
-          <w:rFonts w:ascii="Arial" w:hAnsi="Arial" w:cs="Arial"/>
+          <w:rFonts w:ascii="Cambria" w:hAnsi="Cambria" w:cs="Arial"/>
           <w:sz w:val="24"/>
           <w:shd w:val="clear" w:color="auto" w:fill="FFFFFF"/>
         </w:rPr>
       </w:pPr>
-      <w:bookmarkStart w:id="5" w:name="_Toc502837556"/>
-      <w:r>
-        <w:rPr>
-          <w:rFonts w:ascii="Arial" w:hAnsi="Arial" w:cs="Arial"/>
+      <w:bookmarkStart w:id="4" w:name="_Toc502837556"/>
+      <w:r>
+        <w:rPr>
+          <w:rFonts w:ascii="Cambria" w:hAnsi="Cambria" w:cs="Arial"/>
           <w:sz w:val="24"/>
           <w:shd w:val="clear" w:color="auto" w:fill="FFFFFF"/>
         </w:rPr>
         <w:t>FIXED CANNOT SET DEFAULT PRINTER WITH ERROR: 0X00000709</w:t>
       </w:r>
-      <w:bookmarkEnd w:id="5"/>
+      <w:bookmarkEnd w:id="4"/>
     </w:p>
     <w:p>
       <w:pPr>
         <w:spacing w:after="0" w:line="240" w:lineRule="auto"/>
-      </w:pPr>
-      <w:r>
+        <w:rPr>
+          <w:rFonts w:ascii="Cambria" w:hAnsi="Cambria"/>
+        </w:rPr>
+      </w:pPr>
+      <w:r>
+        <w:rPr>
+          <w:rFonts w:ascii="Cambria" w:hAnsi="Cambria"/>
+        </w:rPr>
         <w:t xml:space="preserve">Open </w:t>
       </w:r>
       <w:proofErr w:type="spellStart"/>
       <w:r>
+        <w:rPr>
+          <w:rFonts w:ascii="Cambria" w:hAnsi="Cambria"/>
+        </w:rPr>
         <w:t>Regedit</w:t>
       </w:r>
       <w:proofErr w:type="spellEnd"/>
@@ -1583,8 +1721,14 @@
     <w:p>
       <w:pPr>
         <w:spacing w:after="0" w:line="240" w:lineRule="auto"/>
-      </w:pPr>
-      <w:r>
+        <w:rPr>
+          <w:rFonts w:ascii="Cambria" w:hAnsi="Cambria"/>
+        </w:rPr>
+      </w:pPr>
+      <w:r>
+        <w:rPr>
+          <w:rFonts w:ascii="Cambria" w:hAnsi="Cambria"/>
+        </w:rPr>
         <w:tab/>
         <w:t>- HKEY-CURRENT-USER/Software/Microsoft/WindowsNT/CurrentVersion/Windows</w:t>
       </w:r>
@@ -1592,8 +1736,14 @@
     <w:p>
       <w:pPr>
         <w:spacing w:after="0" w:line="240" w:lineRule="auto"/>
-      </w:pPr>
-      <w:r>
+        <w:rPr>
+          <w:rFonts w:ascii="Cambria" w:hAnsi="Cambria"/>
+        </w:rPr>
+      </w:pPr>
+      <w:r>
+        <w:rPr>
+          <w:rFonts w:ascii="Cambria" w:hAnsi="Cambria"/>
+        </w:rPr>
         <w:tab/>
         <w:t>- (right-click/permission=set as everyone)</w:t>
       </w:r>
@@ -1601,8 +1751,14 @@
     <w:p>
       <w:pPr>
         <w:spacing w:after="0" w:line="240" w:lineRule="auto"/>
-      </w:pPr>
-      <w:r>
+        <w:rPr>
+          <w:rFonts w:ascii="Cambria" w:hAnsi="Cambria"/>
+        </w:rPr>
+      </w:pPr>
+      <w:r>
+        <w:rPr>
+          <w:rFonts w:ascii="Cambria" w:hAnsi="Cambria"/>
+        </w:rPr>
         <w:tab/>
         <w:t>-set as default printer</w:t>
       </w:r>
@@ -1611,31 +1767,31 @@
       <w:pPr>
         <w:pStyle w:val="Heading1"/>
         <w:rPr>
-          <w:rFonts w:ascii="Arial" w:hAnsi="Arial" w:cs="Arial"/>
-          <w:sz w:val="24"/>
-        </w:rPr>
-      </w:pPr>
-      <w:bookmarkStart w:id="6" w:name="_Toc502837557"/>
-      <w:r>
-        <w:rPr>
-          <w:rFonts w:ascii="Arial" w:hAnsi="Arial" w:cs="Arial"/>
+          <w:rFonts w:ascii="Cambria" w:hAnsi="Cambria" w:cs="Arial"/>
+          <w:sz w:val="24"/>
+        </w:rPr>
+      </w:pPr>
+      <w:bookmarkStart w:id="5" w:name="_Toc502837557"/>
+      <w:r>
+        <w:rPr>
+          <w:rFonts w:ascii="Cambria" w:hAnsi="Cambria" w:cs="Arial"/>
           <w:sz w:val="24"/>
           <w:lang w:eastAsia="en-PH"/>
         </w:rPr>
         <w:t>ATTRIBUTE COMMAND</w:t>
       </w:r>
-      <w:bookmarkEnd w:id="6"/>
-    </w:p>
-    <w:p>
-      <w:pPr>
-        <w:rPr>
-          <w:rFonts w:ascii="Arial" w:hAnsi="Arial" w:cs="Arial"/>
-          <w:lang w:eastAsia="en-PH"/>
-        </w:rPr>
-      </w:pPr>
-      <w:r>
-        <w:rPr>
-          <w:rFonts w:ascii="Arial" w:hAnsi="Arial" w:cs="Arial"/>
+      <w:bookmarkEnd w:id="5"/>
+    </w:p>
+    <w:p>
+      <w:pPr>
+        <w:rPr>
+          <w:rFonts w:ascii="Cambria" w:hAnsi="Cambria" w:cs="Arial"/>
+          <w:lang w:eastAsia="en-PH"/>
+        </w:rPr>
+      </w:pPr>
+      <w:r>
+        <w:rPr>
+          <w:rFonts w:ascii="Cambria" w:hAnsi="Cambria" w:cs="Arial"/>
           <w:lang w:eastAsia="en-PH"/>
         </w:rPr>
         <w:t xml:space="preserve">Click on "Start" --&gt;Run --&gt; type </w:t>
@@ -1643,7 +1799,7 @@
       <w:proofErr w:type="spellStart"/>
       <w:r>
         <w:rPr>
-          <w:rFonts w:ascii="Arial" w:hAnsi="Arial" w:cs="Arial"/>
+          <w:rFonts w:ascii="Cambria" w:hAnsi="Cambria" w:cs="Arial"/>
           <w:lang w:eastAsia="en-PH"/>
         </w:rPr>
         <w:t>cmd</w:t>
@@ -1651,7 +1807,7 @@
       <w:proofErr w:type="spellEnd"/>
       <w:r>
         <w:rPr>
-          <w:rFonts w:ascii="Arial" w:hAnsi="Arial" w:cs="Arial"/>
+          <w:rFonts w:ascii="Cambria" w:hAnsi="Cambria" w:cs="Arial"/>
           <w:lang w:eastAsia="en-PH"/>
         </w:rPr>
         <w:t xml:space="preserve"> and press Enter.</w:t>
@@ -1660,13 +1816,13 @@
     <w:p>
       <w:pPr>
         <w:rPr>
-          <w:rFonts w:ascii="Arial" w:hAnsi="Arial" w:cs="Arial"/>
-          <w:lang w:eastAsia="en-PH"/>
-        </w:rPr>
-      </w:pPr>
-      <w:r>
-        <w:rPr>
-          <w:rFonts w:ascii="Arial" w:hAnsi="Arial" w:cs="Arial"/>
+          <w:rFonts w:ascii="Cambria" w:hAnsi="Cambria" w:cs="Arial"/>
+          <w:lang w:eastAsia="en-PH"/>
+        </w:rPr>
+      </w:pPr>
+      <w:r>
+        <w:rPr>
+          <w:rFonts w:ascii="Cambria" w:hAnsi="Cambria" w:cs="Arial"/>
           <w:lang w:eastAsia="en-PH"/>
         </w:rPr>
         <w:t xml:space="preserve">Here I assume your </w:t>
@@ -1674,7 +1830,7 @@
       <w:proofErr w:type="spellStart"/>
       <w:r>
         <w:rPr>
-          <w:rFonts w:ascii="Arial" w:hAnsi="Arial" w:cs="Arial"/>
+          <w:rFonts w:ascii="Cambria" w:hAnsi="Cambria" w:cs="Arial"/>
           <w:lang w:eastAsia="en-PH"/>
         </w:rPr>
         <w:t>pendrive</w:t>
@@ -1682,7 +1838,7 @@
       <w:proofErr w:type="spellEnd"/>
       <w:r>
         <w:rPr>
-          <w:rFonts w:ascii="Arial" w:hAnsi="Arial" w:cs="Arial"/>
+          <w:rFonts w:ascii="Cambria" w:hAnsi="Cambria" w:cs="Arial"/>
           <w:lang w:eastAsia="en-PH"/>
         </w:rPr>
         <w:t xml:space="preserve"> drive letter as G:</w:t>
@@ -1691,13 +1847,13 @@
     <w:p>
       <w:pPr>
         <w:rPr>
-          <w:rFonts w:ascii="Arial" w:hAnsi="Arial" w:cs="Arial"/>
-          <w:lang w:eastAsia="en-PH"/>
-        </w:rPr>
-      </w:pPr>
-      <w:r>
-        <w:rPr>
-          <w:rFonts w:ascii="Arial" w:hAnsi="Arial" w:cs="Arial"/>
+          <w:rFonts w:ascii="Cambria" w:hAnsi="Cambria" w:cs="Arial"/>
+          <w:lang w:eastAsia="en-PH"/>
+        </w:rPr>
+      </w:pPr>
+      <w:r>
+        <w:rPr>
+          <w:rFonts w:ascii="Cambria" w:hAnsi="Cambria" w:cs="Arial"/>
           <w:lang w:eastAsia="en-PH"/>
         </w:rPr>
         <w:t xml:space="preserve">Enter this </w:t>
@@ -1705,7 +1861,7 @@
       <w:proofErr w:type="gramStart"/>
       <w:r>
         <w:rPr>
-          <w:rFonts w:ascii="Arial" w:hAnsi="Arial" w:cs="Arial"/>
+          <w:rFonts w:ascii="Cambria" w:hAnsi="Cambria" w:cs="Arial"/>
           <w:lang w:eastAsia="en-PH"/>
         </w:rPr>
         <w:t>command :</w:t>
@@ -1713,7 +1869,7 @@
       <w:proofErr w:type="gramEnd"/>
       <w:r>
         <w:rPr>
-          <w:rFonts w:ascii="Arial" w:hAnsi="Arial" w:cs="Arial"/>
+          <w:rFonts w:ascii="Cambria" w:hAnsi="Cambria" w:cs="Arial"/>
           <w:lang w:eastAsia="en-PH"/>
         </w:rPr>
         <w:t> </w:t>
@@ -1722,7 +1878,7 @@
     <w:p>
       <w:pPr>
         <w:rPr>
-          <w:rFonts w:ascii="Arial" w:hAnsi="Arial" w:cs="Arial"/>
+          <w:rFonts w:ascii="Cambria" w:hAnsi="Cambria" w:cs="Arial"/>
           <w:color w:val="000000"/>
           <w:lang w:eastAsia="en-PH"/>
         </w:rPr>
@@ -1731,7 +1887,7 @@
       <w:proofErr w:type="gramStart"/>
       <w:r>
         <w:rPr>
-          <w:rFonts w:ascii="Arial" w:hAnsi="Arial" w:cs="Arial"/>
+          <w:rFonts w:ascii="Cambria" w:hAnsi="Cambria" w:cs="Arial"/>
           <w:color w:val="000000"/>
           <w:lang w:eastAsia="en-PH"/>
         </w:rPr>
@@ -1741,7 +1897,7 @@
       <w:proofErr w:type="gramEnd"/>
       <w:r>
         <w:rPr>
-          <w:rFonts w:ascii="Arial" w:hAnsi="Arial" w:cs="Arial"/>
+          <w:rFonts w:ascii="Cambria" w:hAnsi="Cambria" w:cs="Arial"/>
           <w:color w:val="000000"/>
           <w:lang w:eastAsia="en-PH"/>
         </w:rPr>
@@ -1749,7 +1905,7 @@
       </w:r>
       <w:r>
         <w:rPr>
-          <w:rFonts w:ascii="Arial" w:hAnsi="Arial" w:cs="Arial"/>
+          <w:rFonts w:ascii="Cambria" w:hAnsi="Cambria" w:cs="Arial"/>
           <w:b/>
           <w:bCs/>
           <w:color w:val="FF0080"/>
@@ -1759,7 +1915,7 @@
       </w:r>
       <w:r>
         <w:rPr>
-          <w:rFonts w:ascii="Arial" w:hAnsi="Arial" w:cs="Arial"/>
+          <w:rFonts w:ascii="Cambria" w:hAnsi="Cambria" w:cs="Arial"/>
           <w:color w:val="000000"/>
           <w:lang w:eastAsia="en-PH"/>
         </w:rPr>
@@ -1767,7 +1923,7 @@
       </w:r>
       <w:r>
         <w:rPr>
-          <w:rFonts w:ascii="Arial" w:hAnsi="Arial" w:cs="Arial"/>
+          <w:rFonts w:ascii="Cambria" w:hAnsi="Cambria" w:cs="Arial"/>
           <w:b/>
           <w:bCs/>
           <w:color w:val="FF0080"/>
@@ -1777,7 +1933,7 @@
       </w:r>
       <w:r>
         <w:rPr>
-          <w:rFonts w:ascii="Arial" w:hAnsi="Arial" w:cs="Arial"/>
+          <w:rFonts w:ascii="Cambria" w:hAnsi="Cambria" w:cs="Arial"/>
           <w:color w:val="000000"/>
           <w:lang w:eastAsia="en-PH"/>
         </w:rPr>
@@ -1785,7 +1941,7 @@
       </w:r>
       <w:r>
         <w:rPr>
-          <w:rFonts w:ascii="Arial" w:hAnsi="Arial" w:cs="Arial"/>
+          <w:rFonts w:ascii="Cambria" w:hAnsi="Cambria" w:cs="Arial"/>
           <w:b/>
           <w:bCs/>
           <w:color w:val="FF0080"/>
@@ -1795,7 +1951,7 @@
       </w:r>
       <w:r>
         <w:rPr>
-          <w:rFonts w:ascii="Arial" w:hAnsi="Arial" w:cs="Arial"/>
+          <w:rFonts w:ascii="Cambria" w:hAnsi="Cambria" w:cs="Arial"/>
           <w:b/>
           <w:bCs/>
           <w:color w:val="00008B"/>
@@ -1805,7 +1961,7 @@
       </w:r>
       <w:r>
         <w:rPr>
-          <w:rFonts w:ascii="Arial" w:hAnsi="Arial" w:cs="Arial"/>
+          <w:rFonts w:ascii="Cambria" w:hAnsi="Cambria" w:cs="Arial"/>
           <w:color w:val="000000"/>
           <w:lang w:eastAsia="en-PH"/>
         </w:rPr>
@@ -1813,7 +1969,7 @@
       </w:r>
       <w:r>
         <w:rPr>
-          <w:rFonts w:ascii="Arial" w:hAnsi="Arial" w:cs="Arial"/>
+          <w:rFonts w:ascii="Cambria" w:hAnsi="Cambria" w:cs="Arial"/>
           <w:color w:val="A31515"/>
           <w:lang w:eastAsia="en-PH"/>
         </w:rPr>
@@ -1821,7 +1977,7 @@
       </w:r>
       <w:r>
         <w:rPr>
-          <w:rFonts w:ascii="Arial" w:hAnsi="Arial" w:cs="Arial"/>
+          <w:rFonts w:ascii="Cambria" w:hAnsi="Cambria" w:cs="Arial"/>
           <w:color w:val="000000"/>
           <w:lang w:eastAsia="en-PH"/>
         </w:rPr>
@@ -1829,7 +1985,7 @@
       </w:r>
       <w:r>
         <w:rPr>
-          <w:rFonts w:ascii="Arial" w:hAnsi="Arial" w:cs="Arial"/>
+          <w:rFonts w:ascii="Cambria" w:hAnsi="Cambria" w:cs="Arial"/>
           <w:b/>
           <w:bCs/>
           <w:color w:val="00008B"/>
@@ -1839,7 +1995,7 @@
       </w:r>
       <w:r>
         <w:rPr>
-          <w:rFonts w:ascii="Arial" w:hAnsi="Arial" w:cs="Arial"/>
+          <w:rFonts w:ascii="Cambria" w:hAnsi="Cambria" w:cs="Arial"/>
           <w:b/>
           <w:bCs/>
           <w:color w:val="FF0080"/>
@@ -1851,13 +2007,13 @@
     <w:p>
       <w:pPr>
         <w:rPr>
-          <w:rFonts w:ascii="Arial" w:hAnsi="Arial" w:cs="Arial"/>
-          <w:lang w:eastAsia="en-PH"/>
-        </w:rPr>
-      </w:pPr>
-      <w:r>
-        <w:rPr>
-          <w:rFonts w:ascii="Arial" w:hAnsi="Arial" w:cs="Arial"/>
+          <w:rFonts w:ascii="Cambria" w:hAnsi="Cambria" w:cs="Arial"/>
+          <w:lang w:eastAsia="en-PH"/>
+        </w:rPr>
+      </w:pPr>
+      <w:r>
+        <w:rPr>
+          <w:rFonts w:ascii="Cambria" w:hAnsi="Cambria" w:cs="Arial"/>
           <w:lang w:eastAsia="en-PH"/>
         </w:rPr>
         <w:t>You can copy the above command --&gt; Right-click in the Command Prompt and paste it.</w:t>
@@ -1866,14 +2022,14 @@
     <w:p>
       <w:pPr>
         <w:rPr>
-          <w:rFonts w:ascii="Arial" w:hAnsi="Arial" w:cs="Arial"/>
+          <w:rFonts w:ascii="Cambria" w:hAnsi="Cambria" w:cs="Arial"/>
           <w:lang w:eastAsia="en-PH"/>
         </w:rPr>
       </w:pPr>
       <w:proofErr w:type="gramStart"/>
       <w:r>
         <w:rPr>
-          <w:rFonts w:ascii="Arial" w:hAnsi="Arial" w:cs="Arial"/>
+          <w:rFonts w:ascii="Cambria" w:hAnsi="Cambria" w:cs="Arial"/>
           <w:lang w:eastAsia="en-PH"/>
         </w:rPr>
         <w:t>Note :</w:t>
@@ -1881,7 +2037,7 @@
       <w:proofErr w:type="gramEnd"/>
       <w:r>
         <w:rPr>
-          <w:rFonts w:ascii="Arial" w:hAnsi="Arial" w:cs="Arial"/>
+          <w:rFonts w:ascii="Cambria" w:hAnsi="Cambria" w:cs="Arial"/>
           <w:lang w:eastAsia="en-PH"/>
         </w:rPr>
         <w:t xml:space="preserve"> Replace the letter g with your pen drive letter.</w:t>
@@ -1890,13 +2046,13 @@
     <w:p>
       <w:pPr>
         <w:rPr>
-          <w:rFonts w:ascii="Arial" w:hAnsi="Arial" w:cs="Arial"/>
-          <w:lang w:eastAsia="en-PH"/>
-        </w:rPr>
-      </w:pPr>
-      <w:r>
-        <w:rPr>
-          <w:rFonts w:ascii="Arial" w:hAnsi="Arial" w:cs="Arial"/>
+          <w:rFonts w:ascii="Cambria" w:hAnsi="Cambria" w:cs="Arial"/>
+          <w:lang w:eastAsia="en-PH"/>
+        </w:rPr>
+      </w:pPr>
+      <w:r>
+        <w:rPr>
+          <w:rFonts w:ascii="Cambria" w:hAnsi="Cambria" w:cs="Arial"/>
           <w:lang w:eastAsia="en-PH"/>
         </w:rPr>
         <w:t>Now check for your files.</w:t>
@@ -1906,15 +2062,15 @@
       <w:pPr>
         <w:pStyle w:val="Heading1"/>
         <w:rPr>
-          <w:rFonts w:ascii="Arial" w:hAnsi="Arial" w:cs="Arial"/>
-          <w:sz w:val="24"/>
-          <w:lang w:eastAsia="en-PH"/>
-        </w:rPr>
-      </w:pPr>
-      <w:bookmarkStart w:id="7" w:name="_Toc502837558"/>
-      <w:r>
-        <w:rPr>
-          <w:rFonts w:ascii="Arial" w:hAnsi="Arial" w:cs="Arial"/>
+          <w:rFonts w:ascii="Cambria" w:hAnsi="Cambria" w:cs="Arial"/>
+          <w:sz w:val="24"/>
+          <w:lang w:eastAsia="en-PH"/>
+        </w:rPr>
+      </w:pPr>
+      <w:bookmarkStart w:id="6" w:name="_Toc502837558"/>
+      <w:r>
+        <w:rPr>
+          <w:rFonts w:ascii="Cambria" w:hAnsi="Cambria" w:cs="Arial"/>
           <w:sz w:val="24"/>
           <w:lang w:eastAsia="en-PH"/>
         </w:rPr>
@@ -1922,7 +2078,7 @@
       </w:r>
       <w:r>
         <w:rPr>
-          <w:rFonts w:ascii="Arial" w:hAnsi="Arial" w:cs="Arial"/>
+          <w:rFonts w:ascii="Cambria" w:hAnsi="Cambria" w:cs="Arial"/>
           <w:sz w:val="24"/>
           <w:lang w:eastAsia="en-PH"/>
         </w:rPr>
@@ -1930,13 +2086,13 @@
       </w:r>
       <w:r>
         <w:rPr>
-          <w:rFonts w:ascii="Arial" w:hAnsi="Arial" w:cs="Arial"/>
+          <w:rFonts w:ascii="Cambria" w:hAnsi="Cambria" w:cs="Arial"/>
           <w:sz w:val="24"/>
           <w:lang w:eastAsia="en-PH"/>
         </w:rPr>
         <w:t xml:space="preserve"> SERIES RESET INK</w:t>
       </w:r>
-      <w:bookmarkEnd w:id="7"/>
+      <w:bookmarkEnd w:id="6"/>
     </w:p>
     <w:p>
       <w:pPr>
@@ -1946,11 +2102,13 @@
           <w:numId w:val="3"/>
         </w:numPr>
         <w:rPr>
-          <w:lang w:eastAsia="en-PH"/>
-        </w:rPr>
-      </w:pPr>
-      <w:r>
-        <w:rPr>
+          <w:rFonts w:ascii="Cambria" w:hAnsi="Cambria"/>
+          <w:lang w:eastAsia="en-PH"/>
+        </w:rPr>
+      </w:pPr>
+      <w:r>
+        <w:rPr>
+          <w:rFonts w:ascii="Cambria" w:hAnsi="Cambria"/>
           <w:lang w:eastAsia="en-PH"/>
         </w:rPr>
         <w:t>Press and hold Reset Button for 5 sec. then release</w:t>
@@ -1964,11 +2122,13 @@
           <w:numId w:val="3"/>
         </w:numPr>
         <w:rPr>
-          <w:lang w:eastAsia="en-PH"/>
-        </w:rPr>
-      </w:pPr>
-      <w:r>
-        <w:rPr>
+          <w:rFonts w:ascii="Cambria" w:hAnsi="Cambria"/>
+          <w:lang w:eastAsia="en-PH"/>
+        </w:rPr>
+      </w:pPr>
+      <w:r>
+        <w:rPr>
+          <w:rFonts w:ascii="Cambria" w:hAnsi="Cambria"/>
           <w:lang w:eastAsia="en-PH"/>
         </w:rPr>
         <w:t>Press and hold Reset Button for 3 sec. then release</w:t>
@@ -1982,11 +2142,13 @@
           <w:numId w:val="3"/>
         </w:numPr>
         <w:rPr>
-          <w:lang w:eastAsia="en-PH"/>
-        </w:rPr>
-      </w:pPr>
-      <w:r>
-        <w:rPr>
+          <w:rFonts w:ascii="Cambria" w:hAnsi="Cambria"/>
+          <w:lang w:eastAsia="en-PH"/>
+        </w:rPr>
+      </w:pPr>
+      <w:r>
+        <w:rPr>
+          <w:rFonts w:ascii="Cambria" w:hAnsi="Cambria"/>
           <w:lang w:eastAsia="en-PH"/>
         </w:rPr>
         <w:t>Press and Release Reset Button at once.</w:t>
@@ -2000,18 +2162,1067 @@
           <w:numId w:val="3"/>
         </w:numPr>
         <w:rPr>
-          <w:lang w:eastAsia="en-PH"/>
-        </w:rPr>
-      </w:pPr>
-      <w:r>
-        <w:rPr>
+          <w:rFonts w:ascii="Cambria" w:hAnsi="Cambria"/>
+          <w:lang w:eastAsia="en-PH"/>
+        </w:rPr>
+      </w:pPr>
+      <w:r>
+        <w:rPr>
+          <w:rFonts w:ascii="Cambria" w:hAnsi="Cambria"/>
           <w:lang w:eastAsia="en-PH"/>
         </w:rPr>
         <w:t>Fixed.</w:t>
       </w:r>
     </w:p>
+    <w:p>
+      <w:pPr>
+        <w:pStyle w:val="Heading1"/>
+        <w:rPr>
+          <w:rFonts w:ascii="Cambria" w:hAnsi="Cambria" w:cs="Arial"/>
+          <w:sz w:val="24"/>
+          <w:szCs w:val="24"/>
+          <w:lang w:eastAsia="en-PH"/>
+        </w:rPr>
+      </w:pPr>
+    </w:p>
+    <w:p>
+      <w:pPr>
+        <w:rPr>
+          <w:rFonts w:ascii="Cambria" w:eastAsiaTheme="majorEastAsia" w:hAnsi="Cambria" w:cs="Arial"/>
+          <w:color w:val="2E74B5" w:themeColor="accent1" w:themeShade="BF"/>
+          <w:sz w:val="24"/>
+          <w:szCs w:val="24"/>
+          <w:lang w:eastAsia="en-PH"/>
+        </w:rPr>
+      </w:pPr>
+    </w:p>
+    <w:p>
+      <w:pPr>
+        <w:rPr>
+          <w:rFonts w:ascii="Cambria" w:eastAsiaTheme="majorEastAsia" w:hAnsi="Cambria" w:cs="Arial"/>
+          <w:color w:val="2E74B5" w:themeColor="accent1" w:themeShade="BF"/>
+          <w:sz w:val="24"/>
+          <w:szCs w:val="24"/>
+          <w:lang w:eastAsia="en-PH"/>
+        </w:rPr>
+      </w:pPr>
+    </w:p>
+    <w:p>
+      <w:pPr>
+        <w:rPr>
+          <w:rFonts w:ascii="Cambria" w:eastAsiaTheme="majorEastAsia" w:hAnsi="Cambria" w:cs="Arial"/>
+          <w:color w:val="2E74B5" w:themeColor="accent1" w:themeShade="BF"/>
+          <w:sz w:val="24"/>
+          <w:szCs w:val="24"/>
+          <w:lang w:eastAsia="en-PH"/>
+        </w:rPr>
+      </w:pPr>
+    </w:p>
+    <w:p>
+      <w:pPr>
+        <w:rPr>
+          <w:lang w:eastAsia="en-PH"/>
+        </w:rPr>
+      </w:pPr>
+      <w:bookmarkStart w:id="7" w:name="_GoBack"/>
+      <w:bookmarkEnd w:id="7"/>
+    </w:p>
+    <w:p>
+      <w:pPr>
+        <w:pStyle w:val="Heading1"/>
+        <w:rPr>
+          <w:rFonts w:ascii="Cambria" w:hAnsi="Cambria" w:cs="Arial"/>
+          <w:sz w:val="24"/>
+          <w:szCs w:val="24"/>
+          <w:lang w:eastAsia="en-PH"/>
+        </w:rPr>
+      </w:pPr>
+      <w:r>
+        <w:rPr>
+          <w:rFonts w:ascii="Cambria" w:hAnsi="Cambria" w:cs="Arial"/>
+          <w:sz w:val="24"/>
+          <w:szCs w:val="24"/>
+          <w:lang w:eastAsia="en-PH"/>
+        </w:rPr>
+        <w:lastRenderedPageBreak/>
+        <w:t>WINDOWS NET WINSOCK RESET</w:t>
+      </w:r>
+    </w:p>
+    <w:p>
+      <w:pPr>
+        <w:rPr>
+          <w:rFonts w:ascii="Cambria" w:hAnsi="Cambria"/>
+          <w:b/>
+          <w:color w:val="2E74B5" w:themeColor="accent1" w:themeShade="BF"/>
+          <w:sz w:val="24"/>
+          <w:szCs w:val="24"/>
+          <w:lang w:eastAsia="en-PH"/>
+        </w:rPr>
+      </w:pPr>
+      <w:r>
+        <w:rPr>
+          <w:rFonts w:ascii="Cambria" w:hAnsi="Cambria"/>
+          <w:b/>
+        </w:rPr>
+        <w:t>Winsock Reset in Windows 10</w:t>
+      </w:r>
+    </w:p>
+    <w:p>
+      <w:pPr>
+        <w:numPr>
+          <w:ilvl w:val="0"/>
+          <w:numId w:val="4"/>
+        </w:numPr>
+        <w:shd w:val="clear" w:color="auto" w:fill="FFFFFF"/>
+        <w:spacing w:before="100" w:beforeAutospacing="1" w:after="100" w:afterAutospacing="1" w:line="300" w:lineRule="atLeast"/>
+        <w:rPr>
+          <w:rFonts w:ascii="Cambria" w:hAnsi="Cambria" w:cs="Arial"/>
+          <w:color w:val="333333"/>
+          <w:sz w:val="20"/>
+          <w:szCs w:val="20"/>
+        </w:rPr>
+      </w:pPr>
+      <w:r>
+        <w:rPr>
+          <w:rFonts w:ascii="Cambria" w:hAnsi="Cambria" w:cs="Arial"/>
+          <w:color w:val="333333"/>
+          <w:sz w:val="20"/>
+          <w:szCs w:val="20"/>
+        </w:rPr>
+        <w:t>Click the </w:t>
+      </w:r>
+      <w:r>
+        <w:rPr>
+          <w:rStyle w:val="Strong"/>
+          <w:rFonts w:ascii="Cambria" w:hAnsi="Cambria" w:cs="Arial"/>
+          <w:color w:val="333333"/>
+          <w:sz w:val="20"/>
+          <w:szCs w:val="20"/>
+        </w:rPr>
+        <w:t>Search icon</w:t>
+      </w:r>
+      <w:r>
+        <w:rPr>
+          <w:rFonts w:ascii="Cambria" w:hAnsi="Cambria" w:cs="Arial"/>
+          <w:color w:val="333333"/>
+          <w:sz w:val="20"/>
+          <w:szCs w:val="20"/>
+        </w:rPr>
+        <w:t> (magnifying glass) in the bottom left-hand corner of the screen and type "</w:t>
+      </w:r>
+      <w:proofErr w:type="spellStart"/>
+      <w:r>
+        <w:rPr>
+          <w:rFonts w:ascii="Cambria" w:hAnsi="Cambria" w:cs="Arial"/>
+          <w:color w:val="333333"/>
+          <w:sz w:val="20"/>
+          <w:szCs w:val="20"/>
+        </w:rPr>
+        <w:t>cmd</w:t>
+      </w:r>
+      <w:proofErr w:type="spellEnd"/>
+      <w:r>
+        <w:rPr>
+          <w:rFonts w:ascii="Cambria" w:hAnsi="Cambria" w:cs="Arial"/>
+          <w:color w:val="333333"/>
+          <w:sz w:val="20"/>
+          <w:szCs w:val="20"/>
+        </w:rPr>
+        <w:t>" into the search bar.</w:t>
+      </w:r>
+    </w:p>
+    <w:p>
+      <w:pPr>
+        <w:numPr>
+          <w:ilvl w:val="0"/>
+          <w:numId w:val="4"/>
+        </w:numPr>
+        <w:shd w:val="clear" w:color="auto" w:fill="FFFFFF"/>
+        <w:spacing w:before="100" w:beforeAutospacing="1" w:after="100" w:afterAutospacing="1" w:line="300" w:lineRule="atLeast"/>
+        <w:rPr>
+          <w:rFonts w:ascii="Cambria" w:hAnsi="Cambria" w:cs="Arial"/>
+          <w:color w:val="333333"/>
+          <w:sz w:val="20"/>
+          <w:szCs w:val="20"/>
+        </w:rPr>
+      </w:pPr>
+      <w:r>
+        <w:rPr>
+          <w:rFonts w:ascii="Cambria" w:hAnsi="Cambria" w:cs="Arial"/>
+          <w:color w:val="333333"/>
+          <w:sz w:val="20"/>
+          <w:szCs w:val="20"/>
+        </w:rPr>
+        <w:t>You'll see the </w:t>
+      </w:r>
+      <w:r>
+        <w:rPr>
+          <w:rStyle w:val="Strong"/>
+          <w:rFonts w:ascii="Cambria" w:hAnsi="Cambria" w:cs="Arial"/>
+          <w:color w:val="333333"/>
+          <w:sz w:val="20"/>
+          <w:szCs w:val="20"/>
+        </w:rPr>
+        <w:t>Command Prompt </w:t>
+      </w:r>
+      <w:r>
+        <w:rPr>
+          <w:rFonts w:ascii="Cambria" w:hAnsi="Cambria" w:cs="Arial"/>
+          <w:color w:val="333333"/>
+          <w:sz w:val="20"/>
+          <w:szCs w:val="20"/>
+        </w:rPr>
+        <w:t>app as the best match at the top of the list. Right-click on it and select </w:t>
+      </w:r>
+      <w:r>
+        <w:rPr>
+          <w:rStyle w:val="Strong"/>
+          <w:rFonts w:ascii="Cambria" w:hAnsi="Cambria" w:cs="Arial"/>
+          <w:color w:val="333333"/>
+          <w:sz w:val="20"/>
+          <w:szCs w:val="20"/>
+        </w:rPr>
+        <w:t>Run as administrator</w:t>
+      </w:r>
+      <w:r>
+        <w:rPr>
+          <w:rFonts w:ascii="Cambria" w:hAnsi="Cambria" w:cs="Arial"/>
+          <w:color w:val="333333"/>
+          <w:sz w:val="20"/>
+          <w:szCs w:val="20"/>
+        </w:rPr>
+        <w:t>. Depending on your computer settings, you may be asked to provide an administrator password before you can continue.</w:t>
+      </w:r>
+    </w:p>
+    <w:p>
+      <w:pPr>
+        <w:numPr>
+          <w:ilvl w:val="0"/>
+          <w:numId w:val="4"/>
+        </w:numPr>
+        <w:shd w:val="clear" w:color="auto" w:fill="FFFFFF"/>
+        <w:spacing w:before="100" w:beforeAutospacing="1" w:after="100" w:afterAutospacing="1" w:line="300" w:lineRule="atLeast"/>
+        <w:rPr>
+          <w:rFonts w:ascii="Cambria" w:hAnsi="Cambria" w:cs="Arial"/>
+          <w:color w:val="333333"/>
+          <w:sz w:val="20"/>
+          <w:szCs w:val="20"/>
+        </w:rPr>
+      </w:pPr>
+      <w:r>
+        <w:rPr>
+          <w:rFonts w:ascii="Cambria" w:hAnsi="Cambria" w:cs="Arial"/>
+          <w:color w:val="333333"/>
+          <w:sz w:val="20"/>
+          <w:szCs w:val="20"/>
+        </w:rPr>
+        <w:t xml:space="preserve"> </w:t>
+      </w:r>
+      <w:proofErr w:type="gramStart"/>
+      <w:r>
+        <w:rPr>
+          <w:rFonts w:ascii="Cambria" w:hAnsi="Cambria" w:cs="Arial"/>
+          <w:color w:val="333333"/>
+          <w:sz w:val="20"/>
+          <w:szCs w:val="20"/>
+        </w:rPr>
+        <w:t>black</w:t>
+      </w:r>
+      <w:proofErr w:type="gramEnd"/>
+      <w:r>
+        <w:rPr>
+          <w:rFonts w:ascii="Cambria" w:hAnsi="Cambria" w:cs="Arial"/>
+          <w:color w:val="333333"/>
+          <w:sz w:val="20"/>
+          <w:szCs w:val="20"/>
+        </w:rPr>
+        <w:t xml:space="preserve"> box with a flashing cursor will open; this is the Command Prompt. Type “</w:t>
+      </w:r>
+      <w:proofErr w:type="spellStart"/>
+      <w:r>
+        <w:rPr>
+          <w:rFonts w:ascii="Cambria" w:hAnsi="Cambria" w:cs="Arial"/>
+          <w:color w:val="333333"/>
+          <w:sz w:val="20"/>
+          <w:szCs w:val="20"/>
+        </w:rPr>
+        <w:t>netsh</w:t>
+      </w:r>
+      <w:proofErr w:type="spellEnd"/>
+      <w:r>
+        <w:rPr>
+          <w:rFonts w:ascii="Cambria" w:hAnsi="Cambria" w:cs="Arial"/>
+          <w:color w:val="333333"/>
+          <w:sz w:val="20"/>
+          <w:szCs w:val="20"/>
+        </w:rPr>
+        <w:t xml:space="preserve"> </w:t>
+      </w:r>
+      <w:proofErr w:type="spellStart"/>
+      <w:r>
+        <w:rPr>
+          <w:rFonts w:ascii="Cambria" w:hAnsi="Cambria" w:cs="Arial"/>
+          <w:color w:val="333333"/>
+          <w:sz w:val="20"/>
+          <w:szCs w:val="20"/>
+        </w:rPr>
+        <w:t>winsock</w:t>
+      </w:r>
+      <w:proofErr w:type="spellEnd"/>
+      <w:r>
+        <w:rPr>
+          <w:rFonts w:ascii="Cambria" w:hAnsi="Cambria" w:cs="Arial"/>
+          <w:color w:val="333333"/>
+          <w:sz w:val="20"/>
+          <w:szCs w:val="20"/>
+        </w:rPr>
+        <w:t xml:space="preserve"> reset” and then hit the </w:t>
+      </w:r>
+      <w:r>
+        <w:rPr>
+          <w:rStyle w:val="Strong"/>
+          <w:rFonts w:ascii="Cambria" w:hAnsi="Cambria" w:cs="Arial"/>
+          <w:color w:val="333333"/>
+          <w:sz w:val="20"/>
+          <w:szCs w:val="20"/>
+        </w:rPr>
+        <w:t>Enter </w:t>
+      </w:r>
+      <w:r>
+        <w:rPr>
+          <w:rFonts w:ascii="Cambria" w:hAnsi="Cambria" w:cs="Arial"/>
+          <w:color w:val="333333"/>
+          <w:sz w:val="20"/>
+          <w:szCs w:val="20"/>
+        </w:rPr>
+        <w:t>key on your keyboard.</w:t>
+      </w:r>
+    </w:p>
+    <w:p>
+      <w:pPr>
+        <w:numPr>
+          <w:ilvl w:val="0"/>
+          <w:numId w:val="4"/>
+        </w:numPr>
+        <w:shd w:val="clear" w:color="auto" w:fill="FFFFFF"/>
+        <w:spacing w:before="100" w:beforeAutospacing="1" w:after="100" w:afterAutospacing="1" w:line="300" w:lineRule="atLeast"/>
+        <w:rPr>
+          <w:rFonts w:ascii="Cambria" w:hAnsi="Cambria" w:cs="Arial"/>
+          <w:color w:val="333333"/>
+          <w:sz w:val="20"/>
+          <w:szCs w:val="20"/>
+        </w:rPr>
+      </w:pPr>
+      <w:r>
+        <w:rPr>
+          <w:rFonts w:ascii="Cambria" w:hAnsi="Cambria" w:cs="Arial"/>
+          <w:color w:val="333333"/>
+          <w:sz w:val="20"/>
+          <w:szCs w:val="20"/>
+        </w:rPr>
+        <w:t>Wait for the Command Prompt to run through the reset. Once it’s complete, you’ll see the message “Winsock reset completed successfully”.</w:t>
+      </w:r>
+    </w:p>
+    <w:p>
+      <w:pPr>
+        <w:numPr>
+          <w:ilvl w:val="0"/>
+          <w:numId w:val="4"/>
+        </w:numPr>
+        <w:shd w:val="clear" w:color="auto" w:fill="FFFFFF"/>
+        <w:spacing w:before="100" w:beforeAutospacing="1" w:after="100" w:afterAutospacing="1" w:line="300" w:lineRule="atLeast"/>
+        <w:rPr>
+          <w:rFonts w:ascii="Cambria" w:hAnsi="Cambria" w:cs="Arial"/>
+          <w:color w:val="333333"/>
+          <w:sz w:val="20"/>
+          <w:szCs w:val="20"/>
+        </w:rPr>
+      </w:pPr>
+      <w:r>
+        <w:rPr>
+          <w:rFonts w:ascii="Cambria" w:hAnsi="Cambria" w:cs="Arial"/>
+          <w:color w:val="333333"/>
+          <w:sz w:val="20"/>
+          <w:szCs w:val="20"/>
+        </w:rPr>
+        <w:t>Restart your computer to finish.</w:t>
+      </w:r>
+    </w:p>
+    <w:p>
+      <w:pPr>
+        <w:rPr>
+          <w:rFonts w:ascii="Cambria" w:hAnsi="Cambria"/>
+          <w:b/>
+        </w:rPr>
+      </w:pPr>
+      <w:r>
+        <w:rPr>
+          <w:rFonts w:ascii="Cambria" w:hAnsi="Cambria"/>
+          <w:b/>
+        </w:rPr>
+        <w:t>Winsock Reset in Windows 8</w:t>
+      </w:r>
+    </w:p>
+    <w:p>
+      <w:pPr>
+        <w:numPr>
+          <w:ilvl w:val="0"/>
+          <w:numId w:val="5"/>
+        </w:numPr>
+        <w:shd w:val="clear" w:color="auto" w:fill="FFFFFF"/>
+        <w:spacing w:before="100" w:beforeAutospacing="1" w:after="100" w:afterAutospacing="1" w:line="300" w:lineRule="atLeast"/>
+        <w:rPr>
+          <w:rFonts w:ascii="Cambria" w:hAnsi="Cambria" w:cs="Arial"/>
+          <w:color w:val="333333"/>
+          <w:sz w:val="20"/>
+          <w:szCs w:val="20"/>
+        </w:rPr>
+      </w:pPr>
+      <w:r>
+        <w:rPr>
+          <w:rFonts w:ascii="Cambria" w:hAnsi="Cambria" w:cs="Arial"/>
+          <w:color w:val="333333"/>
+          <w:sz w:val="20"/>
+          <w:szCs w:val="20"/>
+        </w:rPr>
+        <w:t>Move the mouse to the upper right-hand corner of the screen to make the vertical menu bar appear. Click </w:t>
+      </w:r>
+      <w:r>
+        <w:rPr>
+          <w:rStyle w:val="Strong"/>
+          <w:rFonts w:ascii="Cambria" w:hAnsi="Cambria" w:cs="Arial"/>
+          <w:color w:val="333333"/>
+          <w:sz w:val="20"/>
+          <w:szCs w:val="20"/>
+        </w:rPr>
+        <w:t>Search</w:t>
+      </w:r>
+      <w:r>
+        <w:rPr>
+          <w:rFonts w:ascii="Cambria" w:hAnsi="Cambria" w:cs="Arial"/>
+          <w:color w:val="333333"/>
+          <w:sz w:val="20"/>
+          <w:szCs w:val="20"/>
+        </w:rPr>
+        <w:t>.</w:t>
+      </w:r>
+    </w:p>
+    <w:p>
+      <w:pPr>
+        <w:numPr>
+          <w:ilvl w:val="0"/>
+          <w:numId w:val="5"/>
+        </w:numPr>
+        <w:shd w:val="clear" w:color="auto" w:fill="FFFFFF"/>
+        <w:spacing w:before="100" w:beforeAutospacing="1" w:after="100" w:afterAutospacing="1" w:line="300" w:lineRule="atLeast"/>
+        <w:rPr>
+          <w:rFonts w:ascii="Cambria" w:hAnsi="Cambria" w:cs="Arial"/>
+          <w:color w:val="333333"/>
+          <w:sz w:val="20"/>
+          <w:szCs w:val="20"/>
+        </w:rPr>
+      </w:pPr>
+      <w:r>
+        <w:rPr>
+          <w:rFonts w:ascii="Cambria" w:hAnsi="Cambria" w:cs="Arial"/>
+          <w:color w:val="333333"/>
+          <w:sz w:val="20"/>
+          <w:szCs w:val="20"/>
+        </w:rPr>
+        <w:t>Type “</w:t>
+      </w:r>
+      <w:proofErr w:type="spellStart"/>
+      <w:r>
+        <w:rPr>
+          <w:rFonts w:ascii="Cambria" w:hAnsi="Cambria" w:cs="Arial"/>
+          <w:color w:val="333333"/>
+          <w:sz w:val="20"/>
+          <w:szCs w:val="20"/>
+        </w:rPr>
+        <w:t>cmd</w:t>
+      </w:r>
+      <w:proofErr w:type="spellEnd"/>
+      <w:r>
+        <w:rPr>
+          <w:rFonts w:ascii="Cambria" w:hAnsi="Cambria" w:cs="Arial"/>
+          <w:color w:val="333333"/>
+          <w:sz w:val="20"/>
+          <w:szCs w:val="20"/>
+        </w:rPr>
+        <w:t>” in the search bar and hit the </w:t>
+      </w:r>
+      <w:r>
+        <w:rPr>
+          <w:rStyle w:val="Strong"/>
+          <w:rFonts w:ascii="Cambria" w:hAnsi="Cambria" w:cs="Arial"/>
+          <w:color w:val="333333"/>
+          <w:sz w:val="20"/>
+          <w:szCs w:val="20"/>
+        </w:rPr>
+        <w:t>Enter </w:t>
+      </w:r>
+      <w:r>
+        <w:rPr>
+          <w:rFonts w:ascii="Cambria" w:hAnsi="Cambria" w:cs="Arial"/>
+          <w:color w:val="333333"/>
+          <w:sz w:val="20"/>
+          <w:szCs w:val="20"/>
+        </w:rPr>
+        <w:t>key on your keyboard. </w:t>
+      </w:r>
+    </w:p>
+    <w:p>
+      <w:pPr>
+        <w:numPr>
+          <w:ilvl w:val="0"/>
+          <w:numId w:val="5"/>
+        </w:numPr>
+        <w:shd w:val="clear" w:color="auto" w:fill="FFFFFF"/>
+        <w:spacing w:before="100" w:beforeAutospacing="1" w:after="100" w:afterAutospacing="1" w:line="300" w:lineRule="atLeast"/>
+        <w:rPr>
+          <w:rFonts w:ascii="Cambria" w:hAnsi="Cambria" w:cs="Arial"/>
+          <w:color w:val="333333"/>
+          <w:sz w:val="20"/>
+          <w:szCs w:val="20"/>
+        </w:rPr>
+      </w:pPr>
+      <w:r>
+        <w:rPr>
+          <w:rFonts w:ascii="Cambria" w:hAnsi="Cambria" w:cs="Arial"/>
+          <w:color w:val="333333"/>
+          <w:sz w:val="20"/>
+          <w:szCs w:val="20"/>
+        </w:rPr>
+        <w:t>Right-click on </w:t>
+      </w:r>
+      <w:proofErr w:type="spellStart"/>
+      <w:r>
+        <w:rPr>
+          <w:rStyle w:val="Strong"/>
+          <w:rFonts w:ascii="Cambria" w:hAnsi="Cambria" w:cs="Arial"/>
+          <w:color w:val="333333"/>
+          <w:sz w:val="20"/>
+          <w:szCs w:val="20"/>
+        </w:rPr>
+        <w:t>cmd</w:t>
+      </w:r>
+      <w:proofErr w:type="spellEnd"/>
+      <w:r>
+        <w:rPr>
+          <w:rStyle w:val="Strong"/>
+          <w:rFonts w:ascii="Cambria" w:hAnsi="Cambria" w:cs="Arial"/>
+          <w:color w:val="333333"/>
+          <w:sz w:val="20"/>
+          <w:szCs w:val="20"/>
+        </w:rPr>
+        <w:t> </w:t>
+      </w:r>
+      <w:r>
+        <w:rPr>
+          <w:rFonts w:ascii="Cambria" w:hAnsi="Cambria" w:cs="Arial"/>
+          <w:color w:val="333333"/>
+          <w:sz w:val="20"/>
+          <w:szCs w:val="20"/>
+        </w:rPr>
+        <w:t>in the search results for Programs, and select </w:t>
+      </w:r>
+      <w:r>
+        <w:rPr>
+          <w:rStyle w:val="Strong"/>
+          <w:rFonts w:ascii="Cambria" w:hAnsi="Cambria" w:cs="Arial"/>
+          <w:color w:val="333333"/>
+          <w:sz w:val="20"/>
+          <w:szCs w:val="20"/>
+        </w:rPr>
+        <w:t>Run as administrator</w:t>
+      </w:r>
+      <w:r>
+        <w:rPr>
+          <w:rFonts w:ascii="Cambria" w:hAnsi="Cambria" w:cs="Arial"/>
+          <w:color w:val="333333"/>
+          <w:sz w:val="20"/>
+          <w:szCs w:val="20"/>
+        </w:rPr>
+        <w:t>. Depending on your computer settings, you may be asked to provide an administrator password before you can continue.</w:t>
+      </w:r>
+    </w:p>
+    <w:p>
+      <w:pPr>
+        <w:numPr>
+          <w:ilvl w:val="0"/>
+          <w:numId w:val="5"/>
+        </w:numPr>
+        <w:shd w:val="clear" w:color="auto" w:fill="FFFFFF"/>
+        <w:spacing w:before="100" w:beforeAutospacing="1" w:after="100" w:afterAutospacing="1" w:line="300" w:lineRule="atLeast"/>
+        <w:rPr>
+          <w:rFonts w:ascii="Cambria" w:hAnsi="Cambria" w:cs="Arial"/>
+          <w:color w:val="333333"/>
+          <w:sz w:val="20"/>
+          <w:szCs w:val="20"/>
+        </w:rPr>
+      </w:pPr>
+      <w:r>
+        <w:rPr>
+          <w:rFonts w:ascii="Cambria" w:hAnsi="Cambria" w:cs="Arial"/>
+          <w:color w:val="333333"/>
+          <w:sz w:val="20"/>
+          <w:szCs w:val="20"/>
+        </w:rPr>
+        <w:t>A black box with a flashing cursor will open; this is the Command Prompt. Type “</w:t>
+      </w:r>
+      <w:proofErr w:type="spellStart"/>
+      <w:r>
+        <w:rPr>
+          <w:rFonts w:ascii="Cambria" w:hAnsi="Cambria" w:cs="Arial"/>
+          <w:color w:val="333333"/>
+          <w:sz w:val="20"/>
+          <w:szCs w:val="20"/>
+        </w:rPr>
+        <w:t>netsh</w:t>
+      </w:r>
+      <w:proofErr w:type="spellEnd"/>
+      <w:r>
+        <w:rPr>
+          <w:rFonts w:ascii="Cambria" w:hAnsi="Cambria" w:cs="Arial"/>
+          <w:color w:val="333333"/>
+          <w:sz w:val="20"/>
+          <w:szCs w:val="20"/>
+        </w:rPr>
+        <w:t xml:space="preserve"> </w:t>
+      </w:r>
+      <w:proofErr w:type="spellStart"/>
+      <w:r>
+        <w:rPr>
+          <w:rFonts w:ascii="Cambria" w:hAnsi="Cambria" w:cs="Arial"/>
+          <w:color w:val="333333"/>
+          <w:sz w:val="20"/>
+          <w:szCs w:val="20"/>
+        </w:rPr>
+        <w:t>winsock</w:t>
+      </w:r>
+      <w:proofErr w:type="spellEnd"/>
+      <w:r>
+        <w:rPr>
+          <w:rFonts w:ascii="Cambria" w:hAnsi="Cambria" w:cs="Arial"/>
+          <w:color w:val="333333"/>
+          <w:sz w:val="20"/>
+          <w:szCs w:val="20"/>
+        </w:rPr>
+        <w:t xml:space="preserve"> reset” and then hit the </w:t>
+      </w:r>
+      <w:r>
+        <w:rPr>
+          <w:rStyle w:val="Strong"/>
+          <w:rFonts w:ascii="Cambria" w:hAnsi="Cambria" w:cs="Arial"/>
+          <w:color w:val="333333"/>
+          <w:sz w:val="20"/>
+          <w:szCs w:val="20"/>
+        </w:rPr>
+        <w:t>Enter </w:t>
+      </w:r>
+      <w:r>
+        <w:rPr>
+          <w:rFonts w:ascii="Cambria" w:hAnsi="Cambria" w:cs="Arial"/>
+          <w:color w:val="333333"/>
+          <w:sz w:val="20"/>
+          <w:szCs w:val="20"/>
+        </w:rPr>
+        <w:t>key on your keyboard.</w:t>
+      </w:r>
+    </w:p>
+    <w:p>
+      <w:pPr>
+        <w:numPr>
+          <w:ilvl w:val="0"/>
+          <w:numId w:val="5"/>
+        </w:numPr>
+        <w:shd w:val="clear" w:color="auto" w:fill="FFFFFF"/>
+        <w:spacing w:before="100" w:beforeAutospacing="1" w:after="100" w:afterAutospacing="1" w:line="300" w:lineRule="atLeast"/>
+        <w:rPr>
+          <w:rFonts w:ascii="Cambria" w:hAnsi="Cambria" w:cs="Arial"/>
+          <w:color w:val="333333"/>
+          <w:sz w:val="20"/>
+          <w:szCs w:val="20"/>
+        </w:rPr>
+      </w:pPr>
+      <w:r>
+        <w:rPr>
+          <w:rFonts w:ascii="Cambria" w:hAnsi="Cambria" w:cs="Arial"/>
+          <w:color w:val="333333"/>
+          <w:sz w:val="20"/>
+          <w:szCs w:val="20"/>
+        </w:rPr>
+        <w:t>Wait for the Command Prompt to run through the reset. Once it’s complete, you’ll see the message “Winsock reset completed successfully”.</w:t>
+      </w:r>
+    </w:p>
+    <w:p>
+      <w:pPr>
+        <w:numPr>
+          <w:ilvl w:val="0"/>
+          <w:numId w:val="5"/>
+        </w:numPr>
+        <w:shd w:val="clear" w:color="auto" w:fill="FFFFFF"/>
+        <w:spacing w:before="100" w:beforeAutospacing="1" w:after="100" w:afterAutospacing="1" w:line="300" w:lineRule="atLeast"/>
+        <w:rPr>
+          <w:rFonts w:ascii="Cambria" w:hAnsi="Cambria" w:cs="Arial"/>
+          <w:color w:val="333333"/>
+          <w:sz w:val="20"/>
+          <w:szCs w:val="20"/>
+        </w:rPr>
+      </w:pPr>
+      <w:r>
+        <w:rPr>
+          <w:rFonts w:ascii="Cambria" w:hAnsi="Cambria" w:cs="Arial"/>
+          <w:color w:val="333333"/>
+          <w:sz w:val="20"/>
+          <w:szCs w:val="20"/>
+        </w:rPr>
+        <w:t>Restart your computer to finish.</w:t>
+      </w:r>
+      <w:r>
+        <w:rPr>
+          <w:rFonts w:ascii="Cambria" w:hAnsi="Cambria" w:cs="Arial"/>
+          <w:color w:val="333333"/>
+          <w:sz w:val="20"/>
+          <w:szCs w:val="20"/>
+        </w:rPr>
+        <w:br/>
+        <w:t> </w:t>
+      </w:r>
+    </w:p>
+    <w:p>
+      <w:pPr>
+        <w:rPr>
+          <w:rFonts w:ascii="Cambria" w:hAnsi="Cambria"/>
+          <w:b/>
+        </w:rPr>
+      </w:pPr>
+      <w:r>
+        <w:rPr>
+          <w:rFonts w:ascii="Cambria" w:hAnsi="Cambria"/>
+          <w:b/>
+        </w:rPr>
+        <w:t>Winsock Reset in Windows 7</w:t>
+      </w:r>
+    </w:p>
+    <w:p>
+      <w:pPr>
+        <w:numPr>
+          <w:ilvl w:val="0"/>
+          <w:numId w:val="6"/>
+        </w:numPr>
+        <w:shd w:val="clear" w:color="auto" w:fill="FFFFFF"/>
+        <w:spacing w:before="100" w:beforeAutospacing="1" w:after="100" w:afterAutospacing="1" w:line="300" w:lineRule="atLeast"/>
+        <w:rPr>
+          <w:rFonts w:ascii="Cambria" w:hAnsi="Cambria" w:cs="Arial"/>
+          <w:color w:val="333333"/>
+          <w:sz w:val="20"/>
+          <w:szCs w:val="20"/>
+        </w:rPr>
+      </w:pPr>
+      <w:r>
+        <w:rPr>
+          <w:rFonts w:ascii="Cambria" w:hAnsi="Cambria" w:cs="Arial"/>
+          <w:color w:val="333333"/>
+          <w:sz w:val="20"/>
+          <w:szCs w:val="20"/>
+        </w:rPr>
+        <w:t>Open the </w:t>
+      </w:r>
+      <w:r>
+        <w:rPr>
+          <w:rStyle w:val="Strong"/>
+          <w:rFonts w:ascii="Cambria" w:hAnsi="Cambria" w:cs="Arial"/>
+          <w:color w:val="333333"/>
+          <w:sz w:val="20"/>
+          <w:szCs w:val="20"/>
+        </w:rPr>
+        <w:t>Start </w:t>
+      </w:r>
+      <w:r>
+        <w:rPr>
+          <w:rFonts w:ascii="Cambria" w:hAnsi="Cambria" w:cs="Arial"/>
+          <w:color w:val="333333"/>
+          <w:sz w:val="20"/>
+          <w:szCs w:val="20"/>
+        </w:rPr>
+        <w:t>menu by clicking the orb in the bottom left-hand corner of the screen.</w:t>
+      </w:r>
+    </w:p>
+    <w:p>
+      <w:pPr>
+        <w:numPr>
+          <w:ilvl w:val="0"/>
+          <w:numId w:val="6"/>
+        </w:numPr>
+        <w:shd w:val="clear" w:color="auto" w:fill="FFFFFF"/>
+        <w:spacing w:before="100" w:beforeAutospacing="1" w:after="100" w:afterAutospacing="1" w:line="300" w:lineRule="atLeast"/>
+        <w:rPr>
+          <w:rFonts w:ascii="Cambria" w:hAnsi="Cambria" w:cs="Arial"/>
+          <w:color w:val="333333"/>
+          <w:sz w:val="20"/>
+          <w:szCs w:val="20"/>
+        </w:rPr>
+      </w:pPr>
+      <w:r>
+        <w:rPr>
+          <w:rFonts w:ascii="Cambria" w:hAnsi="Cambria" w:cs="Arial"/>
+          <w:color w:val="333333"/>
+          <w:sz w:val="20"/>
+          <w:szCs w:val="20"/>
+        </w:rPr>
+        <w:t>Type “</w:t>
+      </w:r>
+      <w:proofErr w:type="spellStart"/>
+      <w:r>
+        <w:rPr>
+          <w:rFonts w:ascii="Cambria" w:hAnsi="Cambria" w:cs="Arial"/>
+          <w:color w:val="333333"/>
+          <w:sz w:val="20"/>
+          <w:szCs w:val="20"/>
+        </w:rPr>
+        <w:t>cmd</w:t>
+      </w:r>
+      <w:proofErr w:type="spellEnd"/>
+      <w:r>
+        <w:rPr>
+          <w:rFonts w:ascii="Cambria" w:hAnsi="Cambria" w:cs="Arial"/>
+          <w:color w:val="333333"/>
+          <w:sz w:val="20"/>
+          <w:szCs w:val="20"/>
+        </w:rPr>
+        <w:t>” in the search bar at the bottom of the menu.</w:t>
+      </w:r>
+    </w:p>
+    <w:p>
+      <w:pPr>
+        <w:numPr>
+          <w:ilvl w:val="0"/>
+          <w:numId w:val="6"/>
+        </w:numPr>
+        <w:shd w:val="clear" w:color="auto" w:fill="FFFFFF"/>
+        <w:spacing w:before="100" w:beforeAutospacing="1" w:after="100" w:afterAutospacing="1" w:line="300" w:lineRule="atLeast"/>
+        <w:rPr>
+          <w:rFonts w:ascii="Cambria" w:hAnsi="Cambria" w:cs="Arial"/>
+          <w:color w:val="333333"/>
+          <w:sz w:val="20"/>
+          <w:szCs w:val="20"/>
+        </w:rPr>
+      </w:pPr>
+      <w:r>
+        <w:rPr>
+          <w:rFonts w:ascii="Cambria" w:hAnsi="Cambria" w:cs="Arial"/>
+          <w:color w:val="333333"/>
+          <w:sz w:val="20"/>
+          <w:szCs w:val="20"/>
+        </w:rPr>
+        <w:t>Right-click on </w:t>
+      </w:r>
+      <w:proofErr w:type="spellStart"/>
+      <w:r>
+        <w:rPr>
+          <w:rStyle w:val="Strong"/>
+          <w:rFonts w:ascii="Cambria" w:hAnsi="Cambria" w:cs="Arial"/>
+          <w:color w:val="333333"/>
+          <w:sz w:val="20"/>
+          <w:szCs w:val="20"/>
+        </w:rPr>
+        <w:t>cmd</w:t>
+      </w:r>
+      <w:proofErr w:type="spellEnd"/>
+      <w:r>
+        <w:rPr>
+          <w:rStyle w:val="Strong"/>
+          <w:rFonts w:ascii="Cambria" w:hAnsi="Cambria" w:cs="Arial"/>
+          <w:color w:val="333333"/>
+          <w:sz w:val="20"/>
+          <w:szCs w:val="20"/>
+        </w:rPr>
+        <w:t> </w:t>
+      </w:r>
+      <w:r>
+        <w:rPr>
+          <w:rFonts w:ascii="Cambria" w:hAnsi="Cambria" w:cs="Arial"/>
+          <w:color w:val="333333"/>
+          <w:sz w:val="20"/>
+          <w:szCs w:val="20"/>
+        </w:rPr>
+        <w:t>in the search results for Programs, and select </w:t>
+      </w:r>
+      <w:r>
+        <w:rPr>
+          <w:rStyle w:val="Strong"/>
+          <w:rFonts w:ascii="Cambria" w:hAnsi="Cambria" w:cs="Arial"/>
+          <w:color w:val="333333"/>
+          <w:sz w:val="20"/>
+          <w:szCs w:val="20"/>
+        </w:rPr>
+        <w:t>Run as administrator</w:t>
+      </w:r>
+      <w:r>
+        <w:rPr>
+          <w:rFonts w:ascii="Cambria" w:hAnsi="Cambria" w:cs="Arial"/>
+          <w:color w:val="333333"/>
+          <w:sz w:val="20"/>
+          <w:szCs w:val="20"/>
+        </w:rPr>
+        <w:t>. Depending on your computer settings, you may be asked to provide an administrator password before you can continue.</w:t>
+      </w:r>
+    </w:p>
+    <w:p>
+      <w:pPr>
+        <w:numPr>
+          <w:ilvl w:val="0"/>
+          <w:numId w:val="6"/>
+        </w:numPr>
+        <w:shd w:val="clear" w:color="auto" w:fill="FFFFFF"/>
+        <w:spacing w:before="100" w:beforeAutospacing="1" w:after="100" w:afterAutospacing="1" w:line="300" w:lineRule="atLeast"/>
+        <w:rPr>
+          <w:rFonts w:ascii="Cambria" w:hAnsi="Cambria" w:cs="Arial"/>
+          <w:color w:val="333333"/>
+          <w:sz w:val="20"/>
+          <w:szCs w:val="20"/>
+        </w:rPr>
+      </w:pPr>
+      <w:r>
+        <w:rPr>
+          <w:rFonts w:ascii="Cambria" w:hAnsi="Cambria" w:cs="Arial"/>
+          <w:color w:val="333333"/>
+          <w:sz w:val="20"/>
+          <w:szCs w:val="20"/>
+        </w:rPr>
+        <w:t>A black box with a flashing cursor will open; this is the Command Prompt. Type “</w:t>
+      </w:r>
+      <w:proofErr w:type="spellStart"/>
+      <w:r>
+        <w:rPr>
+          <w:rFonts w:ascii="Cambria" w:hAnsi="Cambria" w:cs="Arial"/>
+          <w:color w:val="333333"/>
+          <w:sz w:val="20"/>
+          <w:szCs w:val="20"/>
+        </w:rPr>
+        <w:t>netsh</w:t>
+      </w:r>
+      <w:proofErr w:type="spellEnd"/>
+      <w:r>
+        <w:rPr>
+          <w:rFonts w:ascii="Cambria" w:hAnsi="Cambria" w:cs="Arial"/>
+          <w:color w:val="333333"/>
+          <w:sz w:val="20"/>
+          <w:szCs w:val="20"/>
+        </w:rPr>
+        <w:t xml:space="preserve"> </w:t>
+      </w:r>
+      <w:proofErr w:type="spellStart"/>
+      <w:r>
+        <w:rPr>
+          <w:rFonts w:ascii="Cambria" w:hAnsi="Cambria" w:cs="Arial"/>
+          <w:color w:val="333333"/>
+          <w:sz w:val="20"/>
+          <w:szCs w:val="20"/>
+        </w:rPr>
+        <w:t>winsock</w:t>
+      </w:r>
+      <w:proofErr w:type="spellEnd"/>
+      <w:r>
+        <w:rPr>
+          <w:rFonts w:ascii="Cambria" w:hAnsi="Cambria" w:cs="Arial"/>
+          <w:color w:val="333333"/>
+          <w:sz w:val="20"/>
+          <w:szCs w:val="20"/>
+        </w:rPr>
+        <w:t xml:space="preserve"> reset” and then hit the </w:t>
+      </w:r>
+      <w:r>
+        <w:rPr>
+          <w:rStyle w:val="Strong"/>
+          <w:rFonts w:ascii="Cambria" w:hAnsi="Cambria" w:cs="Arial"/>
+          <w:color w:val="333333"/>
+          <w:sz w:val="20"/>
+          <w:szCs w:val="20"/>
+        </w:rPr>
+        <w:t>Enter </w:t>
+      </w:r>
+      <w:r>
+        <w:rPr>
+          <w:rFonts w:ascii="Cambria" w:hAnsi="Cambria" w:cs="Arial"/>
+          <w:color w:val="333333"/>
+          <w:sz w:val="20"/>
+          <w:szCs w:val="20"/>
+        </w:rPr>
+        <w:t>key on your keyboard.</w:t>
+      </w:r>
+    </w:p>
+    <w:p>
+      <w:pPr>
+        <w:numPr>
+          <w:ilvl w:val="0"/>
+          <w:numId w:val="6"/>
+        </w:numPr>
+        <w:shd w:val="clear" w:color="auto" w:fill="FFFFFF"/>
+        <w:spacing w:before="100" w:beforeAutospacing="1" w:after="100" w:afterAutospacing="1" w:line="300" w:lineRule="atLeast"/>
+        <w:rPr>
+          <w:rFonts w:ascii="Cambria" w:hAnsi="Cambria" w:cs="Arial"/>
+          <w:color w:val="333333"/>
+          <w:sz w:val="20"/>
+          <w:szCs w:val="20"/>
+        </w:rPr>
+      </w:pPr>
+      <w:r>
+        <w:rPr>
+          <w:rFonts w:ascii="Cambria" w:hAnsi="Cambria" w:cs="Arial"/>
+          <w:color w:val="333333"/>
+          <w:sz w:val="20"/>
+          <w:szCs w:val="20"/>
+        </w:rPr>
+        <w:t>Wait for the Command Prompt to run through the reset. Once it’s complete, you’ll see the message “Winsock reset completed successfully”.</w:t>
+      </w:r>
+    </w:p>
+    <w:p>
+      <w:pPr>
+        <w:numPr>
+          <w:ilvl w:val="0"/>
+          <w:numId w:val="6"/>
+        </w:numPr>
+        <w:shd w:val="clear" w:color="auto" w:fill="FFFFFF"/>
+        <w:spacing w:before="100" w:beforeAutospacing="1" w:after="100" w:afterAutospacing="1" w:line="300" w:lineRule="atLeast"/>
+        <w:rPr>
+          <w:rFonts w:ascii="Cambria" w:hAnsi="Cambria" w:cs="Arial"/>
+          <w:color w:val="333333"/>
+          <w:sz w:val="20"/>
+          <w:szCs w:val="20"/>
+        </w:rPr>
+      </w:pPr>
+      <w:r>
+        <w:rPr>
+          <w:rFonts w:ascii="Cambria" w:hAnsi="Cambria" w:cs="Arial"/>
+          <w:color w:val="333333"/>
+          <w:sz w:val="20"/>
+          <w:szCs w:val="20"/>
+        </w:rPr>
+        <w:t>Restart your computer to finish.</w:t>
+      </w:r>
+      <w:r>
+        <w:rPr>
+          <w:rFonts w:ascii="Cambria" w:hAnsi="Cambria" w:cs="Arial"/>
+          <w:color w:val="333333"/>
+          <w:sz w:val="20"/>
+          <w:szCs w:val="20"/>
+        </w:rPr>
+        <w:br/>
+        <w:t> </w:t>
+      </w:r>
+    </w:p>
+    <w:p>
+      <w:pPr>
+        <w:rPr>
+          <w:rFonts w:ascii="Cambria" w:hAnsi="Cambria"/>
+          <w:lang w:eastAsia="en-PH"/>
+        </w:rPr>
+      </w:pPr>
+    </w:p>
     <w:sectPr>
-      <w:pgSz w:w="12240" w:h="15840"/>
+      <w:pgSz w:w="11907" w:h="16839" w:code="9"/>
       <w:pgMar w:top="1440" w:right="1440" w:bottom="1440" w:left="1440" w:header="720" w:footer="720" w:gutter="0"/>
       <w:cols w:space="720"/>
       <w:docGrid w:linePitch="360"/>
@@ -2261,6 +3472,119 @@
     </w:lvl>
   </w:abstractNum>
   <w:abstractNum w:abstractNumId="2">
+    <w:nsid w:val="690A7BEC"/>
+    <w:multiLevelType w:val="multilevel"/>
+    <w:tmpl w:val="D70443B0"/>
+    <w:lvl w:ilvl="0">
+      <w:start w:val="1"/>
+      <w:numFmt w:val="decimal"/>
+      <w:lvlText w:val="%1."/>
+      <w:lvlJc w:val="left"/>
+      <w:pPr>
+        <w:tabs>
+          <w:tab w:val="num" w:pos="720"/>
+        </w:tabs>
+        <w:ind w:left="720" w:hanging="360"/>
+      </w:pPr>
+    </w:lvl>
+    <w:lvl w:ilvl="1" w:tentative="1">
+      <w:start w:val="1"/>
+      <w:numFmt w:val="decimal"/>
+      <w:lvlText w:val="%2."/>
+      <w:lvlJc w:val="left"/>
+      <w:pPr>
+        <w:tabs>
+          <w:tab w:val="num" w:pos="1440"/>
+        </w:tabs>
+        <w:ind w:left="1440" w:hanging="360"/>
+      </w:pPr>
+    </w:lvl>
+    <w:lvl w:ilvl="2" w:tentative="1">
+      <w:start w:val="1"/>
+      <w:numFmt w:val="decimal"/>
+      <w:lvlText w:val="%3."/>
+      <w:lvlJc w:val="left"/>
+      <w:pPr>
+        <w:tabs>
+          <w:tab w:val="num" w:pos="2160"/>
+        </w:tabs>
+        <w:ind w:left="2160" w:hanging="360"/>
+      </w:pPr>
+    </w:lvl>
+    <w:lvl w:ilvl="3" w:tentative="1">
+      <w:start w:val="1"/>
+      <w:numFmt w:val="decimal"/>
+      <w:lvlText w:val="%4."/>
+      <w:lvlJc w:val="left"/>
+      <w:pPr>
+        <w:tabs>
+          <w:tab w:val="num" w:pos="2880"/>
+        </w:tabs>
+        <w:ind w:left="2880" w:hanging="360"/>
+      </w:pPr>
+    </w:lvl>
+    <w:lvl w:ilvl="4" w:tentative="1">
+      <w:start w:val="1"/>
+      <w:numFmt w:val="decimal"/>
+      <w:lvlText w:val="%5."/>
+      <w:lvlJc w:val="left"/>
+      <w:pPr>
+        <w:tabs>
+          <w:tab w:val="num" w:pos="3600"/>
+        </w:tabs>
+        <w:ind w:left="3600" w:hanging="360"/>
+      </w:pPr>
+    </w:lvl>
+    <w:lvl w:ilvl="5" w:tentative="1">
+      <w:start w:val="1"/>
+      <w:numFmt w:val="decimal"/>
+      <w:lvlText w:val="%6."/>
+      <w:lvlJc w:val="left"/>
+      <w:pPr>
+        <w:tabs>
+          <w:tab w:val="num" w:pos="4320"/>
+        </w:tabs>
+        <w:ind w:left="4320" w:hanging="360"/>
+      </w:pPr>
+    </w:lvl>
+    <w:lvl w:ilvl="6" w:tentative="1">
+      <w:start w:val="1"/>
+      <w:numFmt w:val="decimal"/>
+      <w:lvlText w:val="%7."/>
+      <w:lvlJc w:val="left"/>
+      <w:pPr>
+        <w:tabs>
+          <w:tab w:val="num" w:pos="5040"/>
+        </w:tabs>
+        <w:ind w:left="5040" w:hanging="360"/>
+      </w:pPr>
+    </w:lvl>
+    <w:lvl w:ilvl="7" w:tentative="1">
+      <w:start w:val="1"/>
+      <w:numFmt w:val="decimal"/>
+      <w:lvlText w:val="%8."/>
+      <w:lvlJc w:val="left"/>
+      <w:pPr>
+        <w:tabs>
+          <w:tab w:val="num" w:pos="5760"/>
+        </w:tabs>
+        <w:ind w:left="5760" w:hanging="360"/>
+      </w:pPr>
+    </w:lvl>
+    <w:lvl w:ilvl="8" w:tentative="1">
+      <w:start w:val="1"/>
+      <w:numFmt w:val="decimal"/>
+      <w:lvlText w:val="%9."/>
+      <w:lvlJc w:val="left"/>
+      <w:pPr>
+        <w:tabs>
+          <w:tab w:val="num" w:pos="6480"/>
+        </w:tabs>
+        <w:ind w:left="6480" w:hanging="360"/>
+      </w:pPr>
+    </w:lvl>
+  </w:abstractNum>
+  <w:abstractNum w:abstractNumId="3">
     <w:nsid w:val="73D63845"/>
     <w:multiLevelType w:val="hybridMultilevel"/>
     <w:tmpl w:val="E6BEB4BA"/>
@@ -2346,14 +3670,249 @@
       </w:pPr>
     </w:lvl>
   </w:abstractNum>
+  <w:abstractNum w:abstractNumId="4">
+    <w:nsid w:val="75633A29"/>
+    <w:multiLevelType w:val="multilevel"/>
+    <w:tmpl w:val="D4C40158"/>
+    <w:lvl w:ilvl="0">
+      <w:start w:val="1"/>
+      <w:numFmt w:val="decimal"/>
+      <w:lvlText w:val="%1."/>
+      <w:lvlJc w:val="left"/>
+      <w:pPr>
+        <w:tabs>
+          <w:tab w:val="num" w:pos="720"/>
+        </w:tabs>
+        <w:ind w:left="720" w:hanging="360"/>
+      </w:pPr>
+    </w:lvl>
+    <w:lvl w:ilvl="1" w:tentative="1">
+      <w:start w:val="1"/>
+      <w:numFmt w:val="decimal"/>
+      <w:lvlText w:val="%2."/>
+      <w:lvlJc w:val="left"/>
+      <w:pPr>
+        <w:tabs>
+          <w:tab w:val="num" w:pos="1440"/>
+        </w:tabs>
+        <w:ind w:left="1440" w:hanging="360"/>
+      </w:pPr>
+    </w:lvl>
+    <w:lvl w:ilvl="2" w:tentative="1">
+      <w:start w:val="1"/>
+      <w:numFmt w:val="decimal"/>
+      <w:lvlText w:val="%3."/>
+      <w:lvlJc w:val="left"/>
+      <w:pPr>
+        <w:tabs>
+          <w:tab w:val="num" w:pos="2160"/>
+        </w:tabs>
+        <w:ind w:left="2160" w:hanging="360"/>
+      </w:pPr>
+    </w:lvl>
+    <w:lvl w:ilvl="3" w:tentative="1">
+      <w:start w:val="1"/>
+      <w:numFmt w:val="decimal"/>
+      <w:lvlText w:val="%4."/>
+      <w:lvlJc w:val="left"/>
+      <w:pPr>
+        <w:tabs>
+          <w:tab w:val="num" w:pos="2880"/>
+        </w:tabs>
+        <w:ind w:left="2880" w:hanging="360"/>
+      </w:pPr>
+    </w:lvl>
+    <w:lvl w:ilvl="4" w:tentative="1">
+      <w:start w:val="1"/>
+      <w:numFmt w:val="decimal"/>
+      <w:lvlText w:val="%5."/>
+      <w:lvlJc w:val="left"/>
+      <w:pPr>
+        <w:tabs>
+          <w:tab w:val="num" w:pos="3600"/>
+        </w:tabs>
+        <w:ind w:left="3600" w:hanging="360"/>
+      </w:pPr>
+    </w:lvl>
+    <w:lvl w:ilvl="5" w:tentative="1">
+      <w:start w:val="1"/>
+      <w:numFmt w:val="decimal"/>
+      <w:lvlText w:val="%6."/>
+      <w:lvlJc w:val="left"/>
+      <w:pPr>
+        <w:tabs>
+          <w:tab w:val="num" w:pos="4320"/>
+        </w:tabs>
+        <w:ind w:left="4320" w:hanging="360"/>
+      </w:pPr>
+    </w:lvl>
+    <w:lvl w:ilvl="6" w:tentative="1">
+      <w:start w:val="1"/>
+      <w:numFmt w:val="decimal"/>
+      <w:lvlText w:val="%7."/>
+      <w:lvlJc w:val="left"/>
+      <w:pPr>
+        <w:tabs>
+          <w:tab w:val="num" w:pos="5040"/>
+        </w:tabs>
+        <w:ind w:left="5040" w:hanging="360"/>
+      </w:pPr>
+    </w:lvl>
+    <w:lvl w:ilvl="7" w:tentative="1">
+      <w:start w:val="1"/>
+      <w:numFmt w:val="decimal"/>
+      <w:lvlText w:val="%8."/>
+      <w:lvlJc w:val="left"/>
+      <w:pPr>
+        <w:tabs>
+          <w:tab w:val="num" w:pos="5760"/>
+        </w:tabs>
+        <w:ind w:left="5760" w:hanging="360"/>
+      </w:pPr>
+    </w:lvl>
+    <w:lvl w:ilvl="8" w:tentative="1">
+      <w:start w:val="1"/>
+      <w:numFmt w:val="decimal"/>
+      <w:lvlText w:val="%9."/>
+      <w:lvlJc w:val="left"/>
+      <w:pPr>
+        <w:tabs>
+          <w:tab w:val="num" w:pos="6480"/>
+        </w:tabs>
+        <w:ind w:left="6480" w:hanging="360"/>
+      </w:pPr>
+    </w:lvl>
+  </w:abstractNum>
+  <w:abstractNum w:abstractNumId="5">
+    <w:nsid w:val="7EA24FD6"/>
+    <w:multiLevelType w:val="multilevel"/>
+    <w:tmpl w:val="34E8F17C"/>
+    <w:lvl w:ilvl="0">
+      <w:start w:val="1"/>
+      <w:numFmt w:val="decimal"/>
+      <w:lvlText w:val="%1."/>
+      <w:lvlJc w:val="left"/>
+      <w:pPr>
+        <w:tabs>
+          <w:tab w:val="num" w:pos="720"/>
+        </w:tabs>
+        <w:ind w:left="720" w:hanging="360"/>
+      </w:pPr>
+    </w:lvl>
+    <w:lvl w:ilvl="1" w:tentative="1">
+      <w:start w:val="1"/>
+      <w:numFmt w:val="decimal"/>
+      <w:lvlText w:val="%2."/>
+      <w:lvlJc w:val="left"/>
+      <w:pPr>
+        <w:tabs>
+          <w:tab w:val="num" w:pos="1440"/>
+        </w:tabs>
+        <w:ind w:left="1440" w:hanging="360"/>
+      </w:pPr>
+    </w:lvl>
+    <w:lvl w:ilvl="2" w:tentative="1">
+      <w:start w:val="1"/>
+      <w:numFmt w:val="decimal"/>
+      <w:lvlText w:val="%3."/>
+      <w:lvlJc w:val="left"/>
+      <w:pPr>
+        <w:tabs>
+          <w:tab w:val="num" w:pos="2160"/>
+        </w:tabs>
+        <w:ind w:left="2160" w:hanging="360"/>
+      </w:pPr>
+    </w:lvl>
+    <w:lvl w:ilvl="3" w:tentative="1">
+      <w:start w:val="1"/>
+      <w:numFmt w:val="decimal"/>
+      <w:lvlText w:val="%4."/>
+      <w:lvlJc w:val="left"/>
+      <w:pPr>
+        <w:tabs>
+          <w:tab w:val="num" w:pos="2880"/>
+        </w:tabs>
+        <w:ind w:left="2880" w:hanging="360"/>
+      </w:pPr>
+    </w:lvl>
+    <w:lvl w:ilvl="4" w:tentative="1">
+      <w:start w:val="1"/>
+      <w:numFmt w:val="decimal"/>
+      <w:lvlText w:val="%5."/>
+      <w:lvlJc w:val="left"/>
+      <w:pPr>
+        <w:tabs>
+          <w:tab w:val="num" w:pos="3600"/>
+        </w:tabs>
+        <w:ind w:left="3600" w:hanging="360"/>
+      </w:pPr>
+    </w:lvl>
+    <w:lvl w:ilvl="5" w:tentative="1">
+      <w:start w:val="1"/>
+      <w:numFmt w:val="decimal"/>
+      <w:lvlText w:val="%6."/>
+      <w:lvlJc w:val="left"/>
+      <w:pPr>
+        <w:tabs>
+          <w:tab w:val="num" w:pos="4320"/>
+        </w:tabs>
+        <w:ind w:left="4320" w:hanging="360"/>
+      </w:pPr>
+    </w:lvl>
+    <w:lvl w:ilvl="6" w:tentative="1">
+      <w:start w:val="1"/>
+      <w:numFmt w:val="decimal"/>
+      <w:lvlText w:val="%7."/>
+      <w:lvlJc w:val="left"/>
+      <w:pPr>
+        <w:tabs>
+          <w:tab w:val="num" w:pos="5040"/>
+        </w:tabs>
+        <w:ind w:left="5040" w:hanging="360"/>
+      </w:pPr>
+    </w:lvl>
+    <w:lvl w:ilvl="7" w:tentative="1">
+      <w:start w:val="1"/>
+      <w:numFmt w:val="decimal"/>
+      <w:lvlText w:val="%8."/>
+      <w:lvlJc w:val="left"/>
+      <w:pPr>
+        <w:tabs>
+          <w:tab w:val="num" w:pos="5760"/>
+        </w:tabs>
+        <w:ind w:left="5760" w:hanging="360"/>
+      </w:pPr>
+    </w:lvl>
+    <w:lvl w:ilvl="8" w:tentative="1">
+      <w:start w:val="1"/>
+      <w:numFmt w:val="decimal"/>
+      <w:lvlText w:val="%9."/>
+      <w:lvlJc w:val="left"/>
+      <w:pPr>
+        <w:tabs>
+          <w:tab w:val="num" w:pos="6480"/>
+        </w:tabs>
+        <w:ind w:left="6480" w:hanging="360"/>
+      </w:pPr>
+    </w:lvl>
+  </w:abstractNum>
   <w:num w:numId="1">
-    <w:abstractNumId w:val="2"/>
+    <w:abstractNumId w:val="3"/>
   </w:num>
   <w:num w:numId="2">
     <w:abstractNumId w:val="0"/>
   </w:num>
   <w:num w:numId="3">
     <w:abstractNumId w:val="1"/>
+  </w:num>
+  <w:num w:numId="4">
+    <w:abstractNumId w:val="5"/>
+  </w:num>
+  <w:num w:numId="5">
+    <w:abstractNumId w:val="4"/>
+  </w:num>
+  <w:num w:numId="6">
+    <w:abstractNumId w:val="2"/>
   </w:num>
 </w:numbering>
 </file>
@@ -2773,6 +4332,29 @@
       <w:szCs w:val="32"/>
     </w:rPr>
   </w:style>
+  <w:style w:type="paragraph" w:styleId="Heading2">
+    <w:name w:val="heading 2"/>
+    <w:basedOn w:val="Normal"/>
+    <w:next w:val="Normal"/>
+    <w:link w:val="Heading2Char"/>
+    <w:uiPriority w:val="9"/>
+    <w:semiHidden/>
+    <w:unhideWhenUsed/>
+    <w:qFormat/>
+    <w:rsid w:val="005664DF"/>
+    <w:pPr>
+      <w:keepNext/>
+      <w:keepLines/>
+      <w:spacing w:before="40" w:after="0"/>
+      <w:outlineLvl w:val="1"/>
+    </w:pPr>
+    <w:rPr>
+      <w:rFonts w:asciiTheme="majorHAnsi" w:eastAsiaTheme="majorEastAsia" w:hAnsiTheme="majorHAnsi" w:cstheme="majorBidi"/>
+      <w:color w:val="2E74B5" w:themeColor="accent1" w:themeShade="BF"/>
+      <w:sz w:val="26"/>
+      <w:szCs w:val="26"/>
+    </w:rPr>
+  </w:style>
   <w:style w:type="character" w:default="1" w:styleId="DefaultParagraphFont">
     <w:name w:val="Default Paragraph Font"/>
     <w:uiPriority w:val="1"/>
@@ -2960,6 +4542,48 @@
       <w:rFonts w:ascii="Segoe UI" w:hAnsi="Segoe UI" w:cs="Segoe UI"/>
       <w:sz w:val="18"/>
       <w:szCs w:val="18"/>
+    </w:rPr>
+  </w:style>
+  <w:style w:type="character" w:customStyle="1" w:styleId="Heading2Char">
+    <w:name w:val="Heading 2 Char"/>
+    <w:basedOn w:val="DefaultParagraphFont"/>
+    <w:link w:val="Heading2"/>
+    <w:uiPriority w:val="9"/>
+    <w:semiHidden/>
+    <w:rsid w:val="005664DF"/>
+    <w:rPr>
+      <w:rFonts w:asciiTheme="majorHAnsi" w:eastAsiaTheme="majorEastAsia" w:hAnsiTheme="majorHAnsi" w:cstheme="majorBidi"/>
+      <w:color w:val="2E74B5" w:themeColor="accent1" w:themeShade="BF"/>
+      <w:sz w:val="26"/>
+      <w:szCs w:val="26"/>
+    </w:rPr>
+  </w:style>
+  <w:style w:type="character" w:styleId="Strong">
+    <w:name w:val="Strong"/>
+    <w:basedOn w:val="DefaultParagraphFont"/>
+    <w:uiPriority w:val="22"/>
+    <w:qFormat/>
+    <w:rsid w:val="005664DF"/>
+    <w:rPr>
+      <w:b/>
+      <w:bCs/>
+    </w:rPr>
+  </w:style>
+  <w:style w:type="paragraph" w:styleId="NormalWeb">
+    <w:name w:val="Normal (Web)"/>
+    <w:basedOn w:val="Normal"/>
+    <w:uiPriority w:val="99"/>
+    <w:semiHidden/>
+    <w:unhideWhenUsed/>
+    <w:rsid w:val="005664DF"/>
+    <w:pPr>
+      <w:spacing w:before="100" w:beforeAutospacing="1" w:after="100" w:afterAutospacing="1" w:line="240" w:lineRule="auto"/>
+    </w:pPr>
+    <w:rPr>
+      <w:rFonts w:ascii="Times New Roman" w:eastAsia="Times New Roman" w:hAnsi="Times New Roman" w:cs="Times New Roman"/>
+      <w:sz w:val="24"/>
+      <w:szCs w:val="24"/>
+      <w:lang w:val="en-GB" w:eastAsia="en-GB"/>
     </w:rPr>
   </w:style>
 </w:styles>
@@ -3231,7 +4855,7 @@
 </file>
 
 <file path=customXml/itemProps1.xml><?xml version="1.0" encoding="utf-8"?>
-<ds:datastoreItem xmlns:ds="http://schemas.openxmlformats.org/officeDocument/2006/customXml" ds:itemID="{46EE5C03-1D28-4B25-AE89-C6B93DC0C358}">
+<ds:datastoreItem xmlns:ds="http://schemas.openxmlformats.org/officeDocument/2006/customXml" ds:itemID="{930FEAD2-C10A-4391-98AA-BB350FB1ACAD}">
   <ds:schemaRefs>
     <ds:schemaRef ds:uri="http://schemas.openxmlformats.org/officeDocument/2006/bibliography"/>
   </ds:schemaRefs>

</xml_diff>